<commit_message>
Documentation/: [add] - chapter which specifies which tools and technologies were used
</commit_message>
<xml_diff>
--- a/Documentation/AIR1919i_Bistro_Deno_Krešić_Kuprešak.docx
+++ b/Documentation/AIR1919i_Bistro_Deno_Krešić_Kuprešak.docx
@@ -826,7 +826,7 @@
           <w:docPartGallery w:val="Table of Contents"/>
           <w:docPartUnique w:val="true"/>
         </w:docPartObj>
-        <w:id w:val="490820016"/>
+        <w:id w:val="391428761"/>
       </w:sdtPr>
       <w:sdtContent>
         <w:p>
@@ -855,14 +855,10 @@
         <w:p>
           <w:pPr>
             <w:pStyle w:val="Contents1"/>
-            <w:rPr>
-              <w:rFonts w:ascii="Calibri" w:hAnsi="Calibri" w:eastAsia="" w:asciiTheme="minorHAnsi" w:eastAsiaTheme="minorEastAsia" w:hAnsiTheme="minorHAnsi"/>
-              <w:b w:val="false"/>
-              <w:b w:val="false"/>
-              <w:sz w:val="22"/>
-              <w:szCs w:val="28"/>
-              <w:lang w:eastAsia="hr-HR" w:bidi="th-TH"/>
-            </w:rPr>
+            <w:tabs>
+              <w:tab w:val="right" w:pos="9072" w:leader="dot"/>
+            </w:tabs>
+            <w:rPr/>
           </w:pPr>
           <w:r>
             <w:fldChar w:fldCharType="begin"/>
@@ -871,7 +867,6 @@
             <w:rPr>
               <w:webHidden/>
               <w:rStyle w:val="IndexLink"/>
-              <w:rFonts w:cs="Arial" w:ascii="Arial" w:hAnsi="Arial"/>
             </w:rPr>
             <w:instrText> TOC \z \o "1-3" \u \h</w:instrText>
           </w:r>
@@ -879,527 +874,180 @@
             <w:rPr>
               <w:webHidden/>
               <w:rStyle w:val="IndexLink"/>
-              <w:rFonts w:cs="Arial" w:ascii="Arial" w:hAnsi="Arial"/>
             </w:rPr>
             <w:fldChar w:fldCharType="separate"/>
           </w:r>
-          <w:hyperlink w:anchor="_Toc28952979">
+          <w:hyperlink w:anchor="__RefHeading___Toc9571_2536582282">
             <w:r>
               <w:rPr>
                 <w:webHidden/>
                 <w:rStyle w:val="IndexLink"/>
-                <w:rFonts w:cs="Arial" w:ascii="Arial" w:hAnsi="Arial"/>
-              </w:rPr>
-              <w:t>1.</w:t>
-            </w:r>
-            <w:r>
-              <w:rPr>
-                <w:rStyle w:val="IndexLink"/>
-                <w:rFonts w:eastAsia="" w:ascii="Calibri" w:hAnsi="Calibri" w:asciiTheme="minorHAnsi" w:eastAsiaTheme="minorEastAsia" w:hAnsiTheme="minorHAnsi"/>
-                <w:b w:val="false"/>
-                <w:sz w:val="22"/>
-                <w:szCs w:val="28"/>
-                <w:lang w:eastAsia="hr-HR" w:bidi="th-TH"/>
-              </w:rPr>
-              <w:tab/>
-            </w:r>
-            <w:r>
-              <w:rPr>
-                <w:rStyle w:val="IndexLink"/>
-                <w:rFonts w:cs="Arial" w:ascii="Arial" w:hAnsi="Arial"/>
-              </w:rPr>
-              <w:t>Uvod</w:t>
-            </w:r>
-            <w:r>
-              <w:rPr>
-                <w:webHidden/>
-              </w:rPr>
-              <w:fldChar w:fldCharType="begin"/>
-            </w:r>
-            <w:r>
-              <w:rPr>
-                <w:webHidden/>
-              </w:rPr>
-              <w:instrText>PAGEREF _Toc28952979 \h</w:instrText>
-            </w:r>
-            <w:r>
-              <w:rPr>
-                <w:webHidden/>
-              </w:rPr>
-              <w:fldChar w:fldCharType="separate"/>
-            </w:r>
-            <w:r>
-              <w:rPr>
-                <w:rStyle w:val="IndexLink"/>
-                <w:vanish w:val="false"/>
-              </w:rPr>
+              </w:rPr>
+              <w:t>1. Uvod</w:t>
               <w:tab/>
               <w:t>4</w:t>
-            </w:r>
-            <w:r>
-              <w:rPr>
-                <w:webHidden/>
-              </w:rPr>
-              <w:fldChar w:fldCharType="end"/>
             </w:r>
           </w:hyperlink>
         </w:p>
         <w:p>
           <w:pPr>
             <w:pStyle w:val="Contents1"/>
-            <w:rPr>
-              <w:rFonts w:ascii="Calibri" w:hAnsi="Calibri" w:eastAsia="" w:asciiTheme="minorHAnsi" w:eastAsiaTheme="minorEastAsia" w:hAnsiTheme="minorHAnsi"/>
-              <w:b w:val="false"/>
-              <w:b w:val="false"/>
-              <w:sz w:val="22"/>
-              <w:szCs w:val="28"/>
-              <w:lang w:eastAsia="hr-HR" w:bidi="th-TH"/>
-            </w:rPr>
+            <w:tabs>
+              <w:tab w:val="right" w:pos="9072" w:leader="dot"/>
+            </w:tabs>
+            <w:rPr/>
           </w:pPr>
-          <w:hyperlink w:anchor="_Toc28952980">
+          <w:hyperlink w:anchor="__RefHeading___Toc9573_2536582282">
             <w:r>
               <w:rPr>
                 <w:webHidden/>
                 <w:rStyle w:val="IndexLink"/>
-                <w:rFonts w:cs="Arial" w:ascii="Arial" w:hAnsi="Arial"/>
-              </w:rPr>
-              <w:t>2.</w:t>
-            </w:r>
-            <w:r>
-              <w:rPr>
-                <w:rStyle w:val="IndexLink"/>
-                <w:rFonts w:eastAsia="" w:ascii="Calibri" w:hAnsi="Calibri" w:asciiTheme="minorHAnsi" w:eastAsiaTheme="minorEastAsia" w:hAnsiTheme="minorHAnsi"/>
-                <w:b w:val="false"/>
-                <w:sz w:val="22"/>
-                <w:szCs w:val="28"/>
-                <w:lang w:eastAsia="hr-HR" w:bidi="th-TH"/>
-              </w:rPr>
-              <w:tab/>
-            </w:r>
-            <w:r>
-              <w:rPr>
-                <w:rStyle w:val="IndexLink"/>
-                <w:rFonts w:cs="Arial" w:ascii="Arial" w:hAnsi="Arial"/>
-              </w:rPr>
-              <w:t>Popis funkcionalnosti</w:t>
-            </w:r>
-            <w:r>
-              <w:rPr>
-                <w:webHidden/>
-              </w:rPr>
-              <w:fldChar w:fldCharType="begin"/>
-            </w:r>
-            <w:r>
-              <w:rPr>
-                <w:webHidden/>
-              </w:rPr>
-              <w:instrText>PAGEREF _Toc28952980 \h</w:instrText>
-            </w:r>
-            <w:r>
-              <w:rPr>
-                <w:webHidden/>
-              </w:rPr>
-              <w:fldChar w:fldCharType="separate"/>
-            </w:r>
-            <w:r>
-              <w:rPr>
-                <w:rStyle w:val="IndexLink"/>
-                <w:vanish w:val="false"/>
-              </w:rPr>
+              </w:rPr>
+              <w:t>2. Popis funkcionalnosti</w:t>
               <w:tab/>
               <w:t>5</w:t>
             </w:r>
+          </w:hyperlink>
+        </w:p>
+        <w:p>
+          <w:pPr>
+            <w:pStyle w:val="Contents2"/>
+            <w:tabs>
+              <w:tab w:val="right" w:pos="9072" w:leader="dot"/>
+            </w:tabs>
+            <w:rPr/>
+          </w:pPr>
+          <w:hyperlink w:anchor="__RefHeading___Toc9575_2536582282">
             <w:r>
               <w:rPr>
                 <w:webHidden/>
-              </w:rPr>
-              <w:fldChar w:fldCharType="end"/>
+                <w:rStyle w:val="IndexLink"/>
+              </w:rPr>
+              <w:t>2.1. Specifikacija korisničkih zahtjeva</w:t>
+              <w:tab/>
+              <w:t>5</w:t>
+            </w:r>
+          </w:hyperlink>
+        </w:p>
+        <w:p>
+          <w:pPr>
+            <w:pStyle w:val="Contents2"/>
+            <w:tabs>
+              <w:tab w:val="right" w:pos="9072" w:leader="dot"/>
+            </w:tabs>
+            <w:rPr/>
+          </w:pPr>
+          <w:hyperlink w:anchor="__RefHeading___Toc9577_2536582282">
+            <w:r>
+              <w:rPr>
+                <w:webHidden/>
+                <w:rStyle w:val="IndexLink"/>
+              </w:rPr>
+              <w:t>2.2. Specifikacija funkcionalnosti mobilne aplikacije</w:t>
+              <w:tab/>
+              <w:t>5</w:t>
             </w:r>
           </w:hyperlink>
         </w:p>
         <w:p>
           <w:pPr>
             <w:pStyle w:val="Contents1"/>
-            <w:rPr>
-              <w:rFonts w:ascii="Calibri" w:hAnsi="Calibri" w:eastAsia="" w:asciiTheme="minorHAnsi" w:eastAsiaTheme="minorEastAsia" w:hAnsiTheme="minorHAnsi"/>
-              <w:b w:val="false"/>
-              <w:b w:val="false"/>
-              <w:sz w:val="22"/>
-              <w:szCs w:val="28"/>
-              <w:lang w:eastAsia="hr-HR" w:bidi="th-TH"/>
-            </w:rPr>
+            <w:tabs>
+              <w:tab w:val="right" w:pos="9072" w:leader="dot"/>
+            </w:tabs>
+            <w:rPr/>
           </w:pPr>
-          <w:hyperlink w:anchor="_Toc28952981">
+          <w:hyperlink w:anchor="__RefHeading___Toc9579_2536582282">
             <w:r>
               <w:rPr>
                 <w:webHidden/>
                 <w:rStyle w:val="IndexLink"/>
-                <w:rFonts w:cs="Arial" w:ascii="Arial" w:hAnsi="Arial"/>
-              </w:rPr>
-              <w:t>3.</w:t>
-            </w:r>
-            <w:r>
-              <w:rPr>
-                <w:rStyle w:val="IndexLink"/>
-                <w:rFonts w:eastAsia="" w:ascii="Calibri" w:hAnsi="Calibri" w:asciiTheme="minorHAnsi" w:eastAsiaTheme="minorEastAsia" w:hAnsiTheme="minorHAnsi"/>
-                <w:b w:val="false"/>
-                <w:sz w:val="22"/>
-                <w:szCs w:val="28"/>
-                <w:lang w:eastAsia="hr-HR" w:bidi="th-TH"/>
-              </w:rPr>
+              </w:rPr>
+              <w:t>3. Korišteni alati i tehnologija</w:t>
               <w:tab/>
-            </w:r>
-            <w:r>
-              <w:rPr>
-                <w:rStyle w:val="IndexLink"/>
-                <w:rFonts w:cs="Arial" w:ascii="Arial" w:hAnsi="Arial"/>
-              </w:rPr>
-              <w:t>Korišteni alati i tehnologija</w:t>
-            </w:r>
-            <w:r>
-              <w:rPr>
-                <w:webHidden/>
-              </w:rPr>
-              <w:fldChar w:fldCharType="begin"/>
-            </w:r>
-            <w:r>
-              <w:rPr>
-                <w:webHidden/>
-              </w:rPr>
-              <w:instrText>PAGEREF _Toc28952981 \h</w:instrText>
-            </w:r>
-            <w:r>
-              <w:rPr>
-                <w:webHidden/>
-              </w:rPr>
-              <w:fldChar w:fldCharType="separate"/>
-            </w:r>
-            <w:r>
-              <w:rPr>
-                <w:rStyle w:val="IndexLink"/>
-                <w:vanish w:val="false"/>
-              </w:rPr>
-              <w:tab/>
-              <w:t>7</w:t>
-            </w:r>
-            <w:r>
-              <w:rPr>
-                <w:webHidden/>
-              </w:rPr>
-              <w:fldChar w:fldCharType="end"/>
+              <w:t>9</w:t>
             </w:r>
           </w:hyperlink>
         </w:p>
         <w:p>
           <w:pPr>
             <w:pStyle w:val="Contents1"/>
-            <w:rPr>
-              <w:rFonts w:ascii="Calibri" w:hAnsi="Calibri" w:eastAsia="" w:asciiTheme="minorHAnsi" w:eastAsiaTheme="minorEastAsia" w:hAnsiTheme="minorHAnsi"/>
-              <w:b w:val="false"/>
-              <w:b w:val="false"/>
-              <w:sz w:val="22"/>
-              <w:szCs w:val="28"/>
-              <w:lang w:eastAsia="hr-HR" w:bidi="th-TH"/>
-            </w:rPr>
+            <w:tabs>
+              <w:tab w:val="right" w:pos="9072" w:leader="dot"/>
+            </w:tabs>
+            <w:rPr/>
           </w:pPr>
-          <w:hyperlink w:anchor="_Toc28952982">
+          <w:hyperlink w:anchor="__RefHeading___Toc9581_2536582282">
             <w:r>
               <w:rPr>
                 <w:webHidden/>
                 <w:rStyle w:val="IndexLink"/>
-                <w:rFonts w:cs="Arial" w:ascii="Arial" w:hAnsi="Arial"/>
-              </w:rPr>
-              <w:t>4.</w:t>
-            </w:r>
-            <w:r>
-              <w:rPr>
-                <w:rStyle w:val="IndexLink"/>
-                <w:rFonts w:eastAsia="" w:ascii="Calibri" w:hAnsi="Calibri" w:asciiTheme="minorHAnsi" w:eastAsiaTheme="minorEastAsia" w:hAnsiTheme="minorHAnsi"/>
-                <w:b w:val="false"/>
-                <w:sz w:val="22"/>
-                <w:szCs w:val="28"/>
-                <w:lang w:eastAsia="hr-HR" w:bidi="th-TH"/>
-              </w:rPr>
+              </w:rPr>
+              <w:t>4. Skica zaslona mobilne aplikacije</w:t>
               <w:tab/>
-            </w:r>
-            <w:r>
-              <w:rPr>
-                <w:rStyle w:val="IndexLink"/>
-                <w:rFonts w:cs="Arial" w:ascii="Arial" w:hAnsi="Arial"/>
-              </w:rPr>
-              <w:t>Skica zaslona mobilne aplikacije</w:t>
-            </w:r>
-            <w:r>
-              <w:rPr>
-                <w:webHidden/>
-              </w:rPr>
-              <w:fldChar w:fldCharType="begin"/>
-            </w:r>
-            <w:r>
-              <w:rPr>
-                <w:webHidden/>
-              </w:rPr>
-              <w:instrText>PAGEREF _Toc28952982 \h</w:instrText>
-            </w:r>
-            <w:r>
-              <w:rPr>
-                <w:webHidden/>
-              </w:rPr>
-              <w:fldChar w:fldCharType="separate"/>
-            </w:r>
-            <w:r>
-              <w:rPr>
-                <w:rStyle w:val="IndexLink"/>
-                <w:vanish w:val="false"/>
-              </w:rPr>
-              <w:tab/>
-              <w:t>8</w:t>
-            </w:r>
-            <w:r>
-              <w:rPr>
-                <w:webHidden/>
-              </w:rPr>
-              <w:fldChar w:fldCharType="end"/>
+              <w:t>10</w:t>
             </w:r>
           </w:hyperlink>
         </w:p>
         <w:p>
           <w:pPr>
             <w:pStyle w:val="Contents1"/>
-            <w:rPr>
-              <w:rFonts w:ascii="Calibri" w:hAnsi="Calibri" w:eastAsia="" w:asciiTheme="minorHAnsi" w:eastAsiaTheme="minorEastAsia" w:hAnsiTheme="minorHAnsi"/>
-              <w:b w:val="false"/>
-              <w:b w:val="false"/>
-              <w:sz w:val="22"/>
-              <w:szCs w:val="28"/>
-              <w:lang w:eastAsia="hr-HR" w:bidi="th-TH"/>
-            </w:rPr>
+            <w:tabs>
+              <w:tab w:val="right" w:pos="9072" w:leader="dot"/>
+            </w:tabs>
+            <w:rPr/>
           </w:pPr>
-          <w:hyperlink w:anchor="_Toc28952983">
+          <w:hyperlink w:anchor="__RefHeading___Toc9583_2536582282">
             <w:r>
               <w:rPr>
                 <w:webHidden/>
                 <w:rStyle w:val="IndexLink"/>
-                <w:rFonts w:cs="Arial" w:ascii="Arial" w:hAnsi="Arial"/>
-              </w:rPr>
-              <w:t>5.</w:t>
-            </w:r>
-            <w:r>
-              <w:rPr>
-                <w:rStyle w:val="IndexLink"/>
-                <w:rFonts w:eastAsia="" w:ascii="Calibri" w:hAnsi="Calibri" w:asciiTheme="minorHAnsi" w:eastAsiaTheme="minorEastAsia" w:hAnsiTheme="minorHAnsi"/>
-                <w:b w:val="false"/>
-                <w:sz w:val="22"/>
-                <w:szCs w:val="28"/>
-                <w:lang w:eastAsia="hr-HR" w:bidi="th-TH"/>
-              </w:rPr>
+              </w:rPr>
+              <w:t>5. Arhitektura sustava</w:t>
               <w:tab/>
-            </w:r>
-            <w:r>
-              <w:rPr>
-                <w:rStyle w:val="IndexLink"/>
-                <w:rFonts w:cs="Arial" w:ascii="Arial" w:hAnsi="Arial"/>
-              </w:rPr>
-              <w:t>Arhitektura sustava</w:t>
-            </w:r>
-            <w:r>
-              <w:rPr>
-                <w:webHidden/>
-              </w:rPr>
-              <w:fldChar w:fldCharType="begin"/>
-            </w:r>
-            <w:r>
-              <w:rPr>
-                <w:webHidden/>
-              </w:rPr>
-              <w:instrText>PAGEREF _Toc28952983 \h</w:instrText>
-            </w:r>
-            <w:r>
-              <w:rPr>
-                <w:webHidden/>
-              </w:rPr>
-              <w:fldChar w:fldCharType="separate"/>
-            </w:r>
-            <w:r>
-              <w:rPr>
-                <w:rStyle w:val="IndexLink"/>
-                <w:vanish w:val="false"/>
-              </w:rPr>
-              <w:tab/>
-              <w:t>9</w:t>
-            </w:r>
-            <w:r>
-              <w:rPr>
-                <w:webHidden/>
-              </w:rPr>
-              <w:fldChar w:fldCharType="end"/>
+              <w:t>11</w:t>
             </w:r>
           </w:hyperlink>
         </w:p>
         <w:p>
           <w:pPr>
             <w:pStyle w:val="Contents1"/>
-            <w:rPr>
-              <w:rFonts w:ascii="Calibri" w:hAnsi="Calibri" w:eastAsia="" w:asciiTheme="minorHAnsi" w:eastAsiaTheme="minorEastAsia" w:hAnsiTheme="minorHAnsi"/>
-              <w:b w:val="false"/>
-              <w:b w:val="false"/>
-              <w:sz w:val="22"/>
-              <w:szCs w:val="28"/>
-              <w:lang w:eastAsia="hr-HR" w:bidi="th-TH"/>
-            </w:rPr>
+            <w:tabs>
+              <w:tab w:val="right" w:pos="9072" w:leader="dot"/>
+            </w:tabs>
+            <w:rPr/>
           </w:pPr>
-          <w:hyperlink w:anchor="_Toc28952984">
+          <w:hyperlink w:anchor="__RefHeading___Toc9585_2536582282">
             <w:r>
               <w:rPr>
                 <w:webHidden/>
                 <w:rStyle w:val="IndexLink"/>
-                <w:rFonts w:cs="Arial" w:ascii="Arial" w:hAnsi="Arial"/>
-              </w:rPr>
-              <w:t>6.</w:t>
-            </w:r>
-            <w:r>
-              <w:rPr>
-                <w:rStyle w:val="IndexLink"/>
-                <w:rFonts w:eastAsia="" w:ascii="Calibri" w:hAnsi="Calibri" w:asciiTheme="minorHAnsi" w:eastAsiaTheme="minorEastAsia" w:hAnsiTheme="minorHAnsi"/>
-                <w:b w:val="false"/>
-                <w:sz w:val="22"/>
-                <w:szCs w:val="28"/>
-                <w:lang w:eastAsia="hr-HR" w:bidi="th-TH"/>
-              </w:rPr>
+              </w:rPr>
+              <w:t>6. Zaključak</w:t>
               <w:tab/>
-            </w:r>
-            <w:r>
-              <w:rPr>
-                <w:rStyle w:val="IndexLink"/>
-                <w:rFonts w:cs="Arial" w:ascii="Arial" w:hAnsi="Arial"/>
-              </w:rPr>
-              <w:t>Zaključak</w:t>
-            </w:r>
-            <w:r>
-              <w:rPr>
-                <w:webHidden/>
-              </w:rPr>
-              <w:fldChar w:fldCharType="begin"/>
-            </w:r>
-            <w:r>
-              <w:rPr>
-                <w:webHidden/>
-              </w:rPr>
-              <w:instrText>PAGEREF _Toc28952984 \h</w:instrText>
-            </w:r>
-            <w:r>
-              <w:rPr>
-                <w:webHidden/>
-              </w:rPr>
-              <w:fldChar w:fldCharType="separate"/>
-            </w:r>
-            <w:r>
-              <w:rPr>
-                <w:rStyle w:val="IndexLink"/>
-                <w:vanish w:val="false"/>
-              </w:rPr>
-              <w:tab/>
-              <w:t>10</w:t>
-            </w:r>
-            <w:r>
-              <w:rPr>
-                <w:webHidden/>
-              </w:rPr>
-              <w:fldChar w:fldCharType="end"/>
+              <w:t>12</w:t>
             </w:r>
           </w:hyperlink>
         </w:p>
         <w:p>
           <w:pPr>
             <w:pStyle w:val="Contents1"/>
-            <w:rPr>
-              <w:rFonts w:ascii="Calibri" w:hAnsi="Calibri" w:eastAsia="" w:asciiTheme="minorHAnsi" w:eastAsiaTheme="minorEastAsia" w:hAnsiTheme="minorHAnsi"/>
-              <w:b w:val="false"/>
-              <w:b w:val="false"/>
-              <w:sz w:val="22"/>
-              <w:szCs w:val="28"/>
-              <w:lang w:eastAsia="hr-HR" w:bidi="th-TH"/>
-            </w:rPr>
+            <w:tabs>
+              <w:tab w:val="right" w:pos="9072" w:leader="dot"/>
+            </w:tabs>
+            <w:rPr/>
           </w:pPr>
-          <w:hyperlink w:anchor="_Toc28952985">
+          <w:hyperlink w:anchor="__RefHeading___Toc9587_2536582282">
             <w:r>
               <w:rPr>
                 <w:webHidden/>
                 <w:rStyle w:val="IndexLink"/>
-                <w:rFonts w:cs="Arial" w:ascii="Arial" w:hAnsi="Arial"/>
-              </w:rPr>
-              <w:t>7.</w:t>
-            </w:r>
-            <w:r>
-              <w:rPr>
-                <w:rStyle w:val="IndexLink"/>
-                <w:rFonts w:eastAsia="" w:ascii="Calibri" w:hAnsi="Calibri" w:asciiTheme="minorHAnsi" w:eastAsiaTheme="minorEastAsia" w:hAnsiTheme="minorHAnsi"/>
-                <w:b w:val="false"/>
-                <w:sz w:val="22"/>
-                <w:szCs w:val="28"/>
-                <w:lang w:eastAsia="hr-HR" w:bidi="th-TH"/>
-              </w:rPr>
+              </w:rPr>
+              <w:t>7. Prijava projektnog zadatka</w:t>
               <w:tab/>
-            </w:r>
-            <w:r>
-              <w:rPr>
-                <w:rStyle w:val="IndexLink"/>
-                <w:rFonts w:cs="Arial" w:ascii="Arial" w:hAnsi="Arial"/>
-              </w:rPr>
-              <w:t>Prijava projektnog zadatka</w:t>
-            </w:r>
-            <w:r>
-              <w:rPr>
-                <w:webHidden/>
-              </w:rPr>
-              <w:fldChar w:fldCharType="begin"/>
-            </w:r>
-            <w:r>
-              <w:rPr>
-                <w:webHidden/>
-              </w:rPr>
-              <w:instrText>PAGEREF _Toc28952985 \h</w:instrText>
-            </w:r>
-            <w:r>
-              <w:rPr>
-                <w:webHidden/>
-              </w:rPr>
-              <w:fldChar w:fldCharType="separate"/>
-            </w:r>
-            <w:r>
-              <w:rPr>
-                <w:rStyle w:val="IndexLink"/>
-                <w:vanish w:val="false"/>
-              </w:rPr>
-              <w:tab/>
-              <w:t>11</w:t>
-            </w:r>
-            <w:r>
-              <w:rPr>
-                <w:webHidden/>
-              </w:rPr>
-              <w:fldChar w:fldCharType="end"/>
+              <w:t>13</w:t>
             </w:r>
           </w:hyperlink>
-        </w:p>
-        <w:p>
-          <w:pPr>
-            <w:pStyle w:val="Normal"/>
-            <w:rPr>
-              <w:rFonts w:ascii="Arial" w:hAnsi="Arial" w:cs="Arial"/>
-            </w:rPr>
-          </w:pPr>
-          <w:r>
-            <w:rPr>
-              <w:rFonts w:cs="Arial" w:ascii="Arial" w:hAnsi="Arial"/>
-            </w:rPr>
-          </w:r>
-          <w:r>
-            <w:rPr>
-              <w:rFonts w:cs="Arial" w:ascii="Arial" w:hAnsi="Arial"/>
-            </w:rPr>
-            <w:fldChar w:fldCharType="end"/>
-          </w:r>
         </w:p>
       </w:sdtContent>
     </w:sdt>
@@ -1416,6 +1064,12 @@
         <w:rPr>
           <w:rFonts w:cs="Arial" w:ascii="Arial" w:hAnsi="Arial"/>
         </w:rPr>
+      </w:r>
+      <w:r>
+        <w:rPr>
+          <w:rFonts w:cs="Arial" w:ascii="Arial" w:hAnsi="Arial"/>
+        </w:rPr>
+        <w:fldChar w:fldCharType="end"/>
       </w:r>
       <w:r>
         <w:br w:type="page"/>
@@ -1433,43 +1087,89 @@
           <w:rFonts w:ascii="Arial" w:hAnsi="Arial" w:cs="Arial"/>
         </w:rPr>
       </w:pPr>
-      <w:bookmarkStart w:id="0" w:name="_Toc28952979"/>
+      <w:bookmarkStart w:id="0" w:name="__RefHeading___Toc9571_2536582282"/>
+      <w:bookmarkStart w:id="1" w:name="_Toc28952979"/>
+      <w:bookmarkEnd w:id="0"/>
       <w:r>
         <w:rPr>
           <w:rFonts w:cs="Arial" w:ascii="Arial" w:hAnsi="Arial"/>
         </w:rPr>
         <w:t>Uvod</w:t>
       </w:r>
-      <w:bookmarkEnd w:id="0"/>
+      <w:bookmarkEnd w:id="1"/>
     </w:p>
     <w:p>
       <w:pPr>
         <w:pStyle w:val="Normal"/>
         <w:jc w:val="both"/>
-        <w:rPr>
-          <w:rFonts w:ascii="Arial" w:hAnsi="Arial" w:cs="Arial"/>
-        </w:rPr>
-      </w:pPr>
-      <w:r>
-        <w:rPr>
-          <w:rFonts w:cs="Arial" w:ascii="Arial" w:hAnsi="Arial"/>
-        </w:rPr>
-        <w:t xml:space="preserve">Kako bi korisnici mogli koristiti aplikaciju na početku potrebno je obaviti registraciju te nakon uspješne registracije korisnici obavljaju prijavu. Nakon uspješne prijave korisnici će imati pregled jelovnika odnosno što Bistro Deno nudi korisnicima na dnevnoj, ali i tjednoj bazi. Ulaskom u odabrano jelo ima mogućnost pregleda ocjena koje su dali drugi korisnici te recenzija. Također i sam korisnik ima mogućnost dodati željenu recenziju za jela. Osim recenzija korisnik može odabrano jelo dodati u omiljeno te ukoliko želi može biti obaviješten svaki put kad je upravo to jelo dostupno. Nakon što u Bistrou Deno odaberete jelo i izvrši se plaćanje, zaposlenik  Bistroa skenira vaš izgenerirani QRcode putem aplikacije i dodjeljuje jedan potpis. Na taj način korisnici skupljaju potpise te nakon deset sakupljenih potpisa imaju pravo na jedno besplatno jelo po izboru. </w:t>
+        <w:rPr/>
+      </w:pPr>
+      <w:r>
+        <w:rPr>
+          <w:rFonts w:cs="Arial" w:ascii="Arial" w:hAnsi="Arial"/>
+        </w:rPr>
+        <w:t xml:space="preserve">Kako bi korisnici mogli koristiti aplikaciju na početku potrebno je obaviti registraciju te nakon uspješne registracije korisnici obavljaju prijavu. Nakon uspješne prijave korisnici će imati pregled jelovnika odnosno što Bistro Deno nudi korisnicima na dnevnoj, ali i tjednoj bazi. Ulaskom u odabrano jelo ima mogućnost pregleda ocjena koje su dali drugi korisnici te recenzija. Također, sam korisnik ima mogućnost dodati željenu recenziju za jela. Osim recenzija korisnik može odabrano jelo dodati u omiljeno te </w:t>
+      </w:r>
+      <w:r>
+        <w:rPr>
+          <w:rFonts w:cs="Arial" w:ascii="Arial" w:hAnsi="Arial"/>
+        </w:rPr>
+        <w:t>ako</w:t>
+      </w:r>
+      <w:r>
+        <w:rPr>
+          <w:rFonts w:cs="Arial" w:ascii="Arial" w:hAnsi="Arial"/>
+        </w:rPr>
+        <w:t xml:space="preserve"> želi može biti obaviješten svaki put kad je upravo to jelo dostupno. Nakon što u Bistrou Deno odaberete jelo i izvrši se plaćanje, zaposlenik  Bistroa skenira vaš izgenerirani QRcode putem aplikacije i dodjeljuje jedan potpis. </w:t>
+      </w:r>
+      <w:r>
+        <w:rPr>
+          <w:rFonts w:cs="Arial" w:ascii="Arial" w:hAnsi="Arial"/>
+        </w:rPr>
+        <w:t>Tako</w:t>
+      </w:r>
+      <w:r>
+        <w:rPr>
+          <w:rFonts w:cs="Arial" w:ascii="Arial" w:hAnsi="Arial"/>
+        </w:rPr>
+        <w:t xml:space="preserve"> korisnici skupljaju potpise te nakon deset sakupljenih potpisa imaju pravo na jedno besplatno jelo po izboru. </w:t>
       </w:r>
     </w:p>
     <w:p>
       <w:pPr>
         <w:pStyle w:val="Normal"/>
         <w:jc w:val="both"/>
-        <w:rPr>
-          <w:rFonts w:ascii="Arial" w:hAnsi="Arial" w:cs="Arial"/>
-        </w:rPr>
-      </w:pPr>
-      <w:r>
-        <w:rPr>
-          <w:rFonts w:cs="Arial" w:ascii="Arial" w:hAnsi="Arial"/>
-        </w:rPr>
-        <w:t>Aplikacija Bistro Deno namijenjena je za poboljšanje iskustva posjetitelja restorana. Na taj način bi korisnici mogli uvijek biti u toku što je u restoranu aktualno, ali i njihova vjerenost bi se nagrađivala.</w:t>
+        <w:rPr/>
+      </w:pPr>
+      <w:r>
+        <w:rPr>
+          <w:rFonts w:cs="Arial" w:ascii="Arial" w:hAnsi="Arial"/>
+        </w:rPr>
+        <w:t xml:space="preserve">Aplikacija Bistro Deno namijenjena je za poboljšanje iskustva posjetitelja restorana. </w:t>
+      </w:r>
+      <w:r>
+        <w:rPr>
+          <w:rFonts w:cs="Arial" w:ascii="Arial" w:hAnsi="Arial"/>
+        </w:rPr>
+        <w:t>Tako</w:t>
+      </w:r>
+      <w:r>
+        <w:rPr>
+          <w:rFonts w:cs="Arial" w:ascii="Arial" w:hAnsi="Arial"/>
+        </w:rPr>
+        <w:t xml:space="preserve"> bi korisnici mogli uvijek biti u toku što je u restoranu aktualno, ali i njihova </w:t>
+      </w:r>
+      <w:r>
+        <w:rPr>
+          <w:rFonts w:cs="Arial" w:ascii="Arial" w:hAnsi="Arial"/>
+        </w:rPr>
+        <w:t>vjernost</w:t>
+      </w:r>
+      <w:r>
+        <w:rPr>
+          <w:rFonts w:cs="Arial" w:ascii="Arial" w:hAnsi="Arial"/>
+        </w:rPr>
+        <w:t xml:space="preserve"> bi se nagrađivala.</w:t>
       </w:r>
     </w:p>
     <w:p>
@@ -1511,14 +1211,16 @@
       <w:r>
         <w:br w:type="column"/>
       </w:r>
-      <w:bookmarkStart w:id="1" w:name="_Toc28952980"/>
+      <w:bookmarkStart w:id="2" w:name="__RefHeading___Toc9573_2536582282"/>
+      <w:bookmarkStart w:id="3" w:name="_Toc28952980"/>
+      <w:bookmarkEnd w:id="2"/>
       <w:r>
         <w:rPr>
           <w:rFonts w:cs="Arial" w:ascii="Arial" w:hAnsi="Arial"/>
         </w:rPr>
         <w:t>Popis funkcionalnosti</w:t>
       </w:r>
-      <w:bookmarkEnd w:id="1"/>
+      <w:bookmarkEnd w:id="3"/>
     </w:p>
     <w:p>
       <w:pPr>
@@ -1528,7 +1230,23 @@
       </w:pPr>
       <w:r>
         <w:rPr/>
-        <w:t xml:space="preserve">Bistro Deno je mobilna aplikacija koja je smišljena u svrhu poboljšanja iskustva posjetitelja bistroa DENO (link). Ideja je zamišljena na način da bi zaposlenici i osoblje imali </w:t>
+        <w:t xml:space="preserve">Bistro Deno je mobilna aplikacija koja je smišljena u svrhu poboljšanja iskustva posjetitelja bistroa </w:t>
+      </w:r>
+      <w:r>
+        <w:rPr/>
+        <w:t>Deno</w:t>
+      </w:r>
+      <w:r>
+        <w:rPr/>
+        <w:t xml:space="preserve">. Ideja je zamišljena </w:t>
+      </w:r>
+      <w:r>
+        <w:rPr/>
+        <w:t>tako</w:t>
+      </w:r>
+      <w:r>
+        <w:rPr/>
+        <w:t xml:space="preserve"> da bi zaposlenici i osoblje imali </w:t>
       </w:r>
       <w:r>
         <w:rPr>
@@ -1555,7 +1273,10 @@
         </w:rPr>
       </w:pPr>
       <w:r>
-        <w:rPr/>
+        <w:rPr>
+          <w:i w:val="false"/>
+          <w:iCs w:val="false"/>
+        </w:rPr>
       </w:r>
     </w:p>
     <w:p>
@@ -1563,6 +1284,8 @@
         <w:pStyle w:val="Heading2"/>
         <w:rPr/>
       </w:pPr>
+      <w:bookmarkStart w:id="4" w:name="__RefHeading___Toc9575_2536582282"/>
+      <w:bookmarkEnd w:id="4"/>
       <w:r>
         <w:rPr/>
         <w:t>2.1. Specifikacija korisničkih zahtjeva</w:t>
@@ -1592,7 +1315,21 @@
           <w:i w:val="false"/>
           <w:iCs w:val="false"/>
         </w:rPr>
-        <w:t xml:space="preserve"> aplikacija neće biti implementirana, već će sami podaci potrebni za demonstraciju i funkcionalnost mobilne aplikacije biti uneseni u bazu podataka te će na taj način sve funkcionalnosti mobilne aplikacije biti omogućene. Korisnici mobilne aplikacije odnosno posjetitelji bistroa mogu koristiti aplikaciju za dobivanje više informacija nego li neregistrirani korisnici. </w:t>
+        <w:t xml:space="preserve"> aplikacija neće biti implementirana, već će sami podaci potrebni za demonstraciju i funkcionalnost mobilne aplikacije biti uneseni u bazu podataka te će </w:t>
+      </w:r>
+      <w:r>
+        <w:rPr>
+          <w:i w:val="false"/>
+          <w:iCs w:val="false"/>
+        </w:rPr>
+        <w:t>tako</w:t>
+      </w:r>
+      <w:r>
+        <w:rPr>
+          <w:i w:val="false"/>
+          <w:iCs w:val="false"/>
+        </w:rPr>
+        <w:t xml:space="preserve"> sve funkcionalnosti mobilne aplikacije biti omogućene. Korisnici mobilne aplikacije odnosno posjetitelji bistroa mogu koristiti aplikaciju za dobivanje više informacija nego li neregistrirani korisnici. </w:t>
       </w:r>
     </w:p>
     <w:p>
@@ -1629,6 +1366,8 @@
         <w:pStyle w:val="Heading2"/>
         <w:rPr/>
       </w:pPr>
+      <w:bookmarkStart w:id="5" w:name="__RefHeading___Toc9577_2536582282"/>
+      <w:bookmarkEnd w:id="5"/>
       <w:r>
         <w:rPr/>
         <w:t>2.2. Specifikacija funkcionalnosti mobilne aplikacije</w:t>
@@ -1682,8 +1421,8 @@
       </w:tblPr>
       <w:tblGrid>
         <w:gridCol w:w="810"/>
-        <w:gridCol w:w="1980"/>
-        <w:gridCol w:w="6746"/>
+        <w:gridCol w:w="1981"/>
+        <w:gridCol w:w="6745"/>
       </w:tblGrid>
       <w:tr>
         <w:trPr>
@@ -1715,7 +1454,7 @@
         </w:tc>
         <w:tc>
           <w:tcPr>
-            <w:tcW w:w="1980" w:type="dxa"/>
+            <w:tcW w:w="1981" w:type="dxa"/>
             <w:tcBorders/>
             <w:shd w:color="auto" w:fill="7EAEDE" w:val="clear"/>
             <w:vAlign w:val="center"/>
@@ -1739,7 +1478,7 @@
         </w:tc>
         <w:tc>
           <w:tcPr>
-            <w:tcW w:w="6746" w:type="dxa"/>
+            <w:tcW w:w="6745" w:type="dxa"/>
             <w:tcBorders/>
             <w:shd w:color="auto" w:fill="7EAEDE" w:val="clear"/>
             <w:vAlign w:val="center"/>
@@ -1792,7 +1531,7 @@
         </w:tc>
         <w:tc>
           <w:tcPr>
-            <w:tcW w:w="1980" w:type="dxa"/>
+            <w:tcW w:w="1981" w:type="dxa"/>
             <w:tcBorders/>
             <w:shd w:fill="auto" w:val="clear"/>
             <w:vAlign w:val="center"/>
@@ -1813,7 +1552,7 @@
         </w:tc>
         <w:tc>
           <w:tcPr>
-            <w:tcW w:w="6746" w:type="dxa"/>
+            <w:tcW w:w="6745" w:type="dxa"/>
             <w:tcBorders/>
             <w:shd w:fill="auto" w:val="clear"/>
             <w:vAlign w:val="center"/>
@@ -1821,18 +1560,14 @@
           <w:p>
             <w:pPr>
               <w:pStyle w:val="Normal"/>
-              <w:spacing w:lineRule="auto" w:line="360" w:before="114" w:after="114"/>
+              <w:spacing w:lineRule="auto" w:line="360" w:before="114" w:after="0"/>
               <w:ind w:hanging="0"/>
               <w:jc w:val="center"/>
               <w:rPr/>
             </w:pPr>
             <w:r>
               <w:rPr/>
-              <w:t xml:space="preserve">Registracija će biti obavezna za korištenje svih funkcionalnosti mobilne aplikacije.  </w:t>
-            </w:r>
-            <w:r>
-              <w:rPr/>
-              <w:t>Ovaj način je zamišljen zbog određenih ostalih funkcionalnosti poput komentiranja i ocjenjivanja jela gdje će biti potrebna identifikacija korisnika.  Za sada će registracija biti napravljena tako da će morati unijeti svoje ime i prezime, korisničko ime i lozinku. U budućnosti bi se mogle implementirati još razne funkcionalnosti koje bi mogle iskoristiti to da svaki korisnik mora imati svoj  korisnički račun.  Isto tako, to što je sada obavezna registracija za korištenje mobilne aplikacije ne mora značiti da će biti i u budućnosti. Veoma lako bi se moglo implementirati da se korisnik ne mora registrirati i na neki drugi način osigurati prethodno navedeno ili jednostavno onemogućiti komentiranje i ocjenjivanje jela ili samo omogućiti to ali anonimno.</w:t>
+              <w:t>Registracija će biti obavezna za korištenje svih funkcionalnosti mobilne aplikacije.  Ovaj način je zamišljen zbog određenih ostalih funkcionalnosti poput komentiranja i ocjenjivanja jela gdje će biti potrebna identifikacija korisnika.  Za sada će registracija biti napravljena tako da će morati unijeti svoje ime i prezime, korisničko ime i lozinku. U budućnosti bi se mogle implementirati još razne funkcionalnosti koje bi mogle iskoristiti to da svaki korisnik mora imati svoj  korisnički račun.  Isto tako, to što je sada obavezna registracija za korištenje mobilne aplikacije ne mora značiti da će biti i u budućnosti. Veoma lako bi se moglo implementirati da se korisnik ne mora registrirati i na neki drugi način osigurati prethodno navedeno ili jednostavno onemogućiti komentiranje i ocjenjivanje jela ili samo omogućiti to ali anonimno.</w:t>
             </w:r>
           </w:p>
         </w:tc>
@@ -1867,7 +1602,7 @@
         </w:tc>
         <w:tc>
           <w:tcPr>
-            <w:tcW w:w="1980" w:type="dxa"/>
+            <w:tcW w:w="1981" w:type="dxa"/>
             <w:tcBorders/>
             <w:shd w:fill="auto" w:val="clear"/>
             <w:vAlign w:val="center"/>
@@ -1888,7 +1623,7 @@
         </w:tc>
         <w:tc>
           <w:tcPr>
-            <w:tcW w:w="6746" w:type="dxa"/>
+            <w:tcW w:w="6745" w:type="dxa"/>
             <w:tcBorders/>
             <w:shd w:fill="auto" w:val="clear"/>
             <w:vAlign w:val="center"/>
@@ -1896,18 +1631,14 @@
           <w:p>
             <w:pPr>
               <w:pStyle w:val="Normal"/>
-              <w:spacing w:lineRule="auto" w:line="360" w:before="114" w:after="114"/>
+              <w:spacing w:lineRule="auto" w:line="360" w:before="114" w:after="0"/>
               <w:ind w:hanging="0"/>
               <w:jc w:val="center"/>
               <w:rPr/>
             </w:pPr>
             <w:r>
               <w:rPr/>
-              <w:t xml:space="preserve">S obzirom na to da sada registracija zahtjeva upisivanje korisničkog imena i lozinke, prijava je zamišljena na isti način što znači da će korisnici morati upisivati svoje korisničko ime i lozinku kako bi se prijavili. Iako nije u originalnom popisu funkcionalnosti, u budućnosti bi se mogle dodati  brži načini prijavljivanja poput prijavljivanja pomoću otiska prsta, upisivanjem pina ili crtanjem uzorka. </w:t>
-            </w:r>
-            <w:r>
-              <w:rPr/>
-              <w:t>Ako je korisnik unio točne podatke za prijavu, otvara mu se prikaz dnevnog menija, a ako je pogriješio, ispisuje poruku o vrsti pogreške.</w:t>
+              <w:t>S obzirom na to da sada registracija zahtjeva upisivanje korisničkog imena i lozinke, prijava je zamišljena na isti način što znači da će korisnici morati upisivati svoje korisničko ime i lozinku kako bi se prijavili. Iako nije u originalnom popisu funkcionalnosti, u budućnosti bi se mogle dodati  brži načini prijavljivanja poput prijavljivanja pomoću otiska prsta, upisivanjem pina ili crtanjem uzorka. Ako je korisnik unio točne podatke za prijavu, otvara mu se prikaz dnevnog menija, a ako je pogriješio, ispisuje poruku o vrsti pogreške.</w:t>
             </w:r>
           </w:p>
         </w:tc>
@@ -1949,7 +1680,7 @@
         </w:tc>
         <w:tc>
           <w:tcPr>
-            <w:tcW w:w="1980" w:type="dxa"/>
+            <w:tcW w:w="1981" w:type="dxa"/>
             <w:tcBorders>
               <w:top w:val="nil"/>
             </w:tcBorders>
@@ -1972,7 +1703,7 @@
         </w:tc>
         <w:tc>
           <w:tcPr>
-            <w:tcW w:w="6746" w:type="dxa"/>
+            <w:tcW w:w="6745" w:type="dxa"/>
             <w:tcBorders>
               <w:top w:val="nil"/>
             </w:tcBorders>
@@ -1982,7 +1713,7 @@
           <w:p>
             <w:pPr>
               <w:pStyle w:val="Normal"/>
-              <w:spacing w:lineRule="auto" w:line="360" w:before="114" w:after="114"/>
+              <w:spacing w:lineRule="auto" w:line="360" w:before="114" w:after="0"/>
               <w:ind w:hanging="0"/>
               <w:jc w:val="center"/>
               <w:rPr/>
@@ -2059,7 +1790,7 @@
         </w:tc>
         <w:tc>
           <w:tcPr>
-            <w:tcW w:w="1980" w:type="dxa"/>
+            <w:tcW w:w="1981" w:type="dxa"/>
             <w:tcBorders>
               <w:top w:val="nil"/>
             </w:tcBorders>
@@ -2082,7 +1813,7 @@
         </w:tc>
         <w:tc>
           <w:tcPr>
-            <w:tcW w:w="6746" w:type="dxa"/>
+            <w:tcW w:w="6745" w:type="dxa"/>
             <w:tcBorders>
               <w:top w:val="nil"/>
             </w:tcBorders>
@@ -2092,18 +1823,22 @@
           <w:p>
             <w:pPr>
               <w:pStyle w:val="Normal"/>
-              <w:spacing w:lineRule="auto" w:line="360" w:before="114" w:after="114"/>
+              <w:spacing w:lineRule="auto" w:line="360" w:before="114" w:after="0"/>
               <w:ind w:hanging="0"/>
               <w:jc w:val="center"/>
               <w:rPr/>
             </w:pPr>
             <w:r>
               <w:rPr/>
-              <w:t xml:space="preserve">Prikaz tjednog menija će korisnicima omogućavati </w:t>
+              <w:t xml:space="preserve">Prikaz tjednog menija će korisnicima omogućavati uvid u prikaz svih jela koje će se posluživati </w:t>
             </w:r>
             <w:r>
               <w:rPr/>
-              <w:t>uvid u prikaz svih jela koje će se posluživati tokom cijelog tjedna, svaki dan. U budućnosti bi se moglo napraviti da korisnici odluče da ih mobilna aplikacija podsjeti na taj dan kada bi htjeli posjetiti bistro, a nemaju još to jelo spremljeno u svoje favorite.</w:t>
+              <w:t>tijekom</w:t>
+            </w:r>
+            <w:r>
+              <w:rPr/>
+              <w:t xml:space="preserve"> cijelog tjedna, svaki dan. U budućnosti bi se moglo napraviti da korisnici odluče da ih mobilna aplikacija podsjeti na taj dan kada bi htjeli posjetiti bistro, a nemaju još to jelo spremljeno u svoje favorite.</w:t>
             </w:r>
           </w:p>
         </w:tc>
@@ -2145,7 +1880,7 @@
         </w:tc>
         <w:tc>
           <w:tcPr>
-            <w:tcW w:w="1980" w:type="dxa"/>
+            <w:tcW w:w="1981" w:type="dxa"/>
             <w:tcBorders>
               <w:top w:val="nil"/>
             </w:tcBorders>
@@ -2168,7 +1903,7 @@
         </w:tc>
         <w:tc>
           <w:tcPr>
-            <w:tcW w:w="6746" w:type="dxa"/>
+            <w:tcW w:w="6745" w:type="dxa"/>
             <w:tcBorders>
               <w:top w:val="nil"/>
             </w:tcBorders>
@@ -2178,7 +1913,7 @@
           <w:p>
             <w:pPr>
               <w:pStyle w:val="Normal"/>
-              <w:spacing w:lineRule="auto" w:line="360" w:before="114" w:after="114"/>
+              <w:spacing w:lineRule="auto" w:line="360" w:before="114" w:after="0"/>
               <w:ind w:hanging="0"/>
               <w:jc w:val="center"/>
               <w:rPr/>
@@ -2241,7 +1976,7 @@
         </w:tc>
         <w:tc>
           <w:tcPr>
-            <w:tcW w:w="1980" w:type="dxa"/>
+            <w:tcW w:w="1981" w:type="dxa"/>
             <w:tcBorders>
               <w:top w:val="nil"/>
             </w:tcBorders>
@@ -2278,7 +2013,7 @@
         </w:tc>
         <w:tc>
           <w:tcPr>
-            <w:tcW w:w="6746" w:type="dxa"/>
+            <w:tcW w:w="6745" w:type="dxa"/>
             <w:tcBorders>
               <w:top w:val="nil"/>
             </w:tcBorders>
@@ -2288,7 +2023,7 @@
           <w:p>
             <w:pPr>
               <w:pStyle w:val="Normal"/>
-              <w:spacing w:lineRule="auto" w:line="360" w:before="114" w:after="114"/>
+              <w:spacing w:lineRule="auto" w:line="360" w:before="114" w:after="0"/>
               <w:ind w:hanging="0"/>
               <w:jc w:val="center"/>
               <w:rPr/>
@@ -2375,7 +2110,7 @@
         </w:tc>
         <w:tc>
           <w:tcPr>
-            <w:tcW w:w="1980" w:type="dxa"/>
+            <w:tcW w:w="1981" w:type="dxa"/>
             <w:tcBorders>
               <w:top w:val="nil"/>
             </w:tcBorders>
@@ -2398,7 +2133,7 @@
         </w:tc>
         <w:tc>
           <w:tcPr>
-            <w:tcW w:w="6746" w:type="dxa"/>
+            <w:tcW w:w="6745" w:type="dxa"/>
             <w:tcBorders>
               <w:top w:val="nil"/>
             </w:tcBorders>
@@ -2408,17 +2143,29 @@
           <w:p>
             <w:pPr>
               <w:pStyle w:val="Normal"/>
-              <w:spacing w:lineRule="auto" w:line="360" w:before="114" w:after="114"/>
+              <w:spacing w:lineRule="auto" w:line="360" w:before="114" w:after="0"/>
               <w:jc w:val="center"/>
               <w:rPr/>
             </w:pPr>
             <w:r>
               <w:rPr/>
-              <w:t xml:space="preserve">Nakon što su korisnici probali određeno jelo, biti će im omogućeno komentiranje i ocjenivanje tog istog jela koje će drugi korisnici mobilne aplikacije moći vidjeti. Na taj način će se stvoriti sustav ocjena i komentara koji će korisnicima dati uvid u neko jelo. </w:t>
+              <w:t>Nakon što su korisnici probali određeno jelo, bit će im omogućeno komentiranje i ocjen</w:t>
             </w:r>
             <w:r>
               <w:rPr/>
-              <w:t>Za svako jelo će se moći pregledavati ocjene i komentare ostalih ljudi te će se isto tako moći ostaviti vlastita ocjena i komentar</w:t>
+              <w:t>j</w:t>
+            </w:r>
+            <w:r>
+              <w:rPr/>
+              <w:t xml:space="preserve">ivanje tog istog jela koje će drugi korisnici mobilne aplikacije moći vidjeti. </w:t>
+            </w:r>
+            <w:r>
+              <w:rPr/>
+              <w:t xml:space="preserve">Tako </w:t>
+            </w:r>
+            <w:r>
+              <w:rPr/>
+              <w:t>će se stvoriti sustav ocjena i komentara koji će korisnicima dati uvid u neko jelo. Za svako jelo će se moći pregledavati ocjene i komentare ostalih ljudi te će se isto tako moći ostaviti vlastita ocjena i komentar</w:t>
             </w:r>
           </w:p>
         </w:tc>
@@ -2460,7 +2207,7 @@
         </w:tc>
         <w:tc>
           <w:tcPr>
-            <w:tcW w:w="1980" w:type="dxa"/>
+            <w:tcW w:w="1981" w:type="dxa"/>
             <w:tcBorders>
               <w:top w:val="nil"/>
             </w:tcBorders>
@@ -2483,7 +2230,7 @@
         </w:tc>
         <w:tc>
           <w:tcPr>
-            <w:tcW w:w="6746" w:type="dxa"/>
+            <w:tcW w:w="6745" w:type="dxa"/>
             <w:tcBorders>
               <w:top w:val="nil"/>
             </w:tcBorders>
@@ -2493,18 +2240,22 @@
           <w:p>
             <w:pPr>
               <w:pStyle w:val="Normal"/>
-              <w:spacing w:lineRule="auto" w:line="360" w:before="114" w:after="114"/>
+              <w:spacing w:lineRule="auto" w:line="360" w:before="114" w:after="0"/>
               <w:ind w:hanging="0"/>
               <w:jc w:val="center"/>
               <w:rPr/>
             </w:pPr>
             <w:r>
               <w:rPr/>
-              <w:t xml:space="preserve">Umjesto ručnih iskaznica i potpisivanja konobara nakon svakog jela, skupljanje potpisa za svako 10. besplatno jelo biti će implementirano modularno pomoću NFC-a/QRCodea te unosa pina. </w:t>
+              <w:t xml:space="preserve">Umjesto ručnih iskaznica i potpisivanja konobara nakon svakog jela, skupljanje potpisa za svako 10. besplatno jelo bit će implementirano modularno pomoću NFC-a/QRCodea te unosa pina. Zamišljeno je </w:t>
             </w:r>
             <w:r>
               <w:rPr/>
-              <w:t>Zamišljeno je na način da će se na računu ispisati QR code koji će sadržavati ograničeni broj koliko će se puta moći skenirati (odnosno koliko je ljudi jelo). Nakon što ga skeniraju, u mobilnoj aplikaciji će im se broj potpisa inkrementirati.</w:t>
+              <w:t>tako</w:t>
+            </w:r>
+            <w:r>
+              <w:rPr/>
+              <w:t xml:space="preserve"> da će se na računu ispisati QR code koji će sadržavati ograničeni broj koliko će se puta moći skenirati (odnosno koliko je ljudi jelo). Nakon što ga skeniraju, u mobilnoj aplikaciji će im se broj potpisa inkrementirati.</w:t>
             </w:r>
           </w:p>
         </w:tc>
@@ -2528,67 +2279,455 @@
           <w:numId w:val="1"/>
         </w:numPr>
         <w:spacing w:before="0" w:after="240"/>
-        <w:rPr>
-          <w:rFonts w:ascii="Arial" w:hAnsi="Arial" w:cs="Arial"/>
-        </w:rPr>
+        <w:rPr/>
       </w:pPr>
       <w:r>
         <w:br w:type="column"/>
       </w:r>
-      <w:bookmarkStart w:id="2" w:name="_Toc28952981"/>
+      <w:bookmarkStart w:id="6" w:name="__RefHeading___Toc9579_2536582282"/>
+      <w:bookmarkStart w:id="7" w:name="_Toc28952981"/>
+      <w:bookmarkEnd w:id="6"/>
       <w:r>
         <w:rPr>
           <w:rFonts w:cs="Arial" w:ascii="Arial" w:hAnsi="Arial"/>
         </w:rPr>
         <w:t>Korišteni alati i tehnologija</w:t>
       </w:r>
-      <w:bookmarkEnd w:id="2"/>
-    </w:p>
-    <w:p>
-      <w:pPr>
-        <w:pStyle w:val="Normal"/>
-        <w:spacing w:lineRule="auto" w:line="259"/>
+      <w:bookmarkStart w:id="8" w:name="_GoBack"/>
+      <w:bookmarkEnd w:id="7"/>
+      <w:bookmarkEnd w:id="8"/>
+    </w:p>
+    <w:p>
+      <w:pPr>
+        <w:pStyle w:val="Normal"/>
+        <w:rPr/>
+      </w:pPr>
+      <w:r>
+        <w:rPr>
+          <w:rFonts w:cs="Arial" w:ascii="Arial" w:hAnsi="Arial"/>
+        </w:rPr>
+        <w:t>U izradi ovog projekta će se koristiti razni alati i tehnologije koji će uvelike olakšati implementaciju samog proizvoda.</w:t>
+      </w:r>
+    </w:p>
+    <w:p>
+      <w:pPr>
+        <w:pStyle w:val="Normal"/>
+        <w:numPr>
+          <w:ilvl w:val="0"/>
+          <w:numId w:val="3"/>
+        </w:numPr>
+        <w:rPr/>
+      </w:pPr>
+      <w:r>
+        <w:rPr>
+          <w:rFonts w:cs="Arial" w:ascii="Arial" w:hAnsi="Arial"/>
+          <w:b/>
+          <w:bCs/>
+        </w:rPr>
+        <w:t>D</w:t>
+      </w:r>
+      <w:r>
+        <w:rPr>
+          <w:rFonts w:cs="Arial" w:ascii="Arial" w:hAnsi="Arial"/>
+          <w:b/>
+          <w:bCs/>
+        </w:rPr>
+        <w:t>art</w:t>
+      </w:r>
+      <w:r>
+        <w:rPr>
+          <w:rFonts w:cs="Arial" w:ascii="Arial" w:hAnsi="Arial"/>
+        </w:rPr>
+        <w:t xml:space="preserve"> – programski jezik koji će biti zaslužan za izradu mobilne aplikacije u Android Studiu.</w:t>
+      </w:r>
+    </w:p>
+    <w:p>
+      <w:pPr>
+        <w:pStyle w:val="Normal"/>
+        <w:numPr>
+          <w:ilvl w:val="0"/>
+          <w:numId w:val="3"/>
+        </w:numPr>
+        <w:rPr/>
+      </w:pPr>
+      <w:r>
+        <w:rPr>
+          <w:rFonts w:cs="Arial" w:ascii="Arial" w:hAnsi="Arial"/>
+          <w:b/>
+          <w:bCs/>
+        </w:rPr>
+        <w:t>PHP</w:t>
+      </w:r>
+      <w:r>
+        <w:rPr>
+          <w:rFonts w:cs="Arial" w:ascii="Arial" w:hAnsi="Arial"/>
+        </w:rPr>
+        <w:t xml:space="preserve"> – programski jezik koji će biti korišten za izradu </w:t>
+      </w:r>
+      <w:r>
+        <w:rPr>
+          <w:rFonts w:cs="Arial" w:ascii="Arial" w:hAnsi="Arial"/>
+          <w:i/>
+          <w:iCs/>
+        </w:rPr>
+        <w:t>backend</w:t>
+      </w:r>
+      <w:r>
+        <w:rPr>
+          <w:rFonts w:cs="Arial" w:ascii="Arial" w:hAnsi="Arial"/>
+          <w:i w:val="false"/>
+          <w:iCs w:val="false"/>
+        </w:rPr>
+        <w:t xml:space="preserve"> dijela mobilne aplikacije u PhpStormu.</w:t>
+      </w:r>
+    </w:p>
+    <w:p>
+      <w:pPr>
+        <w:pStyle w:val="Normal"/>
+        <w:numPr>
+          <w:ilvl w:val="0"/>
+          <w:numId w:val="3"/>
+        </w:numPr>
+        <w:rPr/>
+      </w:pPr>
+      <w:r>
+        <w:rPr>
+          <w:rFonts w:cs="Arial" w:ascii="Arial" w:hAnsi="Arial"/>
+          <w:b/>
+          <w:bCs/>
+        </w:rPr>
+        <w:t>Flutter</w:t>
+      </w:r>
+      <w:r>
+        <w:rPr>
+          <w:rFonts w:cs="Arial" w:ascii="Arial" w:hAnsi="Arial"/>
+        </w:rPr>
+        <w:t xml:space="preserve"> – radni okvir koji će biti korišten za izradu mobilne aplikacije koji koristi Dart programski jezik u pozadini dok se projekt izrađuje u Android Studiu.</w:t>
+      </w:r>
+    </w:p>
+    <w:p>
+      <w:pPr>
+        <w:pStyle w:val="Normal"/>
+        <w:numPr>
+          <w:ilvl w:val="0"/>
+          <w:numId w:val="3"/>
+        </w:numPr>
+        <w:rPr/>
+      </w:pPr>
+      <w:r>
+        <w:rPr>
+          <w:rFonts w:cs="Arial" w:ascii="Arial" w:hAnsi="Arial"/>
+          <w:b/>
+          <w:bCs/>
+        </w:rPr>
+        <w:t>Laravel</w:t>
+      </w:r>
+      <w:r>
+        <w:rPr>
+          <w:rFonts w:cs="Arial" w:ascii="Arial" w:hAnsi="Arial"/>
+        </w:rPr>
+        <w:t xml:space="preserve"> – radni okvir koji će biti korišten za izradu </w:t>
+      </w:r>
+      <w:r>
+        <w:rPr>
+          <w:rFonts w:cs="Arial" w:ascii="Arial" w:hAnsi="Arial"/>
+          <w:i/>
+          <w:iCs/>
+        </w:rPr>
+        <w:t>backend</w:t>
+      </w:r>
+      <w:r>
+        <w:rPr>
+          <w:rFonts w:cs="Arial" w:ascii="Arial" w:hAnsi="Arial"/>
+          <w:i w:val="false"/>
+          <w:iCs w:val="false"/>
+        </w:rPr>
+        <w:t xml:space="preserve"> dijela mobilne aplikacije koji koristi PHP programski jezik u pozadini dok se projekt izrađuje u PhpStormu.</w:t>
+      </w:r>
+    </w:p>
+    <w:p>
+      <w:pPr>
+        <w:pStyle w:val="Normal"/>
+        <w:numPr>
+          <w:ilvl w:val="0"/>
+          <w:numId w:val="3"/>
+        </w:numPr>
+        <w:rPr/>
+      </w:pPr>
+      <w:r>
+        <w:rPr>
+          <w:rFonts w:cs="Arial" w:ascii="Arial" w:hAnsi="Arial"/>
+          <w:b/>
+          <w:bCs/>
+        </w:rPr>
+        <w:t>MySQL/MariaDB</w:t>
+      </w:r>
+      <w:r>
+        <w:rPr>
+          <w:rFonts w:cs="Arial" w:ascii="Arial" w:hAnsi="Arial"/>
+        </w:rPr>
+        <w:t xml:space="preserve"> – DBMS (eng. </w:t>
+      </w:r>
+      <w:r>
+        <w:rPr>
+          <w:rFonts w:cs="Arial" w:ascii="Arial" w:hAnsi="Arial"/>
+          <w:i/>
+          <w:iCs/>
+        </w:rPr>
+        <w:t>Database Management System</w:t>
+      </w:r>
+      <w:r>
+        <w:rPr>
+          <w:rFonts w:cs="Arial" w:ascii="Arial" w:hAnsi="Arial"/>
+          <w:i w:val="false"/>
+          <w:iCs w:val="false"/>
+        </w:rPr>
+        <w:t>) odnosno sustav za upravljanje bazom podataka gdje će biti spremljeni svi podaci vezani uz korisnike, jela, ocjene i komentare.</w:t>
+      </w:r>
+    </w:p>
+    <w:p>
+      <w:pPr>
+        <w:pStyle w:val="Normal"/>
+        <w:numPr>
+          <w:ilvl w:val="0"/>
+          <w:numId w:val="3"/>
+        </w:numPr>
+        <w:rPr/>
+      </w:pPr>
+      <w:r>
+        <w:rPr>
+          <w:rFonts w:cs="Arial" w:ascii="Arial" w:hAnsi="Arial"/>
+          <w:b/>
+          <w:bCs/>
+        </w:rPr>
+        <w:t>Android Studio</w:t>
+      </w:r>
+      <w:r>
+        <w:rPr>
+          <w:rFonts w:cs="Arial" w:ascii="Arial" w:hAnsi="Arial"/>
+        </w:rPr>
+        <w:t xml:space="preserve"> – IDE (eng. </w:t>
+      </w:r>
+      <w:r>
+        <w:rPr>
+          <w:rFonts w:cs="Arial" w:ascii="Arial" w:hAnsi="Arial"/>
+          <w:i/>
+          <w:iCs/>
+        </w:rPr>
+        <w:t>Integrated Development Environment</w:t>
+      </w:r>
+      <w:r>
+        <w:rPr>
+          <w:rFonts w:cs="Arial" w:ascii="Arial" w:hAnsi="Arial"/>
+          <w:i w:val="false"/>
+          <w:iCs w:val="false"/>
+        </w:rPr>
+        <w:t>) odnosno integrirano razvojno okruženje koje će biti korišteno za izradu mobilne aplikacije.</w:t>
+      </w:r>
+    </w:p>
+    <w:p>
+      <w:pPr>
+        <w:pStyle w:val="Normal"/>
+        <w:numPr>
+          <w:ilvl w:val="0"/>
+          <w:numId w:val="3"/>
+        </w:numPr>
+        <w:rPr/>
+      </w:pPr>
+      <w:r>
+        <w:rPr>
+          <w:rFonts w:cs="Arial" w:ascii="Arial" w:hAnsi="Arial"/>
+          <w:b/>
+          <w:bCs/>
+        </w:rPr>
+        <w:t>PhpStorm</w:t>
+      </w:r>
+      <w:r>
+        <w:rPr>
+          <w:rFonts w:cs="Arial" w:ascii="Arial" w:hAnsi="Arial"/>
+        </w:rPr>
+        <w:t xml:space="preserve"> – IDE koji će biti korišten za izradu </w:t>
+      </w:r>
+      <w:r>
+        <w:rPr>
+          <w:rFonts w:cs="Arial" w:ascii="Arial" w:hAnsi="Arial"/>
+          <w:i/>
+          <w:iCs/>
+        </w:rPr>
+        <w:t>backend</w:t>
+      </w:r>
+      <w:r>
+        <w:rPr>
+          <w:rFonts w:cs="Arial" w:ascii="Arial" w:hAnsi="Arial"/>
+          <w:i w:val="false"/>
+          <w:iCs w:val="false"/>
+        </w:rPr>
+        <w:t xml:space="preserve"> dijela mobilne aplikacije.</w:t>
+      </w:r>
+    </w:p>
+    <w:p>
+      <w:pPr>
+        <w:pStyle w:val="Normal"/>
+        <w:numPr>
+          <w:ilvl w:val="0"/>
+          <w:numId w:val="3"/>
+        </w:numPr>
+        <w:rPr/>
+      </w:pPr>
+      <w:r>
+        <w:rPr>
+          <w:rFonts w:cs="Arial" w:ascii="Arial" w:hAnsi="Arial"/>
+          <w:b/>
+          <w:bCs/>
+        </w:rPr>
+        <w:t xml:space="preserve">Firebase </w:t>
+      </w:r>
+      <w:r>
+        <w:rPr>
+          <w:rFonts w:cs="Arial" w:ascii="Arial" w:hAnsi="Arial"/>
+          <w:b/>
+          <w:bCs/>
+          <w:i/>
+          <w:iCs/>
+        </w:rPr>
+        <w:t>push</w:t>
+      </w:r>
+      <w:r>
+        <w:rPr>
+          <w:rFonts w:cs="Arial" w:ascii="Arial" w:hAnsi="Arial"/>
+          <w:b/>
+          <w:bCs/>
+          <w:i w:val="false"/>
+          <w:iCs w:val="false"/>
+        </w:rPr>
+        <w:t xml:space="preserve"> notifikacije</w:t>
+      </w:r>
+      <w:r>
+        <w:rPr>
+          <w:rFonts w:cs="Arial" w:ascii="Arial" w:hAnsi="Arial"/>
+          <w:i w:val="false"/>
+          <w:iCs w:val="false"/>
+        </w:rPr>
+        <w:t xml:space="preserve"> – tehnologija koja će biti korištena za slanje mobilnih notifikacija korisnicima.</w:t>
+      </w:r>
+    </w:p>
+    <w:p>
+      <w:pPr>
+        <w:pStyle w:val="Normal"/>
+        <w:numPr>
+          <w:ilvl w:val="0"/>
+          <w:numId w:val="3"/>
+        </w:numPr>
+        <w:rPr/>
+      </w:pPr>
+      <w:r>
+        <w:rPr>
+          <w:rFonts w:cs="Arial" w:ascii="Arial" w:hAnsi="Arial"/>
+          <w:b/>
+          <w:bCs/>
+          <w:i w:val="false"/>
+          <w:iCs w:val="false"/>
+        </w:rPr>
+        <w:t>GitHub</w:t>
+      </w:r>
+      <w:r>
+        <w:rPr>
+          <w:rFonts w:cs="Arial" w:ascii="Arial" w:hAnsi="Arial"/>
+          <w:i w:val="false"/>
+          <w:iCs w:val="false"/>
+        </w:rPr>
+        <w:t xml:space="preserve"> – VCS (eng. </w:t>
+      </w:r>
+      <w:r>
+        <w:rPr>
+          <w:rFonts w:cs="Arial" w:ascii="Arial" w:hAnsi="Arial"/>
+          <w:i/>
+          <w:iCs/>
+        </w:rPr>
+        <w:t>Version Control System</w:t>
+      </w:r>
+      <w:r>
+        <w:rPr>
+          <w:rFonts w:cs="Arial" w:ascii="Arial" w:hAnsi="Arial"/>
+          <w:i w:val="false"/>
+          <w:iCs w:val="false"/>
+        </w:rPr>
+        <w:t>) odnosno sustav za verzioniranje koda koji će biti korišten za verzioniranje koda, kolaboraciju i nesmetano razvijanje na projektu i na kraju za samo dokumentiranje projekta.</w:t>
+      </w:r>
+    </w:p>
+    <w:p>
+      <w:pPr>
+        <w:pStyle w:val="Normal"/>
+        <w:numPr>
+          <w:ilvl w:val="0"/>
+          <w:numId w:val="3"/>
+        </w:numPr>
+        <w:rPr/>
+      </w:pPr>
+      <w:r>
+        <w:rPr>
+          <w:rFonts w:cs="Arial" w:ascii="Arial" w:hAnsi="Arial"/>
+          <w:b/>
+          <w:bCs/>
+          <w:i w:val="false"/>
+          <w:iCs w:val="false"/>
+        </w:rPr>
+        <w:t>ZenHub</w:t>
+      </w:r>
+      <w:r>
+        <w:rPr>
+          <w:rFonts w:cs="Arial" w:ascii="Arial" w:hAnsi="Arial"/>
+          <w:i w:val="false"/>
+          <w:iCs w:val="false"/>
+        </w:rPr>
+        <w:t xml:space="preserve"> – platforma koja će biti korištena za agilnim upravljanjem projektnih zadataka gdje će se dodjeljivati svi zadaci vezani u samu implementaciju programskog proizvoda. Također, moguće je i ostavljati komentare potrebne uz određene zadatke, stavljati rokove kada bi određen zadatak bio završen i prilagati dokumente uz određene zadatke, ako je potrebno.</w:t>
+      </w:r>
+    </w:p>
+    <w:p>
+      <w:pPr>
+        <w:pStyle w:val="Normal"/>
         <w:ind w:hanging="0"/>
-        <w:rPr>
-          <w:rFonts w:ascii="Arial" w:hAnsi="Arial" w:cs="Arial"/>
-        </w:rPr>
-      </w:pPr>
-      <w:r>
-        <w:rPr>
-          <w:rFonts w:cs="Arial" w:ascii="Arial" w:hAnsi="Arial"/>
-        </w:rPr>
-      </w:r>
-      <w:bookmarkStart w:id="3" w:name="_GoBack"/>
-      <w:bookmarkStart w:id="4" w:name="_GoBack"/>
-      <w:bookmarkEnd w:id="4"/>
-    </w:p>
-    <w:p>
-      <w:pPr>
-        <w:pStyle w:val="Normal"/>
-        <w:rPr>
-          <w:rFonts w:ascii="Arial" w:hAnsi="Arial" w:cs="Arial"/>
-        </w:rPr>
-      </w:pPr>
-      <w:r>
-        <w:rPr>
-          <w:rFonts w:cs="Arial" w:ascii="Arial" w:hAnsi="Arial"/>
-        </w:rPr>
-        <w:t>Navesti alate i tehnologije.</w:t>
-      </w:r>
-    </w:p>
-    <w:p>
-      <w:pPr>
-        <w:pStyle w:val="Normal"/>
-        <w:spacing w:lineRule="auto" w:line="259"/>
-        <w:ind w:hanging="0"/>
-        <w:rPr>
-          <w:rFonts w:ascii="Arial" w:hAnsi="Arial" w:cs="Arial"/>
-        </w:rPr>
-      </w:pPr>
-      <w:r>
-        <w:rPr>
-          <w:rFonts w:cs="Arial" w:ascii="Arial" w:hAnsi="Arial"/>
-        </w:rPr>
+        <w:rPr/>
+      </w:pPr>
+      <w:r>
+        <w:rPr>
+          <w:rFonts w:cs="Arial" w:ascii="Arial" w:hAnsi="Arial"/>
+          <w:i w:val="false"/>
+          <w:iCs w:val="false"/>
+        </w:rPr>
+        <w:t xml:space="preserve">Ciljane platforme za ovu mobilnu aplikaciju će biti i Android i iOS tako da će je moći koristiti svi korisnici neovisno o tome koji operacijski sustav koriste. Naime, </w:t>
+      </w:r>
+      <w:r>
+        <w:rPr>
+          <w:rFonts w:cs="Arial" w:ascii="Arial" w:hAnsi="Arial"/>
+          <w:i/>
+          <w:iCs/>
+        </w:rPr>
+        <w:t>Flutter</w:t>
+      </w:r>
+      <w:r>
+        <w:rPr>
+          <w:rFonts w:cs="Arial" w:ascii="Arial" w:hAnsi="Arial"/>
+          <w:i w:val="false"/>
+          <w:iCs w:val="false"/>
+        </w:rPr>
+        <w:t xml:space="preserve"> je jedini radni okvir koji omogućuje da se aplikacija implementira </w:t>
+      </w:r>
+      <w:r>
+        <w:rPr>
+          <w:rFonts w:cs="Arial" w:ascii="Arial" w:hAnsi="Arial"/>
+          <w:i/>
+          <w:iCs/>
+        </w:rPr>
+        <w:t>native</w:t>
+      </w:r>
+      <w:r>
+        <w:rPr>
+          <w:rFonts w:cs="Arial" w:ascii="Arial" w:hAnsi="Arial"/>
+          <w:i w:val="false"/>
+          <w:iCs w:val="false"/>
+        </w:rPr>
+        <w:t xml:space="preserve"> na oba operacijska sustava.</w:t>
       </w:r>
       <w:r>
         <w:br w:type="page"/>
@@ -2601,18 +2740,30 @@
           <w:ilvl w:val="0"/>
           <w:numId w:val="1"/>
         </w:numPr>
-        <w:rPr>
-          <w:rFonts w:ascii="Arial" w:hAnsi="Arial" w:cs="Arial"/>
-        </w:rPr>
-      </w:pPr>
-      <w:bookmarkStart w:id="5" w:name="_Toc28952982"/>
+        <w:rPr/>
+      </w:pPr>
+      <w:bookmarkStart w:id="9" w:name="__RefHeading___Toc9581_2536582282"/>
+      <w:bookmarkStart w:id="10" w:name="_Toc28952982"/>
+      <w:bookmarkEnd w:id="9"/>
       <w:r>
         <w:rPr>
           <w:rFonts w:cs="Arial" w:ascii="Arial" w:hAnsi="Arial"/>
         </w:rPr>
         <w:t>Skica zaslona mobilne aplikacije</w:t>
       </w:r>
-      <w:bookmarkEnd w:id="5"/>
+      <w:bookmarkEnd w:id="10"/>
+    </w:p>
+    <w:p>
+      <w:pPr>
+        <w:pStyle w:val="Normal"/>
+        <w:rPr/>
+      </w:pPr>
+      <w:r>
+        <w:rPr>
+          <w:rFonts w:cs="Arial" w:ascii="Arial" w:hAnsi="Arial"/>
+        </w:rPr>
+        <w:t>Dodati slike zaslona mobilne aplikacije.</w:t>
+      </w:r>
     </w:p>
     <w:p>
       <w:pPr>
@@ -2643,14 +2794,16 @@
           <w:rFonts w:ascii="Arial" w:hAnsi="Arial" w:cs="Arial"/>
         </w:rPr>
       </w:pPr>
-      <w:bookmarkStart w:id="6" w:name="_Toc28952983"/>
+      <w:bookmarkStart w:id="11" w:name="__RefHeading___Toc9583_2536582282"/>
+      <w:bookmarkStart w:id="12" w:name="_Toc28952983"/>
+      <w:bookmarkEnd w:id="11"/>
       <w:r>
         <w:rPr>
           <w:rFonts w:cs="Arial" w:ascii="Arial" w:hAnsi="Arial"/>
         </w:rPr>
         <w:t>Arhitektura sustava</w:t>
       </w:r>
-      <w:bookmarkEnd w:id="6"/>
+      <w:bookmarkEnd w:id="12"/>
     </w:p>
     <w:p>
       <w:pPr>
@@ -2695,14 +2848,16 @@
           <w:rFonts w:ascii="Arial" w:hAnsi="Arial" w:cs="Arial"/>
         </w:rPr>
       </w:pPr>
-      <w:bookmarkStart w:id="7" w:name="_Toc28952984"/>
+      <w:bookmarkStart w:id="13" w:name="__RefHeading___Toc9585_2536582282"/>
+      <w:bookmarkStart w:id="14" w:name="_Toc28952984"/>
+      <w:bookmarkEnd w:id="13"/>
       <w:r>
         <w:rPr>
           <w:rFonts w:cs="Arial" w:ascii="Arial" w:hAnsi="Arial"/>
         </w:rPr>
         <w:t>Zaključak</w:t>
       </w:r>
-      <w:bookmarkEnd w:id="7"/>
+      <w:bookmarkEnd w:id="14"/>
     </w:p>
     <w:p>
       <w:pPr>
@@ -2732,14 +2887,16 @@
           <w:rFonts w:ascii="Arial" w:hAnsi="Arial" w:cs="Arial"/>
         </w:rPr>
       </w:pPr>
-      <w:bookmarkStart w:id="8" w:name="_Toc28952985"/>
+      <w:bookmarkStart w:id="15" w:name="__RefHeading___Toc9587_2536582282"/>
+      <w:bookmarkStart w:id="16" w:name="_Toc28952985"/>
+      <w:bookmarkEnd w:id="15"/>
       <w:r>
         <w:rPr>
           <w:rFonts w:cs="Arial" w:ascii="Arial" w:hAnsi="Arial"/>
         </w:rPr>
         <w:t>Prijava projektnog zadatka</w:t>
       </w:r>
-      <w:bookmarkEnd w:id="8"/>
+      <w:bookmarkEnd w:id="16"/>
     </w:p>
     <w:p>
       <w:pPr>
@@ -2763,7 +2920,7 @@
           <w:rFonts w:ascii="Arial" w:hAnsi="Arial" w:cs="Arial"/>
         </w:rPr>
       </w:pPr>
-      <w:bookmarkStart w:id="9" w:name="_Toc27225121"/>
+      <w:bookmarkStart w:id="17" w:name="_Toc27225121"/>
       <w:r>
         <w:rPr>
           <w:rFonts w:cs="Arial" w:ascii="Arial" w:hAnsi="Arial"/>
@@ -2806,7 +2963,7 @@
         </w:rPr>
         <w:t>. Prijava projektnog zadatka</w:t>
       </w:r>
-      <w:bookmarkEnd w:id="9"/>
+      <w:bookmarkEnd w:id="17"/>
     </w:p>
     <w:tbl>
       <w:tblPr>
@@ -3567,15 +3724,25 @@
               <w:pStyle w:val="Normal"/>
               <w:spacing w:lineRule="auto" w:line="240" w:before="0" w:after="0"/>
               <w:ind w:hanging="0"/>
-              <w:rPr>
-                <w:rFonts w:ascii="Arial" w:hAnsi="Arial" w:cs="Arial"/>
-              </w:rPr>
+              <w:rPr/>
             </w:pPr>
             <w:r>
               <w:rPr>
                 <w:rFonts w:cs="Arial" w:ascii="Arial" w:hAnsi="Arial"/>
               </w:rPr>
-              <w:t>Bistro Deno je projekt razvijen primarno za poboljšanje iskustva posjetitelja restorana „Deno“. Korisnicima će biti omogućena registracija i login. Nakon toga, moći će vidjeti koja se hrana nalazi na dnevnom i tjednom meniju. Svako jelo će moći dodati u svoje favorite, i ako žele, bit će im poslane push notifikacije na dan kada je njihovo najdraže jelo na meniju. Isto tako, za svako jelo će moći vidjeti ocjene i komentare od drugih korisnika, te i sami ostaviti iste. Nakon svakog jela pri plaćanju zaposlenik restorana dodaje korisniku jedan potpis i nakon 10 potpisa korisnik dobija besplatno jelo po izboru.</w:t>
+              <w:t>Bistro Deno je projekt razvijen primarno za poboljšanje iskustva posjetitelja restorana „Deno“. Korisnicima će biti omogućena registracija i login. Nakon toga, moći će vidjeti koja se hrana nalazi na dnevnom i tjednom meniju. Svako jelo će moći dodati u svoje favorite, i ako žele, bit će im poslane push notifikacije na dan kada je njihovo najdraže jelo na meniju. Isto tako, za svako jelo će moći vidjeti ocjene i komentare od drugih korisnika, te i sami ostaviti iste. Nakon svakog jela pri plaćanju zaposlenik restorana dodaje korisniku jedan potpis i nakon 10 potpisa korisnik dobi</w:t>
+            </w:r>
+            <w:r>
+              <w:rPr>
+                <w:rFonts w:cs="Arial" w:ascii="Arial" w:hAnsi="Arial"/>
+              </w:rPr>
+              <w:t>va</w:t>
+            </w:r>
+            <w:r>
+              <w:rPr>
+                <w:rFonts w:cs="Arial" w:ascii="Arial" w:hAnsi="Arial"/>
+              </w:rPr>
+              <w:t xml:space="preserve"> besplatno jelo po izboru.</w:t>
             </w:r>
           </w:p>
           <w:p>
@@ -3920,7 +4087,7 @@
         <w:tblInd w:w="0" w:type="dxa"/>
         <w:tblCellMar>
           <w:top w:w="0" w:type="dxa"/>
-          <w:left w:w="108" w:type="dxa"/>
+          <w:left w:w="113" w:type="dxa"/>
           <w:bottom w:w="0" w:type="dxa"/>
           <w:right w:w="108" w:type="dxa"/>
         </w:tblCellMar>
@@ -4352,7 +4519,7 @@
         <w:docPartGallery w:val="Page Numbers (Bottom of Page)"/>
         <w:docPartUnique w:val="true"/>
       </w:docPartObj>
-      <w:id w:val="1007986792"/>
+      <w:id w:val="811081449"/>
     </w:sdtPr>
     <w:sdtContent>
       <w:p>
@@ -4492,6 +4659,7 @@
       </w:pPr>
       <w:rPr>
         <w:rFonts w:ascii="Symbol" w:hAnsi="Symbol" w:cs="Symbol" w:hint="default"/>
+        <w:rFonts w:cs="Symbol"/>
       </w:rPr>
     </w:lvl>
     <w:lvl w:ilvl="1">
@@ -4517,6 +4685,7 @@
       </w:pPr>
       <w:rPr>
         <w:rFonts w:ascii="Wingdings" w:hAnsi="Wingdings" w:cs="Wingdings" w:hint="default"/>
+        <w:rFonts w:cs="Wingdings"/>
       </w:rPr>
     </w:lvl>
     <w:lvl w:ilvl="3">
@@ -4529,6 +4698,7 @@
       </w:pPr>
       <w:rPr>
         <w:rFonts w:ascii="Symbol" w:hAnsi="Symbol" w:cs="Symbol" w:hint="default"/>
+        <w:rFonts w:cs="Symbol"/>
       </w:rPr>
     </w:lvl>
     <w:lvl w:ilvl="4">
@@ -4554,6 +4724,7 @@
       </w:pPr>
       <w:rPr>
         <w:rFonts w:ascii="Wingdings" w:hAnsi="Wingdings" w:cs="Wingdings" w:hint="default"/>
+        <w:rFonts w:cs="Wingdings"/>
       </w:rPr>
     </w:lvl>
     <w:lvl w:ilvl="6">
@@ -4566,6 +4737,7 @@
       </w:pPr>
       <w:rPr>
         <w:rFonts w:ascii="Symbol" w:hAnsi="Symbol" w:cs="Symbol" w:hint="default"/>
+        <w:rFonts w:cs="Symbol"/>
       </w:rPr>
     </w:lvl>
     <w:lvl w:ilvl="7">
@@ -4591,10 +4763,157 @@
       </w:pPr>
       <w:rPr>
         <w:rFonts w:ascii="Wingdings" w:hAnsi="Wingdings" w:cs="Wingdings" w:hint="default"/>
+        <w:rFonts w:cs="Wingdings"/>
       </w:rPr>
     </w:lvl>
   </w:abstractNum>
   <w:abstractNum w:abstractNumId="3">
+    <w:lvl w:ilvl="0">
+      <w:start w:val="1"/>
+      <w:numFmt w:val="bullet"/>
+      <w:lvlText w:val=""/>
+      <w:lvlJc w:val="left"/>
+      <w:pPr>
+        <w:tabs>
+          <w:tab w:val="num" w:pos="720"/>
+        </w:tabs>
+        <w:ind w:left="720" w:hanging="360"/>
+      </w:pPr>
+      <w:rPr>
+        <w:rFonts w:ascii="Symbol" w:hAnsi="Symbol" w:cs="Symbol" w:hint="default"/>
+        <w:rFonts w:cs="OpenSymbol"/>
+      </w:rPr>
+    </w:lvl>
+    <w:lvl w:ilvl="1">
+      <w:start w:val="1"/>
+      <w:numFmt w:val="bullet"/>
+      <w:lvlText w:val=""/>
+      <w:lvlJc w:val="left"/>
+      <w:pPr>
+        <w:tabs>
+          <w:tab w:val="num" w:pos="1080"/>
+        </w:tabs>
+        <w:ind w:left="1080" w:hanging="360"/>
+      </w:pPr>
+      <w:rPr>
+        <w:rFonts w:ascii="Symbol" w:hAnsi="Symbol" w:cs="Symbol" w:hint="default"/>
+        <w:rFonts w:cs="OpenSymbol"/>
+      </w:rPr>
+    </w:lvl>
+    <w:lvl w:ilvl="2">
+      <w:start w:val="1"/>
+      <w:numFmt w:val="bullet"/>
+      <w:lvlText w:val=""/>
+      <w:lvlJc w:val="left"/>
+      <w:pPr>
+        <w:tabs>
+          <w:tab w:val="num" w:pos="1440"/>
+        </w:tabs>
+        <w:ind w:left="1440" w:hanging="360"/>
+      </w:pPr>
+      <w:rPr>
+        <w:rFonts w:ascii="Symbol" w:hAnsi="Symbol" w:cs="Symbol" w:hint="default"/>
+        <w:rFonts w:cs="OpenSymbol"/>
+      </w:rPr>
+    </w:lvl>
+    <w:lvl w:ilvl="3">
+      <w:start w:val="1"/>
+      <w:numFmt w:val="bullet"/>
+      <w:lvlText w:val=""/>
+      <w:lvlJc w:val="left"/>
+      <w:pPr>
+        <w:tabs>
+          <w:tab w:val="num" w:pos="1800"/>
+        </w:tabs>
+        <w:ind w:left="1800" w:hanging="360"/>
+      </w:pPr>
+      <w:rPr>
+        <w:rFonts w:ascii="Symbol" w:hAnsi="Symbol" w:cs="Symbol" w:hint="default"/>
+        <w:rFonts w:cs="OpenSymbol"/>
+      </w:rPr>
+    </w:lvl>
+    <w:lvl w:ilvl="4">
+      <w:start w:val="1"/>
+      <w:numFmt w:val="bullet"/>
+      <w:lvlText w:val=""/>
+      <w:lvlJc w:val="left"/>
+      <w:pPr>
+        <w:tabs>
+          <w:tab w:val="num" w:pos="2160"/>
+        </w:tabs>
+        <w:ind w:left="2160" w:hanging="360"/>
+      </w:pPr>
+      <w:rPr>
+        <w:rFonts w:ascii="Symbol" w:hAnsi="Symbol" w:cs="Symbol" w:hint="default"/>
+        <w:rFonts w:cs="OpenSymbol"/>
+      </w:rPr>
+    </w:lvl>
+    <w:lvl w:ilvl="5">
+      <w:start w:val="1"/>
+      <w:numFmt w:val="bullet"/>
+      <w:lvlText w:val=""/>
+      <w:lvlJc w:val="left"/>
+      <w:pPr>
+        <w:tabs>
+          <w:tab w:val="num" w:pos="2520"/>
+        </w:tabs>
+        <w:ind w:left="2520" w:hanging="360"/>
+      </w:pPr>
+      <w:rPr>
+        <w:rFonts w:ascii="Symbol" w:hAnsi="Symbol" w:cs="Symbol" w:hint="default"/>
+        <w:rFonts w:cs="OpenSymbol"/>
+      </w:rPr>
+    </w:lvl>
+    <w:lvl w:ilvl="6">
+      <w:start w:val="1"/>
+      <w:numFmt w:val="bullet"/>
+      <w:lvlText w:val=""/>
+      <w:lvlJc w:val="left"/>
+      <w:pPr>
+        <w:tabs>
+          <w:tab w:val="num" w:pos="2880"/>
+        </w:tabs>
+        <w:ind w:left="2880" w:hanging="360"/>
+      </w:pPr>
+      <w:rPr>
+        <w:rFonts w:ascii="Symbol" w:hAnsi="Symbol" w:cs="Symbol" w:hint="default"/>
+        <w:rFonts w:cs="OpenSymbol"/>
+      </w:rPr>
+    </w:lvl>
+    <w:lvl w:ilvl="7">
+      <w:start w:val="1"/>
+      <w:numFmt w:val="bullet"/>
+      <w:lvlText w:val=""/>
+      <w:lvlJc w:val="left"/>
+      <w:pPr>
+        <w:tabs>
+          <w:tab w:val="num" w:pos="3240"/>
+        </w:tabs>
+        <w:ind w:left="3240" w:hanging="360"/>
+      </w:pPr>
+      <w:rPr>
+        <w:rFonts w:ascii="Symbol" w:hAnsi="Symbol" w:cs="Symbol" w:hint="default"/>
+        <w:rFonts w:cs="OpenSymbol"/>
+      </w:rPr>
+    </w:lvl>
+    <w:lvl w:ilvl="8">
+      <w:start w:val="1"/>
+      <w:numFmt w:val="bullet"/>
+      <w:lvlText w:val=""/>
+      <w:lvlJc w:val="left"/>
+      <w:pPr>
+        <w:tabs>
+          <w:tab w:val="num" w:pos="3600"/>
+        </w:tabs>
+        <w:ind w:left="3600" w:hanging="360"/>
+      </w:pPr>
+      <w:rPr>
+        <w:rFonts w:ascii="Symbol" w:hAnsi="Symbol" w:cs="Symbol" w:hint="default"/>
+        <w:rFonts w:cs="OpenSymbol"/>
+      </w:rPr>
+    </w:lvl>
+  </w:abstractNum>
+  <w:abstractNum w:abstractNumId="4">
     <w:lvl w:ilvl="0">
       <w:start w:val="1"/>
       <w:numFmt w:val="none"/>
@@ -4694,6 +5013,9 @@
   </w:num>
   <w:num w:numId="3">
     <w:abstractNumId w:val="3"/>
+  </w:num>
+  <w:num w:numId="4">
+    <w:abstractNumId w:val="4"/>
   </w:num>
 </w:numbering>
 </file>
@@ -5717,6 +6039,83 @@
     <w:qFormat/>
     <w:rPr/>
   </w:style>
+  <w:style w:type="character" w:styleId="ListLabel65">
+    <w:name w:val="ListLabel 65"/>
+    <w:qFormat/>
+    <w:rPr>
+      <w:rFonts w:ascii="Arial" w:hAnsi="Arial" w:cs="Symbol"/>
+    </w:rPr>
+  </w:style>
+  <w:style w:type="character" w:styleId="ListLabel66">
+    <w:name w:val="ListLabel 66"/>
+    <w:qFormat/>
+    <w:rPr>
+      <w:rFonts w:cs="Courier New"/>
+    </w:rPr>
+  </w:style>
+  <w:style w:type="character" w:styleId="ListLabel67">
+    <w:name w:val="ListLabel 67"/>
+    <w:qFormat/>
+    <w:rPr>
+      <w:rFonts w:cs="Wingdings"/>
+    </w:rPr>
+  </w:style>
+  <w:style w:type="character" w:styleId="ListLabel68">
+    <w:name w:val="ListLabel 68"/>
+    <w:qFormat/>
+    <w:rPr>
+      <w:rFonts w:cs="Symbol"/>
+    </w:rPr>
+  </w:style>
+  <w:style w:type="character" w:styleId="ListLabel69">
+    <w:name w:val="ListLabel 69"/>
+    <w:qFormat/>
+    <w:rPr>
+      <w:rFonts w:cs="Courier New"/>
+    </w:rPr>
+  </w:style>
+  <w:style w:type="character" w:styleId="ListLabel70">
+    <w:name w:val="ListLabel 70"/>
+    <w:qFormat/>
+    <w:rPr>
+      <w:rFonts w:cs="Wingdings"/>
+    </w:rPr>
+  </w:style>
+  <w:style w:type="character" w:styleId="ListLabel71">
+    <w:name w:val="ListLabel 71"/>
+    <w:qFormat/>
+    <w:rPr>
+      <w:rFonts w:cs="Symbol"/>
+    </w:rPr>
+  </w:style>
+  <w:style w:type="character" w:styleId="ListLabel72">
+    <w:name w:val="ListLabel 72"/>
+    <w:qFormat/>
+    <w:rPr>
+      <w:rFonts w:cs="Courier New"/>
+    </w:rPr>
+  </w:style>
+  <w:style w:type="character" w:styleId="ListLabel73">
+    <w:name w:val="ListLabel 73"/>
+    <w:qFormat/>
+    <w:rPr>
+      <w:rFonts w:cs="Wingdings"/>
+    </w:rPr>
+  </w:style>
+  <w:style w:type="character" w:styleId="ListLabel74">
+    <w:name w:val="ListLabel 74"/>
+    <w:qFormat/>
+    <w:rPr>
+      <w:rFonts w:ascii="Arial" w:hAnsi="Arial" w:cs="Arial"/>
+    </w:rPr>
+  </w:style>
+  <w:style w:type="character" w:styleId="Bullets">
+    <w:name w:val="Bullets"/>
+    <w:qFormat/>
+    <w:rPr>
+      <w:rFonts w:ascii="OpenSymbol" w:hAnsi="OpenSymbol" w:eastAsia="OpenSymbol" w:cs="OpenSymbol"/>
+    </w:rPr>
+  </w:style>
   <w:style w:type="paragraph" w:styleId="Heading">
     <w:name w:val="Heading"/>
     <w:basedOn w:val="Normal"/>
@@ -5953,7 +6352,6 @@
     <w:pPr>
       <w:spacing w:after="0" w:line="240" w:lineRule="auto"/>
     </w:pPr>
-    <w:rPr/>
     <w:tblPr>
       <w:tblInd w:w="0" w:type="nil"/>
       <w:tblBorders>

</xml_diff>

<commit_message>
Documentation/: [init] - ERA model in docs
</commit_message>
<xml_diff>
--- a/Documentation/AIR1919i_Bistro_Deno_Krešić_Kuprešak.docx
+++ b/Documentation/AIR1919i_Bistro_Deno_Krešić_Kuprešak.docx
@@ -826,7 +826,7 @@
           <w:docPartGallery w:val="Table of Contents"/>
           <w:docPartUnique w:val="true"/>
         </w:docPartObj>
-        <w:id w:val="391428761"/>
+        <w:id w:val="729401626"/>
       </w:sdtPr>
       <w:sdtContent>
         <w:p>
@@ -985,7 +985,7 @@
               </w:rPr>
               <w:t>4. Skica zaslona mobilne aplikacije</w:t>
               <w:tab/>
-              <w:t>10</w:t>
+              <w:t>11</w:t>
             </w:r>
           </w:hyperlink>
         </w:p>
@@ -1005,7 +1005,7 @@
               </w:rPr>
               <w:t>5. Arhitektura sustava</w:t>
               <w:tab/>
-              <w:t>11</w:t>
+              <w:t>12</w:t>
             </w:r>
           </w:hyperlink>
         </w:p>
@@ -1025,7 +1025,7 @@
               </w:rPr>
               <w:t>6. Zaključak</w:t>
               <w:tab/>
-              <w:t>12</w:t>
+              <w:t>13</w:t>
             </w:r>
           </w:hyperlink>
         </w:p>
@@ -1045,366 +1045,282 @@
               </w:rPr>
               <w:t>7. Prijava projektnog zadatka</w:t>
               <w:tab/>
-              <w:t>13</w:t>
+              <w:t>14</w:t>
             </w:r>
           </w:hyperlink>
+        </w:p>
+        <w:p>
+          <w:pPr>
+            <w:pStyle w:val="Heading1"/>
+            <w:numPr>
+              <w:ilvl w:val="0"/>
+              <w:numId w:val="1"/>
+            </w:numPr>
+            <w:spacing w:before="0" w:after="240"/>
+            <w:rPr>
+              <w:rFonts w:ascii="Arial" w:hAnsi="Arial" w:cs="Arial"/>
+            </w:rPr>
+          </w:pPr>
+          <w:bookmarkStart w:id="0" w:name="__RefHeading___Toc9571_2536582282"/>
+          <w:bookmarkStart w:id="1" w:name="_Toc28952979"/>
+          <w:bookmarkEnd w:id="0"/>
+          <w:r>
+            <w:rPr>
+              <w:rFonts w:cs="Arial" w:ascii="Arial" w:hAnsi="Arial"/>
+            </w:rPr>
+            <w:t>Uvod</w:t>
+          </w:r>
+          <w:r>
+            <w:rPr>
+              <w:rFonts w:cs="Arial" w:ascii="Arial" w:hAnsi="Arial"/>
+            </w:rPr>
+            <w:fldChar w:fldCharType="end"/>
+          </w:r>
+          <w:bookmarkEnd w:id="1"/>
+        </w:p>
+        <w:p>
+          <w:pPr>
+            <w:pStyle w:val="Normal"/>
+            <w:jc w:val="both"/>
+            <w:rPr/>
+          </w:pPr>
+          <w:r>
+            <w:rPr>
+              <w:rFonts w:cs="Arial" w:ascii="Arial" w:hAnsi="Arial"/>
+            </w:rPr>
+            <w:t xml:space="preserve">Kako bi korisnici mogli koristiti aplikaciju na početku potrebno je obaviti registraciju te nakon uspješne registracije korisnici obavljaju prijavu. Nakon uspješne prijave korisnici će imati pregled jelovnika odnosno što Bistro Deno nudi korisnicima na dnevnoj, ali i tjednoj bazi. Ulaskom u odabrano jelo ima mogućnost pregleda ocjena koje su dali drugi korisnici te recenzija. Također, sam korisnik ima mogućnost dodati željenu recenziju za jela. Osim recenzija korisnik može odabrano jelo dodati u omiljeno te ako želi može biti obaviješten svaki put kad je upravo to jelo dostupno. Nakon što u </w:t>
+          </w:r>
+          <w:r>
+            <w:rPr>
+              <w:rFonts w:cs="Arial" w:ascii="Arial" w:hAnsi="Arial"/>
+            </w:rPr>
+            <w:t>bistrou</w:t>
+          </w:r>
+          <w:r>
+            <w:rPr>
+              <w:rFonts w:cs="Arial" w:ascii="Arial" w:hAnsi="Arial"/>
+            </w:rPr>
+            <w:t xml:space="preserve"> Deno odaberete jelo i izvrši se plaćanje, zaposlenik  Bistroa skenira vaš izgenerirani QRcode putem aplikacije i dodjeljuje jedan potpis. Tako korisnici skupljaju potpise te nakon deset sakupljenih potpisa imaju pravo na jedno besplatno jelo po izboru. </w:t>
+          </w:r>
+        </w:p>
+        <w:p>
+          <w:pPr>
+            <w:pStyle w:val="Normal"/>
+            <w:jc w:val="both"/>
+            <w:rPr/>
+          </w:pPr>
+          <w:r>
+            <w:rPr>
+              <w:rFonts w:cs="Arial" w:ascii="Arial" w:hAnsi="Arial"/>
+            </w:rPr>
+            <w:t>Aplikacija Bistro Deno namijenjena je za poboljšanje iskustva posjetitelja restorana. Tako bi korisnici mogli uvijek biti u toku što je u restoranu aktualno, ali i njihova vjernost bi se nagrađivala.</w:t>
+          </w:r>
+        </w:p>
+        <w:p>
+          <w:pPr>
+            <w:pStyle w:val="Normal"/>
+            <w:rPr>
+              <w:rFonts w:ascii="Arial" w:hAnsi="Arial" w:cs="Arial"/>
+            </w:rPr>
+          </w:pPr>
+          <w:r>
+            <w:rPr>
+              <w:rFonts w:cs="Arial" w:ascii="Arial" w:hAnsi="Arial"/>
+            </w:rPr>
+          </w:r>
+        </w:p>
+        <w:p>
+          <w:pPr>
+            <w:pStyle w:val="Normal"/>
+            <w:rPr>
+              <w:rFonts w:ascii="Arial" w:hAnsi="Arial" w:cs="Arial"/>
+            </w:rPr>
+          </w:pPr>
+          <w:r>
+            <w:rPr>
+              <w:rFonts w:cs="Arial" w:ascii="Arial" w:hAnsi="Arial"/>
+            </w:rPr>
+          </w:r>
+        </w:p>
+        <w:p>
+          <w:pPr>
+            <w:pStyle w:val="Heading1"/>
+            <w:numPr>
+              <w:ilvl w:val="0"/>
+              <w:numId w:val="1"/>
+            </w:numPr>
+            <w:spacing w:before="0" w:after="240"/>
+            <w:rPr/>
+          </w:pPr>
+          <w:r>
+            <w:br w:type="column"/>
+          </w:r>
+          <w:bookmarkStart w:id="2" w:name="__RefHeading___Toc9573_2536582282"/>
+          <w:bookmarkStart w:id="3" w:name="_Toc28952980"/>
+          <w:bookmarkEnd w:id="2"/>
+          <w:r>
+            <w:rPr>
+              <w:rFonts w:cs="Arial" w:ascii="Arial" w:hAnsi="Arial"/>
+            </w:rPr>
+            <w:t>Popis funkcionalnosti</w:t>
+          </w:r>
+          <w:bookmarkEnd w:id="3"/>
+        </w:p>
+        <w:p>
+          <w:pPr>
+            <w:pStyle w:val="Normal"/>
+            <w:spacing w:before="0" w:after="240"/>
+            <w:rPr/>
+          </w:pPr>
+          <w:r>
+            <w:rPr/>
+            <w:t xml:space="preserve">Bistro Deno je mobilna aplikacija koja je smišljena u svrhu poboljšanja iskustva posjetitelja bistroa Deno. Ideja je zamišljena tako da bi zaposlenici i osoblje imali </w:t>
+          </w:r>
+          <w:r>
+            <w:rPr>
+              <w:i/>
+              <w:iCs/>
+            </w:rPr>
+            <w:t>web</w:t>
+          </w:r>
+          <w:r>
+            <w:rPr>
+              <w:i w:val="false"/>
+              <w:iCs w:val="false"/>
+            </w:rPr>
+            <w:t xml:space="preserve"> aplikaciju odnosno administratorsko sučelje koje bi bilo povezano s bazom podataka i komuniciralo s mobilnom aplikacijom, dok bi posjetitelji bistroa koristili mobilnu aplikaciju o čemu i sama dokumentacija govori. </w:t>
+          </w:r>
+        </w:p>
+        <w:p>
+          <w:pPr>
+            <w:pStyle w:val="Normal"/>
+            <w:rPr>
+              <w:i w:val="false"/>
+              <w:i w:val="false"/>
+              <w:iCs w:val="false"/>
+            </w:rPr>
+          </w:pPr>
+          <w:r>
+            <w:rPr>
+              <w:i w:val="false"/>
+              <w:iCs w:val="false"/>
+            </w:rPr>
+          </w:r>
+        </w:p>
+        <w:p>
+          <w:pPr>
+            <w:pStyle w:val="Heading2"/>
+            <w:rPr/>
+          </w:pPr>
+          <w:bookmarkStart w:id="4" w:name="__RefHeading___Toc9575_2536582282"/>
+          <w:bookmarkEnd w:id="4"/>
+          <w:r>
+            <w:rPr/>
+            <w:t>2.1. Specifikacija korisničkih zahtjeva</w:t>
+          </w:r>
+        </w:p>
+        <w:p>
+          <w:pPr>
+            <w:pStyle w:val="Normal"/>
+            <w:rPr/>
+          </w:pPr>
+          <w:r>
+            <w:rPr>
+              <w:i w:val="false"/>
+              <w:iCs w:val="false"/>
+            </w:rPr>
+            <w:t xml:space="preserve">U ovom projektu </w:t>
+          </w:r>
+          <w:r>
+            <w:rPr>
+              <w:i/>
+              <w:iCs/>
+            </w:rPr>
+            <w:t>web</w:t>
+          </w:r>
+          <w:r>
+            <w:rPr>
+              <w:i w:val="false"/>
+              <w:iCs w:val="false"/>
+            </w:rPr>
+            <w:t xml:space="preserve"> aplikacija neće biti implementirana, već će sami podaci potrebni za demonstraciju i funkcionalnost mobilne aplikacije biti uneseni u bazu podataka te će tako sve funkcionalnosti mobilne aplikacije biti omogućene. Korisnici mobilne aplikacije odnosno posjetitelji bistroa mogu koristiti aplikaciju za dobivanje više informacija nego li neregistrirani korisnici. </w:t>
+          </w:r>
+        </w:p>
+        <w:p>
+          <w:pPr>
+            <w:pStyle w:val="Normal"/>
+            <w:rPr/>
+          </w:pPr>
+          <w:r>
+            <w:rPr>
+              <w:i w:val="false"/>
+              <w:iCs w:val="false"/>
+            </w:rPr>
+            <w:t>Primjerice, na raspolaganju će mu biti omogućeno pregledavanje dnevnog i tjednog menija, spremanje najdražih jela, dobivanje notifikacija na dan kada je njegovo najdraže jelo na meniju, ocjenjivanje i komentiranje raznih jela te pregledavanje ocjena i komentara ostalih jela i skupljanje potpisa za besplatna jela.</w:t>
+          </w:r>
+        </w:p>
+        <w:p>
+          <w:pPr>
+            <w:pStyle w:val="Normal"/>
+            <w:rPr>
+              <w:i w:val="false"/>
+              <w:i w:val="false"/>
+              <w:iCs w:val="false"/>
+            </w:rPr>
+          </w:pPr>
+          <w:r>
+            <w:rPr>
+              <w:i w:val="false"/>
+              <w:iCs w:val="false"/>
+            </w:rPr>
+          </w:r>
+        </w:p>
+        <w:p>
+          <w:pPr>
+            <w:pStyle w:val="Heading2"/>
+            <w:rPr/>
+          </w:pPr>
+          <w:bookmarkStart w:id="5" w:name="__RefHeading___Toc9577_2536582282"/>
+          <w:bookmarkEnd w:id="5"/>
+          <w:r>
+            <w:rPr/>
+            <w:t>2.2. Specifikacija funkcionalnosti mobilne aplikacije</w:t>
+          </w:r>
+        </w:p>
+        <w:p>
+          <w:pPr>
+            <w:pStyle w:val="Normal"/>
+            <w:rPr/>
+          </w:pPr>
+          <w:r>
+            <w:rPr/>
+            <w:t>Sljedeća tablica predstavlja popis funkcionalnosti koja će mobilna aplikacija ispunjavati. Popis funkcionalnosti sadrži šifru, naziv i opis svake funkcionalnosti.</w:t>
+          </w:r>
+        </w:p>
+        <w:p>
+          <w:pPr>
+            <w:pStyle w:val="Normal"/>
+            <w:rPr/>
+          </w:pPr>
+          <w:r>
+            <w:rPr/>
+          </w:r>
+          <w:r>
+            <w:br w:type="page"/>
+          </w:r>
+        </w:p>
+        <w:p>
+          <w:pPr>
+            <w:pStyle w:val="Normal"/>
+            <w:ind w:hanging="0"/>
+            <w:rPr/>
+          </w:pPr>
+          <w:r>
+            <w:rPr/>
+          </w:r>
         </w:p>
       </w:sdtContent>
     </w:sdt>
-    <w:p>
-      <w:pPr>
-        <w:pStyle w:val="Normal"/>
-        <w:spacing w:lineRule="auto" w:line="259"/>
-        <w:ind w:hanging="0"/>
-        <w:rPr>
-          <w:rFonts w:ascii="Arial" w:hAnsi="Arial" w:cs="Arial"/>
-        </w:rPr>
-      </w:pPr>
-      <w:r>
-        <w:rPr>
-          <w:rFonts w:cs="Arial" w:ascii="Arial" w:hAnsi="Arial"/>
-        </w:rPr>
-      </w:r>
-      <w:r>
-        <w:rPr>
-          <w:rFonts w:cs="Arial" w:ascii="Arial" w:hAnsi="Arial"/>
-        </w:rPr>
-        <w:fldChar w:fldCharType="end"/>
-      </w:r>
-      <w:r>
-        <w:br w:type="page"/>
-      </w:r>
-    </w:p>
-    <w:p>
-      <w:pPr>
-        <w:pStyle w:val="Heading1"/>
-        <w:numPr>
-          <w:ilvl w:val="0"/>
-          <w:numId w:val="1"/>
-        </w:numPr>
-        <w:spacing w:before="0" w:after="240"/>
-        <w:rPr>
-          <w:rFonts w:ascii="Arial" w:hAnsi="Arial" w:cs="Arial"/>
-        </w:rPr>
-      </w:pPr>
-      <w:bookmarkStart w:id="0" w:name="__RefHeading___Toc9571_2536582282"/>
-      <w:bookmarkStart w:id="1" w:name="_Toc28952979"/>
-      <w:bookmarkEnd w:id="0"/>
-      <w:r>
-        <w:rPr>
-          <w:rFonts w:cs="Arial" w:ascii="Arial" w:hAnsi="Arial"/>
-        </w:rPr>
-        <w:t>Uvod</w:t>
-      </w:r>
-      <w:bookmarkEnd w:id="1"/>
-    </w:p>
-    <w:p>
-      <w:pPr>
-        <w:pStyle w:val="Normal"/>
-        <w:jc w:val="both"/>
-        <w:rPr/>
-      </w:pPr>
-      <w:r>
-        <w:rPr>
-          <w:rFonts w:cs="Arial" w:ascii="Arial" w:hAnsi="Arial"/>
-        </w:rPr>
-        <w:t xml:space="preserve">Kako bi korisnici mogli koristiti aplikaciju na početku potrebno je obaviti registraciju te nakon uspješne registracije korisnici obavljaju prijavu. Nakon uspješne prijave korisnici će imati pregled jelovnika odnosno što Bistro Deno nudi korisnicima na dnevnoj, ali i tjednoj bazi. Ulaskom u odabrano jelo ima mogućnost pregleda ocjena koje su dali drugi korisnici te recenzija. Također, sam korisnik ima mogućnost dodati željenu recenziju za jela. Osim recenzija korisnik može odabrano jelo dodati u omiljeno te </w:t>
-      </w:r>
-      <w:r>
-        <w:rPr>
-          <w:rFonts w:cs="Arial" w:ascii="Arial" w:hAnsi="Arial"/>
-        </w:rPr>
-        <w:t>ako</w:t>
-      </w:r>
-      <w:r>
-        <w:rPr>
-          <w:rFonts w:cs="Arial" w:ascii="Arial" w:hAnsi="Arial"/>
-        </w:rPr>
-        <w:t xml:space="preserve"> želi može biti obaviješten svaki put kad je upravo to jelo dostupno. Nakon što u Bistrou Deno odaberete jelo i izvrši se plaćanje, zaposlenik  Bistroa skenira vaš izgenerirani QRcode putem aplikacije i dodjeljuje jedan potpis. </w:t>
-      </w:r>
-      <w:r>
-        <w:rPr>
-          <w:rFonts w:cs="Arial" w:ascii="Arial" w:hAnsi="Arial"/>
-        </w:rPr>
-        <w:t>Tako</w:t>
-      </w:r>
-      <w:r>
-        <w:rPr>
-          <w:rFonts w:cs="Arial" w:ascii="Arial" w:hAnsi="Arial"/>
-        </w:rPr>
-        <w:t xml:space="preserve"> korisnici skupljaju potpise te nakon deset sakupljenih potpisa imaju pravo na jedno besplatno jelo po izboru. </w:t>
-      </w:r>
-    </w:p>
-    <w:p>
-      <w:pPr>
-        <w:pStyle w:val="Normal"/>
-        <w:jc w:val="both"/>
-        <w:rPr/>
-      </w:pPr>
-      <w:r>
-        <w:rPr>
-          <w:rFonts w:cs="Arial" w:ascii="Arial" w:hAnsi="Arial"/>
-        </w:rPr>
-        <w:t xml:space="preserve">Aplikacija Bistro Deno namijenjena je za poboljšanje iskustva posjetitelja restorana. </w:t>
-      </w:r>
-      <w:r>
-        <w:rPr>
-          <w:rFonts w:cs="Arial" w:ascii="Arial" w:hAnsi="Arial"/>
-        </w:rPr>
-        <w:t>Tako</w:t>
-      </w:r>
-      <w:r>
-        <w:rPr>
-          <w:rFonts w:cs="Arial" w:ascii="Arial" w:hAnsi="Arial"/>
-        </w:rPr>
-        <w:t xml:space="preserve"> bi korisnici mogli uvijek biti u toku što je u restoranu aktualno, ali i njihova </w:t>
-      </w:r>
-      <w:r>
-        <w:rPr>
-          <w:rFonts w:cs="Arial" w:ascii="Arial" w:hAnsi="Arial"/>
-        </w:rPr>
-        <w:t>vjernost</w:t>
-      </w:r>
-      <w:r>
-        <w:rPr>
-          <w:rFonts w:cs="Arial" w:ascii="Arial" w:hAnsi="Arial"/>
-        </w:rPr>
-        <w:t xml:space="preserve"> bi se nagrađivala.</w:t>
-      </w:r>
-    </w:p>
-    <w:p>
-      <w:pPr>
-        <w:pStyle w:val="Normal"/>
-        <w:rPr>
-          <w:rFonts w:ascii="Arial" w:hAnsi="Arial" w:cs="Arial"/>
-        </w:rPr>
-      </w:pPr>
-      <w:r>
-        <w:rPr>
-          <w:rFonts w:cs="Arial" w:ascii="Arial" w:hAnsi="Arial"/>
-        </w:rPr>
-      </w:r>
-    </w:p>
-    <w:p>
-      <w:pPr>
-        <w:pStyle w:val="Normal"/>
-        <w:rPr>
-          <w:rFonts w:ascii="Arial" w:hAnsi="Arial" w:cs="Arial"/>
-        </w:rPr>
-      </w:pPr>
-      <w:r>
-        <w:rPr>
-          <w:rFonts w:cs="Arial" w:ascii="Arial" w:hAnsi="Arial"/>
-        </w:rPr>
-      </w:r>
-    </w:p>
-    <w:p>
-      <w:pPr>
-        <w:pStyle w:val="Heading1"/>
-        <w:numPr>
-          <w:ilvl w:val="0"/>
-          <w:numId w:val="1"/>
-        </w:numPr>
-        <w:spacing w:before="0" w:after="240"/>
-        <w:rPr/>
-      </w:pPr>
-      <w:r>
-        <w:br w:type="column"/>
-      </w:r>
-      <w:bookmarkStart w:id="2" w:name="__RefHeading___Toc9573_2536582282"/>
-      <w:bookmarkStart w:id="3" w:name="_Toc28952980"/>
-      <w:bookmarkEnd w:id="2"/>
-      <w:r>
-        <w:rPr>
-          <w:rFonts w:cs="Arial" w:ascii="Arial" w:hAnsi="Arial"/>
-        </w:rPr>
-        <w:t>Popis funkcionalnosti</w:t>
-      </w:r>
-      <w:bookmarkEnd w:id="3"/>
-    </w:p>
-    <w:p>
-      <w:pPr>
-        <w:pStyle w:val="Normal"/>
-        <w:spacing w:before="0" w:after="240"/>
-        <w:rPr/>
-      </w:pPr>
-      <w:r>
-        <w:rPr/>
-        <w:t xml:space="preserve">Bistro Deno je mobilna aplikacija koja je smišljena u svrhu poboljšanja iskustva posjetitelja bistroa </w:t>
-      </w:r>
-      <w:r>
-        <w:rPr/>
-        <w:t>Deno</w:t>
-      </w:r>
-      <w:r>
-        <w:rPr/>
-        <w:t xml:space="preserve">. Ideja je zamišljena </w:t>
-      </w:r>
-      <w:r>
-        <w:rPr/>
-        <w:t>tako</w:t>
-      </w:r>
-      <w:r>
-        <w:rPr/>
-        <w:t xml:space="preserve"> da bi zaposlenici i osoblje imali </w:t>
-      </w:r>
-      <w:r>
-        <w:rPr>
-          <w:i/>
-          <w:iCs/>
-        </w:rPr>
-        <w:t>web</w:t>
-      </w:r>
-      <w:r>
-        <w:rPr>
-          <w:i w:val="false"/>
-          <w:iCs w:val="false"/>
-        </w:rPr>
-        <w:t xml:space="preserve"> aplikaciju odnosno administratorsko sučelje koje bi bilo povezano s bazom podataka i komuniciralo s mobilnom aplikacijom, dok bi posjetitelji bistroa koristili mobilnu aplikaciju o čemu i sama dokumentacija govori. </w:t>
-      </w:r>
-    </w:p>
-    <w:p>
-      <w:pPr>
-        <w:pStyle w:val="Normal"/>
-        <w:rPr>
-          <w:i w:val="false"/>
-          <w:i w:val="false"/>
-          <w:iCs w:val="false"/>
-        </w:rPr>
-      </w:pPr>
-      <w:r>
-        <w:rPr>
-          <w:i w:val="false"/>
-          <w:iCs w:val="false"/>
-        </w:rPr>
-      </w:r>
-    </w:p>
-    <w:p>
-      <w:pPr>
-        <w:pStyle w:val="Heading2"/>
-        <w:rPr/>
-      </w:pPr>
-      <w:bookmarkStart w:id="4" w:name="__RefHeading___Toc9575_2536582282"/>
-      <w:bookmarkEnd w:id="4"/>
-      <w:r>
-        <w:rPr/>
-        <w:t>2.1. Specifikacija korisničkih zahtjeva</w:t>
-      </w:r>
-    </w:p>
-    <w:p>
-      <w:pPr>
-        <w:pStyle w:val="Normal"/>
-        <w:rPr/>
-      </w:pPr>
-      <w:r>
-        <w:rPr>
-          <w:i w:val="false"/>
-          <w:iCs w:val="false"/>
-        </w:rPr>
-        <w:t xml:space="preserve">U ovom projektu </w:t>
-      </w:r>
-      <w:r>
-        <w:rPr>
-          <w:i/>
-          <w:iCs/>
-        </w:rPr>
-        <w:t>web</w:t>
-      </w:r>
-      <w:r>
-        <w:rPr>
-          <w:i w:val="false"/>
-          <w:iCs w:val="false"/>
-        </w:rPr>
-        <w:t xml:space="preserve"> aplikacija neće biti implementirana, već će sami podaci potrebni za demonstraciju i funkcionalnost mobilne aplikacije biti uneseni u bazu podataka te će </w:t>
-      </w:r>
-      <w:r>
-        <w:rPr>
-          <w:i w:val="false"/>
-          <w:iCs w:val="false"/>
-        </w:rPr>
-        <w:t>tako</w:t>
-      </w:r>
-      <w:r>
-        <w:rPr>
-          <w:i w:val="false"/>
-          <w:iCs w:val="false"/>
-        </w:rPr>
-        <w:t xml:space="preserve"> sve funkcionalnosti mobilne aplikacije biti omogućene. Korisnici mobilne aplikacije odnosno posjetitelji bistroa mogu koristiti aplikaciju za dobivanje više informacija nego li neregistrirani korisnici. </w:t>
-      </w:r>
-    </w:p>
-    <w:p>
-      <w:pPr>
-        <w:pStyle w:val="Normal"/>
-        <w:rPr/>
-      </w:pPr>
-      <w:r>
-        <w:rPr>
-          <w:i w:val="false"/>
-          <w:iCs w:val="false"/>
-        </w:rPr>
-        <w:t>Primjerice, na raspolaganju će mu biti omogućeno pregledavanje dnevnog i tjednog menija, spremanje najdražih jela, dobivanje notifikacija na dan kada je njegovo najdraže jelo na meniju, ocjenjivanje i komentiranje raznih jela te pregledavanje ocjena i komentara ostalih jela i skupljanje potpisa za besplatna jela.</w:t>
-      </w:r>
-    </w:p>
-    <w:p>
-      <w:pPr>
-        <w:pStyle w:val="Normal"/>
-        <w:rPr>
-          <w:i w:val="false"/>
-          <w:i w:val="false"/>
-          <w:iCs w:val="false"/>
-        </w:rPr>
-      </w:pPr>
-      <w:r>
-        <w:rPr>
-          <w:i w:val="false"/>
-          <w:iCs w:val="false"/>
-        </w:rPr>
-      </w:r>
-    </w:p>
-    <w:p>
-      <w:pPr>
-        <w:pStyle w:val="Heading2"/>
-        <w:rPr/>
-      </w:pPr>
-      <w:bookmarkStart w:id="5" w:name="__RefHeading___Toc9577_2536582282"/>
-      <w:bookmarkEnd w:id="5"/>
-      <w:r>
-        <w:rPr/>
-        <w:t>2.2. Specifikacija funkcionalnosti mobilne aplikacije</w:t>
-      </w:r>
-    </w:p>
-    <w:p>
-      <w:pPr>
-        <w:pStyle w:val="Normal"/>
-        <w:rPr/>
-      </w:pPr>
-      <w:r>
-        <w:rPr/>
-        <w:t>Sljedeća tablica predstavlja popis funkcionalnosti koja će mobilna aplikacija ispunjavati. Popis funkcionalnosti sadrži šifru, naziv i opis svake funkcionalnosti.</w:t>
-      </w:r>
-    </w:p>
-    <w:p>
-      <w:pPr>
-        <w:pStyle w:val="Normal"/>
-        <w:rPr/>
-      </w:pPr>
-      <w:r>
-        <w:rPr/>
-      </w:r>
-      <w:r>
-        <w:br w:type="page"/>
-      </w:r>
-    </w:p>
-    <w:p>
-      <w:pPr>
-        <w:pStyle w:val="Normal"/>
-        <w:ind w:hanging="0"/>
-        <w:rPr/>
-      </w:pPr>
-      <w:r>
-        <w:rPr/>
-      </w:r>
-    </w:p>
     <w:tbl>
       <w:tblPr>
         <w:tblStyle w:val="Reetkatablice"/>
@@ -1830,15 +1746,7 @@
             </w:pPr>
             <w:r>
               <w:rPr/>
-              <w:t xml:space="preserve">Prikaz tjednog menija će korisnicima omogućavati uvid u prikaz svih jela koje će se posluživati </w:t>
-            </w:r>
-            <w:r>
-              <w:rPr/>
-              <w:t>tijekom</w:t>
-            </w:r>
-            <w:r>
-              <w:rPr/>
-              <w:t xml:space="preserve"> cijelog tjedna, svaki dan. U budućnosti bi se moglo napraviti da korisnici odluče da ih mobilna aplikacija podsjeti na taj dan kada bi htjeli posjetiti bistro, a nemaju još to jelo spremljeno u svoje favorite.</w:t>
+              <w:t>Prikaz tjednog menija će korisnicima omogućavati uvid u prikaz svih jela koje će se posluživati tijekom cijelog tjedna, svaki dan. U budućnosti bi se moglo napraviti da korisnici odluče da ih mobilna aplikacija podsjeti na taj dan kada bi htjeli posjetiti bistro, a nemaju još to jelo spremljeno u svoje favorite.</w:t>
             </w:r>
           </w:p>
         </w:tc>
@@ -2149,23 +2057,7 @@
             </w:pPr>
             <w:r>
               <w:rPr/>
-              <w:t>Nakon što su korisnici probali određeno jelo, bit će im omogućeno komentiranje i ocjen</w:t>
-            </w:r>
-            <w:r>
-              <w:rPr/>
-              <w:t>j</w:t>
-            </w:r>
-            <w:r>
-              <w:rPr/>
-              <w:t xml:space="preserve">ivanje tog istog jela koje će drugi korisnici mobilne aplikacije moći vidjeti. </w:t>
-            </w:r>
-            <w:r>
-              <w:rPr/>
-              <w:t xml:space="preserve">Tako </w:t>
-            </w:r>
-            <w:r>
-              <w:rPr/>
-              <w:t>će se stvoriti sustav ocjena i komentara koji će korisnicima dati uvid u neko jelo. Za svako jelo će se moći pregledavati ocjene i komentare ostalih ljudi te će se isto tako moći ostaviti vlastita ocjena i komentar</w:t>
+              <w:t>Nakon što su korisnici probali određeno jelo, bit će im omogućeno komentiranje i ocjenjivanje tog istog jela koje će drugi korisnici mobilne aplikacije moći vidjeti. Tako će se stvoriti sustav ocjena i komentara koji će korisnicima dati uvid u neko jelo. Za svako jelo će se moći pregledavati ocjene i komentare ostalih ljudi te će se isto tako moći ostaviti vlastita ocjena i komentar</w:t>
             </w:r>
           </w:p>
         </w:tc>
@@ -2247,15 +2139,7 @@
             </w:pPr>
             <w:r>
               <w:rPr/>
-              <w:t xml:space="preserve">Umjesto ručnih iskaznica i potpisivanja konobara nakon svakog jela, skupljanje potpisa za svako 10. besplatno jelo bit će implementirano modularno pomoću NFC-a/QRCodea te unosa pina. Zamišljeno je </w:t>
-            </w:r>
-            <w:r>
-              <w:rPr/>
-              <w:t>tako</w:t>
-            </w:r>
-            <w:r>
-              <w:rPr/>
-              <w:t xml:space="preserve"> da će se na računu ispisati QR code koji će sadržavati ograničeni broj koliko će se puta moći skenirati (odnosno koliko je ljudi jelo). Nakon što ga skeniraju, u mobilnoj aplikaciji će im se broj potpisa inkrementirati.</w:t>
+              <w:t>Umjesto ručnih iskaznica i potpisivanja konobara nakon svakog jela, skupljanje potpisa za svako 10. besplatno jelo bit će implementirano modularno pomoću NFC-a/QRCodea te unosa pina. Zamišljeno je tako da će se na računu ispisati QR code koji će sadržavati ograničeni broj koliko će se puta moći skenirati (odnosno koliko je ljudi jelo). Nakon što ga skeniraju, u mobilnoj aplikaciji će im se broj potpisa inkrementirati.</w:t>
             </w:r>
           </w:p>
         </w:tc>
@@ -2324,15 +2208,7 @@
           <w:b/>
           <w:bCs/>
         </w:rPr>
-        <w:t>D</w:t>
-      </w:r>
-      <w:r>
-        <w:rPr>
-          <w:rFonts w:cs="Arial" w:ascii="Arial" w:hAnsi="Arial"/>
-          <w:b/>
-          <w:bCs/>
-        </w:rPr>
-        <w:t>art</w:t>
+        <w:t>Dart</w:t>
       </w:r>
       <w:r>
         <w:rPr>
@@ -2808,15 +2684,631 @@
     <w:p>
       <w:pPr>
         <w:pStyle w:val="Normal"/>
+        <w:rPr/>
+      </w:pPr>
+      <w:r>
+        <w:rPr>
+          <w:rFonts w:cs="Arial" w:ascii="Arial" w:hAnsi="Arial"/>
+        </w:rPr>
+        <w:t xml:space="preserve">ERA (eng. </w:t>
+      </w:r>
+      <w:r>
+        <w:rPr>
+          <w:rFonts w:cs="Arial" w:ascii="Arial" w:hAnsi="Arial"/>
+          <w:i/>
+          <w:iCs/>
+        </w:rPr>
+        <w:t>Entity-Relationship-Attribute</w:t>
+      </w:r>
+      <w:r>
+        <w:rPr>
+          <w:rFonts w:cs="Arial" w:ascii="Arial" w:hAnsi="Arial"/>
+          <w:i w:val="false"/>
+          <w:iCs w:val="false"/>
+        </w:rPr>
+        <w:t>) model baze podataka predstavlja grafičku reprezentaciju objekata, veza i svojstava nekog sustava. Sljedeća slika prikazuje ERA model aplikacije Bistro Deno.</w:t>
+      </w:r>
+    </w:p>
+    <w:p>
+      <w:pPr>
+        <w:pStyle w:val="Normal"/>
+        <w:rPr/>
+      </w:pPr>
+      <w:r>
+        <w:rPr>
+          <w:rFonts w:cs="Arial" w:ascii="Arial" w:hAnsi="Arial"/>
+        </w:rPr>
+        <w:t xml:space="preserve">Bistro Deno će imati tablicu </w:t>
+      </w:r>
+      <w:r>
+        <w:rPr>
+          <w:rFonts w:cs="Arial" w:ascii="Arial" w:hAnsi="Arial"/>
+          <w:i/>
+          <w:iCs/>
+        </w:rPr>
+        <w:t>users</w:t>
+      </w:r>
+      <w:r>
+        <w:rPr>
+          <w:rFonts w:cs="Arial" w:ascii="Arial" w:hAnsi="Arial"/>
+          <w:i w:val="false"/>
+          <w:iCs w:val="false"/>
+        </w:rPr>
+        <w:t xml:space="preserve"> koja predstavlja korisnike i sadrži sljedeće atribute: </w:t>
+      </w:r>
+      <w:r>
+        <w:rPr>
+          <w:rFonts w:cs="Arial" w:ascii="Arial" w:hAnsi="Arial"/>
+          <w:i/>
+          <w:iCs/>
+        </w:rPr>
+        <w:t>id, name, username, email, email_verified_at, password, signatures_count, remember_token, created_at</w:t>
+      </w:r>
+      <w:r>
+        <w:rPr>
+          <w:rFonts w:cs="Arial" w:ascii="Arial" w:hAnsi="Arial"/>
+          <w:i w:val="false"/>
+          <w:iCs w:val="false"/>
+        </w:rPr>
+        <w:t xml:space="preserve"> i </w:t>
+      </w:r>
+      <w:r>
+        <w:rPr>
+          <w:rFonts w:cs="Arial" w:ascii="Arial" w:hAnsi="Arial"/>
+          <w:i/>
+          <w:iCs/>
+        </w:rPr>
+        <w:t>updated_at</w:t>
+      </w:r>
+      <w:r>
+        <w:rPr>
+          <w:rFonts w:cs="Arial" w:ascii="Arial" w:hAnsi="Arial"/>
+          <w:i w:val="false"/>
+          <w:iCs w:val="false"/>
+        </w:rPr>
+        <w:t xml:space="preserve">. Korisnik će prilikom registracije upisivati ime i prezime, korisničko ime i lozinku dok će se </w:t>
+      </w:r>
+      <w:r>
+        <w:rPr>
+          <w:rFonts w:cs="Arial" w:ascii="Arial" w:hAnsi="Arial"/>
+          <w:i/>
+          <w:iCs/>
+        </w:rPr>
+        <w:t>signatures_count</w:t>
+      </w:r>
+      <w:r>
+        <w:rPr>
+          <w:rFonts w:cs="Arial" w:ascii="Arial" w:hAnsi="Arial"/>
+          <w:i w:val="false"/>
+          <w:iCs w:val="false"/>
+        </w:rPr>
+        <w:t xml:space="preserve"> postaviti na vrijednost 0.</w:t>
+      </w:r>
+      <w:r>
+        <mc:AlternateContent>
+          <mc:Choice Requires="wps">
+            <w:drawing>
+              <wp:anchor behindDoc="0" distT="0" distB="0" distL="0" distR="0" simplePos="0" locked="0" layoutInCell="1" allowOverlap="1" relativeHeight="2">
+                <wp:simplePos x="0" y="0"/>
+                <wp:positionH relativeFrom="column">
+                  <wp:align>center</wp:align>
+                </wp:positionH>
+                <wp:positionV relativeFrom="paragraph">
+                  <wp:posOffset>635</wp:posOffset>
+                </wp:positionV>
+                <wp:extent cx="5734050" cy="4561205"/>
+                <wp:effectExtent l="0" t="0" r="0" b="0"/>
+                <wp:wrapSquare wrapText="largest"/>
+                <wp:docPr id="1" name="Frame1"/>
+                <a:graphic xmlns:a="http://schemas.openxmlformats.org/drawingml/2006/main">
+                  <a:graphicData uri="http://schemas.microsoft.com/office/word/2010/wordprocessingShape">
+                    <wps:wsp>
+                      <wps:cNvSpPr txBox="1"/>
+                      <wps:spPr>
+                        <a:xfrm>
+                          <a:off x="0" y="0"/>
+                          <a:ext cx="5734050" cy="4561205"/>
+                        </a:xfrm>
+                        <a:prstGeom prst="rect"/>
+                      </wps:spPr>
+                      <wps:txbx>
+                        <w:txbxContent>
+                          <w:p>
+                            <w:pPr>
+                              <w:pStyle w:val="Slika"/>
+                              <w:spacing w:before="120" w:after="120"/>
+                              <w:jc w:val="center"/>
+                              <w:rPr/>
+                            </w:pPr>
+                            <w:r>
+                              <w:rPr>
+                                <w:vanish/>
+                              </w:rPr>
+                              <w:br/>
+                            </w:r>
+                          </w:p>
+                          <w:p>
+                            <w:pPr>
+                              <w:pStyle w:val="Slika"/>
+                              <w:spacing w:before="120" w:after="120"/>
+                              <w:ind w:hanging="0"/>
+                              <w:jc w:val="center"/>
+                              <w:rPr/>
+                            </w:pPr>
+                            <w:r>
+                              <w:rPr/>
+                              <w:t xml:space="preserve">Slika </w:t>
+                              <w:drawing>
+                                <wp:inline distT="0" distB="0" distL="0" distR="0">
+                                  <wp:extent cx="5734050" cy="4222115"/>
+                                  <wp:effectExtent l="0" t="0" r="0" b="0"/>
+                                  <wp:docPr id="2" name="Image1" descr=""/>
+                                  <wp:cNvGraphicFramePr>
+                                    <a:graphicFrameLocks xmlns:a="http://schemas.openxmlformats.org/drawingml/2006/main" noChangeAspect="1"/>
+                                  </wp:cNvGraphicFramePr>
+                                  <a:graphic xmlns:a="http://schemas.openxmlformats.org/drawingml/2006/main">
+                                    <a:graphicData uri="http://schemas.openxmlformats.org/drawingml/2006/picture">
+                                      <pic:pic xmlns:pic="http://schemas.openxmlformats.org/drawingml/2006/picture">
+                                        <pic:nvPicPr>
+                                          <pic:cNvPr id="2" name="Image1" descr=""/>
+                                          <pic:cNvPicPr>
+                                            <a:picLocks noChangeAspect="1" noChangeArrowheads="1"/>
+                                          </pic:cNvPicPr>
+                                        </pic:nvPicPr>
+                                        <pic:blipFill>
+                                          <a:blip r:embed="rId4"/>
+                                          <a:stretch>
+                                            <a:fillRect/>
+                                          </a:stretch>
+                                        </pic:blipFill>
+                                        <pic:spPr bwMode="auto">
+                                          <a:xfrm>
+                                            <a:off x="0" y="0"/>
+                                            <a:ext cx="5734050" cy="4222115"/>
+                                          </a:xfrm>
+                                          <a:prstGeom prst="rect">
+                                            <a:avLst/>
+                                          </a:prstGeom>
+                                        </pic:spPr>
+                                      </pic:pic>
+                                    </a:graphicData>
+                                  </a:graphic>
+                                </wp:inline>
+                              </w:drawing>
+                            </w:r>
+                            <w:r>
+                              <w:rPr/>
+                              <w:fldChar w:fldCharType="begin"/>
+                            </w:r>
+                            <w:r>
+                              <w:rPr/>
+                              <w:instrText> SEQ Slika \* ARABIC </w:instrText>
+                            </w:r>
+                            <w:r>
+                              <w:rPr/>
+                              <w:fldChar w:fldCharType="separate"/>
+                            </w:r>
+                            <w:r>
+                              <w:rPr/>
+                              <w:t>1</w:t>
+                            </w:r>
+                            <w:r>
+                              <w:rPr/>
+                              <w:fldChar w:fldCharType="end"/>
+                            </w:r>
+                            <w:r>
+                              <w:rPr/>
+                              <w:t>. Prikaz ERA modela baze podataka</w:t>
+                            </w:r>
+                          </w:p>
+                        </w:txbxContent>
+                      </wps:txbx>
+                      <wps:bodyPr anchor="t" lIns="0" tIns="0" rIns="0" bIns="0">
+                        <a:noAutofit/>
+                      </wps:bodyPr>
+                    </wps:wsp>
+                  </a:graphicData>
+                </a:graphic>
+              </wp:anchor>
+            </w:drawing>
+          </mc:Choice>
+          <mc:Fallback>
+            <w:pict>
+              <v:rect style="position:absolute;rotation:0;width:451.5pt;height:359.15pt;mso-wrap-distance-left:0pt;mso-wrap-distance-right:0pt;mso-wrap-distance-top:0pt;mso-wrap-distance-bottom:0pt;margin-top:0pt;mso-position-vertical:top;mso-position-vertical-relative:text;margin-left:1.05pt;mso-position-horizontal:center;mso-position-horizontal-relative:text">
+                <v:textbox inset="0in,0in,0in,0in">
+                  <w:txbxContent>
+                    <w:p>
+                      <w:pPr>
+                        <w:pStyle w:val="Slika"/>
+                        <w:spacing w:before="120" w:after="120"/>
+                        <w:jc w:val="center"/>
+                        <w:rPr/>
+                      </w:pPr>
+                      <w:r>
+                        <w:rPr>
+                          <w:vanish/>
+                        </w:rPr>
+                        <w:br/>
+                      </w:r>
+                    </w:p>
+                    <w:p>
+                      <w:pPr>
+                        <w:pStyle w:val="Slika"/>
+                        <w:spacing w:before="120" w:after="120"/>
+                        <w:ind w:hanging="0"/>
+                        <w:jc w:val="center"/>
+                        <w:rPr/>
+                      </w:pPr>
+                      <w:r>
+                        <w:rPr/>
+                        <w:t xml:space="preserve">Slika </w:t>
+                        <w:drawing>
+                          <wp:inline distT="0" distB="0" distL="0" distR="0">
+                            <wp:extent cx="5734050" cy="4222115"/>
+                            <wp:effectExtent l="0" t="0" r="0" b="0"/>
+                            <wp:docPr id="3" name="Image1" descr=""/>
+                            <wp:cNvGraphicFramePr>
+                              <a:graphicFrameLocks xmlns:a="http://schemas.openxmlformats.org/drawingml/2006/main" noChangeAspect="1"/>
+                            </wp:cNvGraphicFramePr>
+                            <a:graphic xmlns:a="http://schemas.openxmlformats.org/drawingml/2006/main">
+                              <a:graphicData uri="http://schemas.openxmlformats.org/drawingml/2006/picture">
+                                <pic:pic xmlns:pic="http://schemas.openxmlformats.org/drawingml/2006/picture">
+                                  <pic:nvPicPr>
+                                    <pic:cNvPr id="3" name="Image1" descr=""/>
+                                    <pic:cNvPicPr>
+                                      <a:picLocks noChangeAspect="1" noChangeArrowheads="1"/>
+                                    </pic:cNvPicPr>
+                                  </pic:nvPicPr>
+                                  <pic:blipFill>
+                                    <a:blip r:embed="rId4"/>
+                                    <a:stretch>
+                                      <a:fillRect/>
+                                    </a:stretch>
+                                  </pic:blipFill>
+                                  <pic:spPr bwMode="auto">
+                                    <a:xfrm>
+                                      <a:off x="0" y="0"/>
+                                      <a:ext cx="5734050" cy="4222115"/>
+                                    </a:xfrm>
+                                    <a:prstGeom prst="rect">
+                                      <a:avLst/>
+                                    </a:prstGeom>
+                                  </pic:spPr>
+                                </pic:pic>
+                              </a:graphicData>
+                            </a:graphic>
+                          </wp:inline>
+                        </w:drawing>
+                      </w:r>
+                      <w:r>
+                        <w:rPr/>
+                        <w:fldChar w:fldCharType="begin"/>
+                      </w:r>
+                      <w:r>
+                        <w:rPr/>
+                        <w:instrText> SEQ Slika \* ARABIC </w:instrText>
+                      </w:r>
+                      <w:r>
+                        <w:rPr/>
+                        <w:fldChar w:fldCharType="separate"/>
+                      </w:r>
+                      <w:r>
+                        <w:rPr/>
+                        <w:t>1</w:t>
+                      </w:r>
+                      <w:r>
+                        <w:rPr/>
+                        <w:fldChar w:fldCharType="end"/>
+                      </w:r>
+                      <w:r>
+                        <w:rPr/>
+                        <w:t>. Prikaz ERA modela baze podataka</w:t>
+                      </w:r>
+                    </w:p>
+                  </w:txbxContent>
+                </v:textbox>
+                <w10:wrap type="square" side="largest"/>
+              </v:rect>
+            </w:pict>
+          </mc:Fallback>
+        </mc:AlternateContent>
+      </w:r>
+    </w:p>
+    <w:p>
+      <w:pPr>
+        <w:pStyle w:val="Normal"/>
+        <w:rPr/>
+      </w:pPr>
+      <w:r>
+        <w:rPr>
+          <w:rFonts w:cs="Arial" w:ascii="Arial" w:hAnsi="Arial"/>
+          <w:i w:val="false"/>
+          <w:iCs w:val="false"/>
+        </w:rPr>
+        <w:t xml:space="preserve">Nadalje, tablica </w:t>
+      </w:r>
+      <w:r>
+        <w:rPr>
+          <w:rFonts w:cs="Arial" w:ascii="Arial" w:hAnsi="Arial"/>
+          <w:i/>
+          <w:iCs/>
+        </w:rPr>
+        <w:t>meals</w:t>
+      </w:r>
+      <w:r>
+        <w:rPr>
+          <w:rFonts w:cs="Arial" w:ascii="Arial" w:hAnsi="Arial"/>
+          <w:i w:val="false"/>
+          <w:iCs w:val="false"/>
+        </w:rPr>
+        <w:t xml:space="preserve"> će sadržavati sva jela koja će biti u ponudi i tablica će sadržavati sljedeće atribute: </w:t>
+      </w:r>
+      <w:r>
+        <w:rPr>
+          <w:rFonts w:cs="Arial" w:ascii="Arial" w:hAnsi="Arial"/>
+          <w:i/>
+          <w:iCs/>
+        </w:rPr>
+        <w:t xml:space="preserve">id, name, created_at </w:t>
+      </w:r>
+      <w:r>
+        <w:rPr>
+          <w:rFonts w:cs="Arial" w:ascii="Arial" w:hAnsi="Arial"/>
+          <w:i w:val="false"/>
+          <w:iCs w:val="false"/>
+        </w:rPr>
+        <w:t xml:space="preserve">i </w:t>
+      </w:r>
+      <w:r>
+        <w:rPr>
+          <w:rFonts w:cs="Arial" w:ascii="Arial" w:hAnsi="Arial"/>
+          <w:i/>
+          <w:iCs/>
+        </w:rPr>
+        <w:t>updated_at</w:t>
+      </w:r>
+      <w:r>
+        <w:rPr>
+          <w:rFonts w:cs="Arial" w:ascii="Arial" w:hAnsi="Arial"/>
+          <w:i w:val="false"/>
+          <w:iCs w:val="false"/>
+        </w:rPr>
+        <w:t>.</w:t>
+      </w:r>
+    </w:p>
+    <w:p>
+      <w:pPr>
+        <w:pStyle w:val="Normal"/>
+        <w:rPr/>
+      </w:pPr>
+      <w:r>
+        <w:rPr>
+          <w:rFonts w:cs="Arial" w:ascii="Arial" w:hAnsi="Arial"/>
+          <w:i w:val="false"/>
+          <w:iCs w:val="false"/>
+        </w:rPr>
+        <w:t xml:space="preserve">Tablica </w:t>
+      </w:r>
+      <w:r>
+        <w:rPr>
+          <w:rFonts w:cs="Arial" w:ascii="Arial" w:hAnsi="Arial"/>
+          <w:i/>
+          <w:iCs/>
+        </w:rPr>
+        <w:t>user_favorite_meals</w:t>
+      </w:r>
+      <w:r>
+        <w:rPr>
+          <w:rFonts w:cs="Arial" w:ascii="Arial" w:hAnsi="Arial"/>
+          <w:i w:val="false"/>
+          <w:iCs w:val="false"/>
+        </w:rPr>
+        <w:t xml:space="preserve"> će biti pivot tablica između tablica </w:t>
+      </w:r>
+      <w:r>
+        <w:rPr>
+          <w:rFonts w:cs="Arial" w:ascii="Arial" w:hAnsi="Arial"/>
+          <w:i/>
+          <w:iCs/>
+        </w:rPr>
+        <w:t>users</w:t>
+      </w:r>
+      <w:r>
+        <w:rPr>
+          <w:rFonts w:cs="Arial" w:ascii="Arial" w:hAnsi="Arial"/>
+          <w:i w:val="false"/>
+          <w:iCs w:val="false"/>
+        </w:rPr>
+        <w:t xml:space="preserve"> i </w:t>
+      </w:r>
+      <w:r>
+        <w:rPr>
+          <w:rFonts w:cs="Arial" w:ascii="Arial" w:hAnsi="Arial"/>
+          <w:i/>
+          <w:iCs/>
+        </w:rPr>
+        <w:t>meals</w:t>
+      </w:r>
+      <w:r>
+        <w:rPr>
+          <w:rFonts w:cs="Arial" w:ascii="Arial" w:hAnsi="Arial"/>
+          <w:i w:val="false"/>
+          <w:iCs w:val="false"/>
+        </w:rPr>
+        <w:t xml:space="preserve"> i služit će za određivanje korisnikovih najdražih jela. Sadržava dva strana ključa i to </w:t>
+      </w:r>
+      <w:r>
+        <w:rPr>
+          <w:rFonts w:cs="Arial" w:ascii="Arial" w:hAnsi="Arial"/>
+          <w:i/>
+          <w:iCs/>
+        </w:rPr>
+        <w:t>user_id</w:t>
+      </w:r>
+      <w:r>
+        <w:rPr>
+          <w:rFonts w:cs="Arial" w:ascii="Arial" w:hAnsi="Arial"/>
+          <w:i w:val="false"/>
+          <w:iCs w:val="false"/>
+        </w:rPr>
+        <w:t xml:space="preserve"> i </w:t>
+      </w:r>
+      <w:r>
+        <w:rPr>
+          <w:rFonts w:cs="Arial" w:ascii="Arial" w:hAnsi="Arial"/>
+          <w:i/>
+          <w:iCs/>
+        </w:rPr>
+        <w:t>meal_id</w:t>
+      </w:r>
+      <w:r>
+        <w:rPr>
+          <w:rFonts w:cs="Arial" w:ascii="Arial" w:hAnsi="Arial"/>
+          <w:i w:val="false"/>
+          <w:iCs w:val="false"/>
+        </w:rPr>
+        <w:t>.</w:t>
+      </w:r>
+    </w:p>
+    <w:p>
+      <w:pPr>
+        <w:pStyle w:val="Normal"/>
         <w:rPr>
           <w:rFonts w:ascii="Arial" w:hAnsi="Arial" w:cs="Arial"/>
-        </w:rPr>
-      </w:pPr>
-      <w:r>
-        <w:rPr>
-          <w:rFonts w:cs="Arial" w:ascii="Arial" w:hAnsi="Arial"/>
-        </w:rPr>
-        <w:t>Nacrtati ERA model, UML dijagram klasa, dijagram klasa aplikacije, dijagram slučajeva korištenja (UseCase), i navesti kako web servis funkcionira, te popisati planirane modularnosti.</w:t>
+          <w:i w:val="false"/>
+          <w:i w:val="false"/>
+          <w:iCs w:val="false"/>
+        </w:rPr>
+      </w:pPr>
+      <w:r>
+        <w:rPr>
+          <w:rFonts w:cs="Arial" w:ascii="Arial" w:hAnsi="Arial"/>
+          <w:i w:val="false"/>
+          <w:iCs w:val="false"/>
+        </w:rPr>
+        <w:t xml:space="preserve">Tablica </w:t>
+      </w:r>
+      <w:r>
+        <w:rPr>
+          <w:rFonts w:cs="Arial" w:ascii="Arial" w:hAnsi="Arial"/>
+          <w:i/>
+          <w:iCs/>
+        </w:rPr>
+        <w:t>ratings</w:t>
+      </w:r>
+      <w:r>
+        <w:rPr>
+          <w:rFonts w:cs="Arial" w:ascii="Arial" w:hAnsi="Arial"/>
+          <w:i w:val="false"/>
+          <w:iCs w:val="false"/>
+        </w:rPr>
+        <w:t xml:space="preserve"> će sadržavati ocjene i komentare od korisnika za odabrana jela i sadržavati će sljedeće atribute: </w:t>
+      </w:r>
+      <w:r>
+        <w:rPr>
+          <w:rFonts w:cs="Arial" w:ascii="Arial" w:hAnsi="Arial"/>
+          <w:i/>
+          <w:iCs/>
+        </w:rPr>
+        <w:t xml:space="preserve">id, </w:t>
+      </w:r>
+      <w:r>
+        <w:rPr>
+          <w:rFonts w:cs="Arial" w:ascii="Arial" w:hAnsi="Arial"/>
+          <w:i w:val="false"/>
+          <w:iCs w:val="false"/>
+        </w:rPr>
+        <w:t xml:space="preserve">strane ključeve </w:t>
+      </w:r>
+      <w:r>
+        <w:rPr>
+          <w:rFonts w:cs="Arial" w:ascii="Arial" w:hAnsi="Arial"/>
+          <w:i/>
+          <w:iCs/>
+        </w:rPr>
+        <w:t>meal_id</w:t>
+      </w:r>
+      <w:r>
+        <w:rPr>
+          <w:rFonts w:cs="Arial" w:ascii="Arial" w:hAnsi="Arial"/>
+          <w:i w:val="false"/>
+          <w:iCs w:val="false"/>
+        </w:rPr>
+        <w:t xml:space="preserve"> i </w:t>
+      </w:r>
+      <w:r>
+        <w:rPr>
+          <w:rFonts w:cs="Arial" w:ascii="Arial" w:hAnsi="Arial"/>
+          <w:i/>
+          <w:iCs/>
+        </w:rPr>
+        <w:t>user_id</w:t>
+      </w:r>
+      <w:r>
+        <w:rPr>
+          <w:rFonts w:cs="Arial" w:ascii="Arial" w:hAnsi="Arial"/>
+          <w:i w:val="false"/>
+          <w:iCs w:val="false"/>
+        </w:rPr>
+        <w:t xml:space="preserve">, </w:t>
+      </w:r>
+      <w:r>
+        <w:rPr>
+          <w:rFonts w:cs="Arial" w:ascii="Arial" w:hAnsi="Arial"/>
+          <w:i/>
+          <w:iCs/>
+        </w:rPr>
+        <w:t xml:space="preserve">stars, comment, created_at </w:t>
+      </w:r>
+      <w:r>
+        <w:rPr>
+          <w:rFonts w:cs="Arial" w:ascii="Arial" w:hAnsi="Arial"/>
+          <w:i w:val="false"/>
+          <w:iCs w:val="false"/>
+        </w:rPr>
+        <w:t xml:space="preserve">i </w:t>
+      </w:r>
+      <w:r>
+        <w:rPr>
+          <w:rFonts w:cs="Arial" w:ascii="Arial" w:hAnsi="Arial"/>
+          <w:i/>
+          <w:iCs/>
+        </w:rPr>
+        <w:t>updated_at</w:t>
+      </w:r>
+      <w:r>
+        <w:rPr>
+          <w:rFonts w:cs="Arial" w:ascii="Arial" w:hAnsi="Arial"/>
+          <w:i w:val="false"/>
+          <w:iCs w:val="false"/>
+        </w:rPr>
+        <w:t>.</w:t>
+      </w:r>
+    </w:p>
+    <w:p>
+      <w:pPr>
+        <w:pStyle w:val="Normal"/>
+        <w:rPr/>
+      </w:pPr>
+      <w:r>
+        <w:rPr>
+          <w:rFonts w:cs="Arial" w:ascii="Arial" w:hAnsi="Arial"/>
+          <w:i w:val="false"/>
+          <w:iCs w:val="false"/>
+        </w:rPr>
+        <w:t>Dodati weekly_meals, daily_meals tablice.</w:t>
+      </w:r>
+    </w:p>
+    <w:p>
+      <w:pPr>
+        <w:pStyle w:val="Normal"/>
+        <w:rPr/>
+      </w:pPr>
+      <w:r>
+        <w:rPr>
+          <w:rFonts w:cs="Arial" w:ascii="Arial" w:hAnsi="Arial"/>
+        </w:rPr>
+        <w:t>Nacrtati UML dijagram klasa, dijagram klasa aplikacije, dijagram slučajeva korištenja (UseCase), i navesti kako web servis funkcionira, te popisati planirane modularnosti.</w:t>
       </w:r>
     </w:p>
     <w:p>
@@ -3147,7 +3639,7 @@
               </w:rPr>
               <w:t xml:space="preserve">: </w:t>
             </w:r>
-            <w:hyperlink r:id="rId4">
+            <w:hyperlink r:id="rId5">
               <w:r>
                 <w:rPr>
                   <w:rStyle w:val="InternetLink"/>
@@ -3204,7 +3696,7 @@
               </w:rPr>
               <w:t xml:space="preserve">: </w:t>
             </w:r>
-            <w:hyperlink r:id="rId5">
+            <w:hyperlink r:id="rId6">
               <w:r>
                 <w:rPr>
                   <w:rStyle w:val="InternetLink"/>
@@ -3276,7 +3768,7 @@
               </w:rPr>
               <w:t xml:space="preserve">: </w:t>
             </w:r>
-            <w:hyperlink r:id="rId6">
+            <w:hyperlink r:id="rId7">
               <w:r>
                 <w:rPr>
                   <w:rStyle w:val="InternetLink"/>
@@ -3333,7 +3825,7 @@
               </w:rPr>
               <w:t xml:space="preserve">: </w:t>
             </w:r>
-            <w:hyperlink r:id="rId7">
+            <w:hyperlink r:id="rId8">
               <w:r>
                 <w:rPr>
                   <w:rStyle w:val="InternetLink"/>
@@ -3730,19 +4222,7 @@
               <w:rPr>
                 <w:rFonts w:cs="Arial" w:ascii="Arial" w:hAnsi="Arial"/>
               </w:rPr>
-              <w:t>Bistro Deno je projekt razvijen primarno za poboljšanje iskustva posjetitelja restorana „Deno“. Korisnicima će biti omogućena registracija i login. Nakon toga, moći će vidjeti koja se hrana nalazi na dnevnom i tjednom meniju. Svako jelo će moći dodati u svoje favorite, i ako žele, bit će im poslane push notifikacije na dan kada je njihovo najdraže jelo na meniju. Isto tako, za svako jelo će moći vidjeti ocjene i komentare od drugih korisnika, te i sami ostaviti iste. Nakon svakog jela pri plaćanju zaposlenik restorana dodaje korisniku jedan potpis i nakon 10 potpisa korisnik dobi</w:t>
-            </w:r>
-            <w:r>
-              <w:rPr>
-                <w:rFonts w:cs="Arial" w:ascii="Arial" w:hAnsi="Arial"/>
-              </w:rPr>
-              <w:t>va</w:t>
-            </w:r>
-            <w:r>
-              <w:rPr>
-                <w:rFonts w:cs="Arial" w:ascii="Arial" w:hAnsi="Arial"/>
-              </w:rPr>
-              <w:t xml:space="preserve"> besplatno jelo po izboru.</w:t>
+              <w:t>Bistro Deno je projekt razvijen primarno za poboljšanje iskustva posjetitelja restorana „Deno“. Korisnicima će biti omogućena registracija i login. Nakon toga, moći će vidjeti koja se hrana nalazi na dnevnom i tjednom meniju. Svako jelo će moći dodati u svoje favorite, i ako žele, bit će im poslane push notifikacije na dan kada je njihovo najdraže jelo na meniju. Isto tako, za svako jelo će moći vidjeti ocjene i komentare od drugih korisnika, te i sami ostaviti iste. Nakon svakog jela pri plaćanju zaposlenik restorana dodaje korisniku jedan potpis i nakon 10 potpisa korisnik dobiva besplatno jelo po izboru.</w:t>
             </w:r>
           </w:p>
           <w:p>
@@ -4087,7 +4567,7 @@
         <w:tblInd w:w="0" w:type="dxa"/>
         <w:tblCellMar>
           <w:top w:w="0" w:type="dxa"/>
-          <w:left w:w="113" w:type="dxa"/>
+          <w:left w:w="118" w:type="dxa"/>
           <w:bottom w:w="0" w:type="dxa"/>
           <w:right w:w="108" w:type="dxa"/>
         </w:tblCellMar>
@@ -4233,6 +4713,491 @@
           </w:p>
         </w:tc>
       </w:tr>
+      <w:tr>
+        <w:trPr/>
+        <w:tc>
+          <w:tcPr>
+            <w:tcW w:w="1525" w:type="dxa"/>
+            <w:tcBorders>
+              <w:top w:val="nil"/>
+              <w:left w:val="nil"/>
+              <w:bottom w:val="nil"/>
+              <w:right w:val="nil"/>
+              <w:insideH w:val="nil"/>
+              <w:insideV w:val="nil"/>
+            </w:tcBorders>
+            <w:shd w:fill="auto" w:val="clear"/>
+          </w:tcPr>
+          <w:p>
+            <w:pPr>
+              <w:pStyle w:val="Normal"/>
+              <w:spacing w:lineRule="auto" w:line="259" w:before="0" w:after="0"/>
+              <w:ind w:hanging="0"/>
+              <w:rPr>
+                <w:rFonts w:ascii="Arial" w:hAnsi="Arial"/>
+              </w:rPr>
+            </w:pPr>
+            <w:r>
+              <w:rPr>
+                <w:rFonts w:ascii="Arial" w:hAnsi="Arial"/>
+              </w:rPr>
+              <w:t>QRcode</w:t>
+            </w:r>
+          </w:p>
+        </w:tc>
+        <w:tc>
+          <w:tcPr>
+            <w:tcW w:w="7536" w:type="dxa"/>
+            <w:tcBorders>
+              <w:top w:val="nil"/>
+              <w:left w:val="nil"/>
+              <w:bottom w:val="nil"/>
+              <w:right w:val="nil"/>
+              <w:insideH w:val="nil"/>
+              <w:insideV w:val="nil"/>
+            </w:tcBorders>
+            <w:shd w:fill="auto" w:val="clear"/>
+          </w:tcPr>
+          <w:p>
+            <w:pPr>
+              <w:pStyle w:val="Normal"/>
+              <w:spacing w:lineRule="auto" w:line="259" w:before="0" w:after="0"/>
+              <w:ind w:hanging="0"/>
+              <w:rPr>
+                <w:rFonts w:ascii="Arial" w:hAnsi="Arial"/>
+                <w:i/>
+                <w:i/>
+                <w:iCs/>
+              </w:rPr>
+            </w:pPr>
+            <w:r>
+              <w:rPr>
+                <w:rFonts w:ascii="Arial" w:hAnsi="Arial"/>
+                <w:i/>
+                <w:iCs/>
+              </w:rPr>
+              <w:t>Quick Response code</w:t>
+            </w:r>
+          </w:p>
+        </w:tc>
+      </w:tr>
+      <w:tr>
+        <w:trPr/>
+        <w:tc>
+          <w:tcPr>
+            <w:tcW w:w="1525" w:type="dxa"/>
+            <w:tcBorders>
+              <w:top w:val="nil"/>
+              <w:left w:val="nil"/>
+              <w:bottom w:val="nil"/>
+              <w:right w:val="nil"/>
+              <w:insideH w:val="nil"/>
+              <w:insideV w:val="nil"/>
+            </w:tcBorders>
+            <w:shd w:fill="auto" w:val="clear"/>
+          </w:tcPr>
+          <w:p>
+            <w:pPr>
+              <w:pStyle w:val="Normal"/>
+              <w:spacing w:lineRule="auto" w:line="259" w:before="0" w:after="0"/>
+              <w:ind w:hanging="0"/>
+              <w:rPr>
+                <w:rFonts w:ascii="Arial" w:hAnsi="Arial"/>
+              </w:rPr>
+            </w:pPr>
+            <w:r>
+              <w:rPr>
+                <w:rFonts w:ascii="Arial" w:hAnsi="Arial"/>
+              </w:rPr>
+              <w:t>NFC</w:t>
+            </w:r>
+          </w:p>
+        </w:tc>
+        <w:tc>
+          <w:tcPr>
+            <w:tcW w:w="7536" w:type="dxa"/>
+            <w:tcBorders>
+              <w:top w:val="nil"/>
+              <w:left w:val="nil"/>
+              <w:bottom w:val="nil"/>
+              <w:right w:val="nil"/>
+              <w:insideH w:val="nil"/>
+              <w:insideV w:val="nil"/>
+            </w:tcBorders>
+            <w:shd w:fill="auto" w:val="clear"/>
+          </w:tcPr>
+          <w:p>
+            <w:pPr>
+              <w:pStyle w:val="Normal"/>
+              <w:spacing w:lineRule="auto" w:line="259" w:before="0" w:after="0"/>
+              <w:ind w:hanging="0"/>
+              <w:rPr>
+                <w:i w:val="false"/>
+                <w:i w:val="false"/>
+                <w:iCs w:val="false"/>
+              </w:rPr>
+            </w:pPr>
+            <w:r>
+              <w:rPr>
+                <w:rFonts w:ascii="Arial" w:hAnsi="Arial"/>
+                <w:i/>
+                <w:iCs/>
+              </w:rPr>
+              <w:t>Near-field communication</w:t>
+            </w:r>
+          </w:p>
+        </w:tc>
+      </w:tr>
+      <w:tr>
+        <w:trPr>
+          <w:trHeight w:val="336" w:hRule="atLeast"/>
+        </w:trPr>
+        <w:tc>
+          <w:tcPr>
+            <w:tcW w:w="1525" w:type="dxa"/>
+            <w:tcBorders>
+              <w:top w:val="nil"/>
+              <w:left w:val="nil"/>
+              <w:bottom w:val="nil"/>
+              <w:right w:val="nil"/>
+              <w:insideH w:val="nil"/>
+              <w:insideV w:val="nil"/>
+            </w:tcBorders>
+            <w:shd w:fill="auto" w:val="clear"/>
+          </w:tcPr>
+          <w:p>
+            <w:pPr>
+              <w:pStyle w:val="Normal"/>
+              <w:spacing w:lineRule="auto" w:line="259" w:before="0" w:after="0"/>
+              <w:ind w:hanging="0"/>
+              <w:rPr>
+                <w:rFonts w:ascii="Arial" w:hAnsi="Arial"/>
+              </w:rPr>
+            </w:pPr>
+            <w:r>
+              <w:rPr>
+                <w:rFonts w:ascii="Arial" w:hAnsi="Arial"/>
+              </w:rPr>
+              <w:t>ERA</w:t>
+            </w:r>
+          </w:p>
+        </w:tc>
+        <w:tc>
+          <w:tcPr>
+            <w:tcW w:w="7536" w:type="dxa"/>
+            <w:tcBorders>
+              <w:top w:val="nil"/>
+              <w:left w:val="nil"/>
+              <w:bottom w:val="nil"/>
+              <w:right w:val="nil"/>
+              <w:insideH w:val="nil"/>
+              <w:insideV w:val="nil"/>
+            </w:tcBorders>
+            <w:shd w:fill="auto" w:val="clear"/>
+          </w:tcPr>
+          <w:p>
+            <w:pPr>
+              <w:pStyle w:val="Normal"/>
+              <w:spacing w:lineRule="auto" w:line="259" w:before="0" w:after="0"/>
+              <w:ind w:hanging="0"/>
+              <w:rPr>
+                <w:rFonts w:ascii="Arial" w:hAnsi="Arial"/>
+                <w:i/>
+                <w:i/>
+                <w:iCs/>
+              </w:rPr>
+            </w:pPr>
+            <w:r>
+              <w:rPr>
+                <w:rFonts w:ascii="Arial" w:hAnsi="Arial"/>
+                <w:i/>
+                <w:iCs/>
+              </w:rPr>
+              <w:t>Entity-Relationship-Attribute</w:t>
+            </w:r>
+          </w:p>
+        </w:tc>
+      </w:tr>
+      <w:tr>
+        <w:trPr>
+          <w:trHeight w:val="336" w:hRule="atLeast"/>
+        </w:trPr>
+        <w:tc>
+          <w:tcPr>
+            <w:tcW w:w="1525" w:type="dxa"/>
+            <w:tcBorders>
+              <w:top w:val="nil"/>
+              <w:left w:val="nil"/>
+              <w:bottom w:val="nil"/>
+              <w:right w:val="nil"/>
+              <w:insideH w:val="nil"/>
+              <w:insideV w:val="nil"/>
+            </w:tcBorders>
+            <w:shd w:fill="auto" w:val="clear"/>
+          </w:tcPr>
+          <w:p>
+            <w:pPr>
+              <w:pStyle w:val="Normal"/>
+              <w:spacing w:lineRule="auto" w:line="259" w:before="0" w:after="0"/>
+              <w:ind w:hanging="0"/>
+              <w:rPr>
+                <w:rFonts w:ascii="Arial" w:hAnsi="Arial"/>
+              </w:rPr>
+            </w:pPr>
+            <w:r>
+              <w:rPr>
+                <w:rFonts w:ascii="Arial" w:hAnsi="Arial"/>
+              </w:rPr>
+              <w:t>UML</w:t>
+            </w:r>
+          </w:p>
+        </w:tc>
+        <w:tc>
+          <w:tcPr>
+            <w:tcW w:w="7536" w:type="dxa"/>
+            <w:tcBorders>
+              <w:top w:val="nil"/>
+              <w:left w:val="nil"/>
+              <w:bottom w:val="nil"/>
+              <w:right w:val="nil"/>
+              <w:insideH w:val="nil"/>
+              <w:insideV w:val="nil"/>
+            </w:tcBorders>
+            <w:shd w:fill="auto" w:val="clear"/>
+          </w:tcPr>
+          <w:p>
+            <w:pPr>
+              <w:pStyle w:val="Normal"/>
+              <w:spacing w:lineRule="auto" w:line="259" w:before="0" w:after="0"/>
+              <w:ind w:hanging="0"/>
+              <w:rPr>
+                <w:rFonts w:ascii="Arial" w:hAnsi="Arial"/>
+                <w:i/>
+                <w:i/>
+                <w:iCs/>
+              </w:rPr>
+            </w:pPr>
+            <w:r>
+              <w:rPr>
+                <w:rFonts w:ascii="Arial" w:hAnsi="Arial"/>
+                <w:i/>
+                <w:iCs/>
+              </w:rPr>
+              <w:t>Unified Modeling Language</w:t>
+            </w:r>
+          </w:p>
+        </w:tc>
+      </w:tr>
+      <w:tr>
+        <w:trPr>
+          <w:trHeight w:val="336" w:hRule="atLeast"/>
+        </w:trPr>
+        <w:tc>
+          <w:tcPr>
+            <w:tcW w:w="1525" w:type="dxa"/>
+            <w:tcBorders>
+              <w:top w:val="nil"/>
+              <w:left w:val="nil"/>
+              <w:bottom w:val="nil"/>
+              <w:right w:val="nil"/>
+              <w:insideH w:val="nil"/>
+              <w:insideV w:val="nil"/>
+            </w:tcBorders>
+            <w:shd w:fill="auto" w:val="clear"/>
+          </w:tcPr>
+          <w:p>
+            <w:pPr>
+              <w:pStyle w:val="Normal"/>
+              <w:spacing w:lineRule="auto" w:line="259" w:before="0" w:after="0"/>
+              <w:ind w:hanging="0"/>
+              <w:rPr>
+                <w:rFonts w:ascii="Arial" w:hAnsi="Arial"/>
+              </w:rPr>
+            </w:pPr>
+            <w:r>
+              <w:rPr>
+                <w:rFonts w:ascii="Arial" w:hAnsi="Arial"/>
+              </w:rPr>
+              <w:t>IDE</w:t>
+            </w:r>
+          </w:p>
+        </w:tc>
+        <w:tc>
+          <w:tcPr>
+            <w:tcW w:w="7536" w:type="dxa"/>
+            <w:tcBorders>
+              <w:top w:val="nil"/>
+              <w:left w:val="nil"/>
+              <w:bottom w:val="nil"/>
+              <w:right w:val="nil"/>
+              <w:insideH w:val="nil"/>
+              <w:insideV w:val="nil"/>
+            </w:tcBorders>
+            <w:shd w:fill="auto" w:val="clear"/>
+          </w:tcPr>
+          <w:p>
+            <w:pPr>
+              <w:pStyle w:val="Normal"/>
+              <w:spacing w:lineRule="auto" w:line="259" w:before="0" w:after="0"/>
+              <w:ind w:hanging="0"/>
+              <w:rPr>
+                <w:rFonts w:ascii="Arial" w:hAnsi="Arial"/>
+                <w:i/>
+                <w:i/>
+                <w:iCs/>
+              </w:rPr>
+            </w:pPr>
+            <w:r>
+              <w:rPr>
+                <w:rFonts w:ascii="Arial" w:hAnsi="Arial"/>
+                <w:i/>
+                <w:iCs/>
+              </w:rPr>
+              <w:t>Integrated Development Environment</w:t>
+            </w:r>
+          </w:p>
+        </w:tc>
+      </w:tr>
+      <w:tr>
+        <w:trPr>
+          <w:trHeight w:val="336" w:hRule="atLeast"/>
+        </w:trPr>
+        <w:tc>
+          <w:tcPr>
+            <w:tcW w:w="1525" w:type="dxa"/>
+            <w:tcBorders>
+              <w:top w:val="nil"/>
+              <w:left w:val="nil"/>
+              <w:bottom w:val="nil"/>
+              <w:right w:val="nil"/>
+              <w:insideH w:val="nil"/>
+              <w:insideV w:val="nil"/>
+            </w:tcBorders>
+            <w:shd w:fill="auto" w:val="clear"/>
+          </w:tcPr>
+          <w:p>
+            <w:pPr>
+              <w:pStyle w:val="Normal"/>
+              <w:spacing w:lineRule="auto" w:line="259" w:before="0" w:after="0"/>
+              <w:ind w:hanging="0"/>
+              <w:rPr>
+                <w:rFonts w:ascii="Arial" w:hAnsi="Arial"/>
+              </w:rPr>
+            </w:pPr>
+            <w:r>
+              <w:rPr>
+                <w:rFonts w:ascii="Arial" w:hAnsi="Arial"/>
+              </w:rPr>
+              <w:t>DMBS</w:t>
+            </w:r>
+          </w:p>
+        </w:tc>
+        <w:tc>
+          <w:tcPr>
+            <w:tcW w:w="7536" w:type="dxa"/>
+            <w:tcBorders>
+              <w:top w:val="nil"/>
+              <w:left w:val="nil"/>
+              <w:bottom w:val="nil"/>
+              <w:right w:val="nil"/>
+              <w:insideH w:val="nil"/>
+              <w:insideV w:val="nil"/>
+            </w:tcBorders>
+            <w:shd w:fill="auto" w:val="clear"/>
+          </w:tcPr>
+          <w:p>
+            <w:pPr>
+              <w:pStyle w:val="Normal"/>
+              <w:spacing w:lineRule="auto" w:line="259" w:before="0" w:after="0"/>
+              <w:ind w:hanging="0"/>
+              <w:rPr>
+                <w:rFonts w:ascii="Arial" w:hAnsi="Arial"/>
+                <w:i/>
+                <w:i/>
+                <w:iCs/>
+              </w:rPr>
+            </w:pPr>
+            <w:r>
+              <w:rPr>
+                <w:rFonts w:ascii="Arial" w:hAnsi="Arial"/>
+                <w:i/>
+                <w:iCs/>
+              </w:rPr>
+              <w:t>Database Management System</w:t>
+            </w:r>
+          </w:p>
+        </w:tc>
+      </w:tr>
+      <w:tr>
+        <w:trPr>
+          <w:trHeight w:val="336" w:hRule="atLeast"/>
+        </w:trPr>
+        <w:tc>
+          <w:tcPr>
+            <w:tcW w:w="1525" w:type="dxa"/>
+            <w:tcBorders>
+              <w:top w:val="nil"/>
+              <w:left w:val="nil"/>
+              <w:bottom w:val="nil"/>
+              <w:right w:val="nil"/>
+              <w:insideH w:val="nil"/>
+              <w:insideV w:val="nil"/>
+            </w:tcBorders>
+            <w:shd w:fill="auto" w:val="clear"/>
+          </w:tcPr>
+          <w:p>
+            <w:pPr>
+              <w:pStyle w:val="Normal"/>
+              <w:spacing w:lineRule="auto" w:line="259" w:before="0" w:after="0"/>
+              <w:ind w:hanging="0"/>
+              <w:rPr>
+                <w:rFonts w:ascii="Arial" w:hAnsi="Arial"/>
+              </w:rPr>
+            </w:pPr>
+            <w:r>
+              <w:rPr>
+                <w:rFonts w:ascii="Arial" w:hAnsi="Arial"/>
+              </w:rPr>
+              <w:t>VCS</w:t>
+            </w:r>
+          </w:p>
+        </w:tc>
+        <w:tc>
+          <w:tcPr>
+            <w:tcW w:w="7536" w:type="dxa"/>
+            <w:tcBorders>
+              <w:top w:val="nil"/>
+              <w:left w:val="nil"/>
+              <w:bottom w:val="nil"/>
+              <w:right w:val="nil"/>
+              <w:insideH w:val="nil"/>
+              <w:insideV w:val="nil"/>
+            </w:tcBorders>
+            <w:shd w:fill="auto" w:val="clear"/>
+          </w:tcPr>
+          <w:p>
+            <w:pPr>
+              <w:pStyle w:val="Normal"/>
+              <w:spacing w:lineRule="auto" w:line="259" w:before="0" w:after="0"/>
+              <w:ind w:hanging="0"/>
+              <w:rPr>
+                <w:rFonts w:ascii="Arial" w:hAnsi="Arial"/>
+                <w:i/>
+                <w:i/>
+                <w:iCs/>
+              </w:rPr>
+            </w:pPr>
+            <w:r>
+              <w:rPr>
+                <w:rFonts w:ascii="Arial" w:hAnsi="Arial"/>
+                <w:i/>
+                <w:iCs/>
+              </w:rPr>
+              <w:t>Version Control System</w:t>
+            </w:r>
+          </w:p>
+        </w:tc>
+      </w:tr>
     </w:tbl>
     <w:p>
       <w:pPr>
@@ -4291,46 +5256,46 @@
     </w:p>
     <w:p>
       <w:pPr>
-        <w:pStyle w:val="Normal"/>
-        <w:spacing w:lineRule="auto" w:line="259"/>
-        <w:ind w:hanging="0"/>
-        <w:rPr>
-          <w:rFonts w:ascii="Arial" w:hAnsi="Arial" w:cs="Arial"/>
-        </w:rPr>
+        <w:pStyle w:val="IllustrationIndex1"/>
+        <w:tabs>
+          <w:tab w:val="right" w:pos="9072" w:leader="dot"/>
+        </w:tabs>
+        <w:rPr/>
       </w:pPr>
       <w:r>
         <w:fldChar w:fldCharType="begin"/>
       </w:r>
       <w:r>
         <w:rPr>
-          <w:b/>
-          <w:bCs/>
-          <w:rFonts w:cs="Arial" w:ascii="Arial" w:hAnsi="Arial"/>
+          <w:rStyle w:val="IndexLink"/>
         </w:rPr>
         <w:instrText> TOC \c "Slika" </w:instrText>
       </w:r>
       <w:r>
         <w:rPr>
-          <w:b/>
-          <w:bCs/>
-          <w:rFonts w:cs="Arial" w:ascii="Arial" w:hAnsi="Arial"/>
+          <w:rStyle w:val="IndexLink"/>
         </w:rPr>
         <w:fldChar w:fldCharType="separate"/>
       </w:r>
-      <w:r>
-        <w:rPr>
-          <w:rFonts w:cs="Arial" w:ascii="Arial" w:hAnsi="Arial"/>
-          <w:b/>
-          <w:bCs/>
-          <w:lang w:val="en-US"/>
-        </w:rPr>
-        <w:t>No table of figures entries found.</w:t>
-      </w:r>
-      <w:r>
-        <w:rPr>
-          <w:b/>
-          <w:bCs/>
-          <w:rFonts w:cs="Arial" w:ascii="Arial" w:hAnsi="Arial"/>
+      <w:hyperlink w:anchor="_Toc28952983">
+        <w:r>
+          <w:rPr>
+            <w:rStyle w:val="IndexLink"/>
+          </w:rPr>
+          <w:t xml:space="preserve"> </w:t>
+        </w:r>
+        <w:r>
+          <w:rPr>
+            <w:rStyle w:val="IndexLink"/>
+          </w:rPr>
+          <w:t>Slika 1. Prikaz ERA modela baze podataka</w:t>
+          <w:tab/>
+          <w:t>12</w:t>
+        </w:r>
+      </w:hyperlink>
+      <w:r>
+        <w:rPr>
+          <w:rStyle w:val="IndexLink"/>
         </w:rPr>
         <w:fldChar w:fldCharType="end"/>
       </w:r>
@@ -4386,26 +5351,12 @@
     </w:p>
     <w:p>
       <w:pPr>
-        <w:sectPr>
-          <w:footerReference w:type="default" r:id="rId8"/>
-          <w:type w:val="nextPage"/>
-          <w:pgSz w:w="11906" w:h="16838"/>
-          <w:pgMar w:left="1417" w:right="1417" w:header="0" w:top="1417" w:footer="708" w:bottom="1417" w:gutter="0"/>
-          <w:pgNumType w:fmt="decimal"/>
-          <w:formProt w:val="false"/>
-          <w:textDirection w:val="lrTb"/>
-          <w:docGrid w:type="default" w:linePitch="360" w:charSpace="0"/>
-        </w:sectPr>
-        <w:pStyle w:val="Tableoffigures"/>
+        <w:pStyle w:val="IllustrationIndex1"/>
         <w:tabs>
-          <w:tab w:val="right" w:pos="9062" w:leader="dot"/>
+          <w:tab w:val="right" w:pos="9072" w:leader="dot"/>
         </w:tabs>
-        <w:ind w:hanging="0"/>
-        <w:rPr>
-          <w:rFonts w:ascii="Arial" w:hAnsi="Arial" w:eastAsia="" w:cs="Arial" w:eastAsiaTheme="minorEastAsia"/>
-          <w:sz w:val="22"/>
-          <w:lang w:val="en-US"/>
-        </w:rPr>
+        <w:spacing w:before="0" w:after="160"/>
+        <w:rPr/>
       </w:pPr>
       <w:r>
         <w:fldChar w:fldCharType="begin"/>
@@ -4413,14 +5364,12 @@
       <w:r>
         <w:rPr>
           <w:rStyle w:val="IndexLink"/>
-          <w:rFonts w:cs="Arial" w:ascii="Arial" w:hAnsi="Arial"/>
         </w:rPr>
         <w:instrText> TOC \c "Tablica" </w:instrText>
       </w:r>
       <w:r>
         <w:rPr>
           <w:rStyle w:val="IndexLink"/>
-          <w:rFonts w:cs="Arial" w:ascii="Arial" w:hAnsi="Arial"/>
         </w:rPr>
         <w:fldChar w:fldCharType="separate"/>
       </w:r>
@@ -4428,65 +5377,19 @@
         <w:r>
           <w:rPr>
             <w:rStyle w:val="IndexLink"/>
-            <w:rFonts w:cs="Arial" w:ascii="Arial" w:hAnsi="Arial"/>
           </w:rPr>
           <w:t>Tablica 1. Prijava projektnog zadatka</w:t>
-        </w:r>
-        <w:r>
-          <w:rPr>
-            <w:webHidden/>
-          </w:rPr>
-          <w:fldChar w:fldCharType="begin"/>
-        </w:r>
-        <w:r>
-          <w:rPr>
-            <w:webHidden/>
-          </w:rPr>
-          <w:instrText>PAGEREF _Toc27225121 \h</w:instrText>
-        </w:r>
-        <w:r>
-          <w:rPr>
-            <w:webHidden/>
-          </w:rPr>
-          <w:fldChar w:fldCharType="separate"/>
-        </w:r>
-        <w:r>
-          <w:rPr>
-            <w:rStyle w:val="IndexLink"/>
-            <w:rFonts w:cs="Arial" w:ascii="Arial" w:hAnsi="Arial"/>
-            <w:vanish w:val="false"/>
-          </w:rPr>
           <w:tab/>
-          <w:t>4</w:t>
-        </w:r>
-        <w:r>
-          <w:rPr>
-            <w:webHidden/>
-          </w:rPr>
-          <w:fldChar w:fldCharType="end"/>
+          <w:t>14</w:t>
         </w:r>
       </w:hyperlink>
-    </w:p>
-    <w:p>
-      <w:pPr>
-        <w:pStyle w:val="Heading1"/>
-        <w:spacing w:before="0" w:after="240"/>
-        <w:rPr/>
-      </w:pPr>
-      <w:r>
-        <w:rPr/>
-      </w:r>
-      <w:r>
-        <w:rPr/>
-        <w:fldChar w:fldCharType="end"/>
-      </w:r>
     </w:p>
     <w:sectPr>
       <w:footerReference w:type="default" r:id="rId9"/>
       <w:type w:val="nextPage"/>
       <w:pgSz w:w="11906" w:h="16838"/>
-      <w:pgMar w:left="1418" w:right="1418" w:header="0" w:top="1418" w:footer="709" w:bottom="1418" w:gutter="0"/>
-      <w:pgNumType w:start="7" w:fmt="decimal"/>
+      <w:pgMar w:left="1417" w:right="1417" w:header="0" w:top="1417" w:footer="708" w:bottom="1417" w:gutter="0"/>
+      <w:pgNumType w:fmt="decimal"/>
       <w:formProt w:val="false"/>
       <w:textDirection w:val="lrTb"/>
       <w:docGrid w:type="default" w:linePitch="360" w:charSpace="0"/>
@@ -4507,57 +5410,9 @@
       <w:tab/>
       <w:tab/>
     </w:r>
-  </w:p>
-</w:ftr>
-</file>
-
-<file path=word/footer2.xml><?xml version="1.0" encoding="utf-8"?>
-<w:ftr xmlns:o="urn:schemas-microsoft-com:office:office" xmlns:r="http://schemas.openxmlformats.org/officeDocument/2006/relationships" xmlns:v="urn:schemas-microsoft-com:vml" xmlns:w="http://schemas.openxmlformats.org/wordprocessingml/2006/main" xmlns:w10="urn:schemas-microsoft-com:office:word" xmlns:wp="http://schemas.openxmlformats.org/drawingml/2006/wordprocessingDrawing" xmlns:wps="http://schemas.microsoft.com/office/word/2010/wordprocessingShape" xmlns:wpg="http://schemas.microsoft.com/office/word/2010/wordprocessingGroup" xmlns:mc="http://schemas.openxmlformats.org/markup-compatibility/2006" xmlns:wp14="http://schemas.microsoft.com/office/word/2010/wordprocessingDrawing" xmlns:w14="http://schemas.microsoft.com/office/word/2010/wordml" mc:Ignorable="w14 wp14">
-  <w:sdt>
-    <w:sdtPr>
-      <w:docPartObj>
-        <w:docPartGallery w:val="Page Numbers (Bottom of Page)"/>
-        <w:docPartUnique w:val="true"/>
-      </w:docPartObj>
-      <w:id w:val="811081449"/>
-    </w:sdtPr>
-    <w:sdtContent>
-      <w:p>
-        <w:pPr>
-          <w:pStyle w:val="Footer"/>
-          <w:jc w:val="right"/>
-          <w:rPr/>
-        </w:pPr>
-        <w:r>
-          <w:rPr/>
-          <w:fldChar w:fldCharType="begin"/>
-        </w:r>
-        <w:r>
-          <w:rPr/>
-          <w:instrText> PAGE </w:instrText>
-        </w:r>
-        <w:r>
-          <w:rPr/>
-          <w:fldChar w:fldCharType="separate"/>
-        </w:r>
-        <w:r>
-          <w:rPr/>
-          <w:t>7</w:t>
-        </w:r>
-        <w:r>
-          <w:rPr/>
-          <w:fldChar w:fldCharType="end"/>
-        </w:r>
-      </w:p>
-    </w:sdtContent>
-  </w:sdt>
-  <w:p>
-    <w:pPr>
-      <w:pStyle w:val="Footer"/>
-      <w:rPr/>
-    </w:pPr>
     <w:r>
       <w:rPr/>
+      <w:fldChar w:fldCharType="end"/>
     </w:r>
   </w:p>
 </w:ftr>
@@ -6116,6 +6971,139 @@
       <w:rFonts w:ascii="OpenSymbol" w:hAnsi="OpenSymbol" w:eastAsia="OpenSymbol" w:cs="OpenSymbol"/>
     </w:rPr>
   </w:style>
+  <w:style w:type="character" w:styleId="ListLabel75">
+    <w:name w:val="ListLabel 75"/>
+    <w:qFormat/>
+    <w:rPr>
+      <w:rFonts w:ascii="Arial" w:hAnsi="Arial" w:cs="Symbol"/>
+    </w:rPr>
+  </w:style>
+  <w:style w:type="character" w:styleId="ListLabel76">
+    <w:name w:val="ListLabel 76"/>
+    <w:qFormat/>
+    <w:rPr>
+      <w:rFonts w:cs="Courier New"/>
+    </w:rPr>
+  </w:style>
+  <w:style w:type="character" w:styleId="ListLabel77">
+    <w:name w:val="ListLabel 77"/>
+    <w:qFormat/>
+    <w:rPr>
+      <w:rFonts w:cs="Wingdings"/>
+    </w:rPr>
+  </w:style>
+  <w:style w:type="character" w:styleId="ListLabel78">
+    <w:name w:val="ListLabel 78"/>
+    <w:qFormat/>
+    <w:rPr>
+      <w:rFonts w:cs="Symbol"/>
+    </w:rPr>
+  </w:style>
+  <w:style w:type="character" w:styleId="ListLabel79">
+    <w:name w:val="ListLabel 79"/>
+    <w:qFormat/>
+    <w:rPr>
+      <w:rFonts w:cs="Courier New"/>
+    </w:rPr>
+  </w:style>
+  <w:style w:type="character" w:styleId="ListLabel80">
+    <w:name w:val="ListLabel 80"/>
+    <w:qFormat/>
+    <w:rPr>
+      <w:rFonts w:cs="Wingdings"/>
+    </w:rPr>
+  </w:style>
+  <w:style w:type="character" w:styleId="ListLabel81">
+    <w:name w:val="ListLabel 81"/>
+    <w:qFormat/>
+    <w:rPr>
+      <w:rFonts w:cs="Symbol"/>
+    </w:rPr>
+  </w:style>
+  <w:style w:type="character" w:styleId="ListLabel82">
+    <w:name w:val="ListLabel 82"/>
+    <w:qFormat/>
+    <w:rPr>
+      <w:rFonts w:cs="Courier New"/>
+    </w:rPr>
+  </w:style>
+  <w:style w:type="character" w:styleId="ListLabel83">
+    <w:name w:val="ListLabel 83"/>
+    <w:qFormat/>
+    <w:rPr>
+      <w:rFonts w:cs="Wingdings"/>
+    </w:rPr>
+  </w:style>
+  <w:style w:type="character" w:styleId="ListLabel84">
+    <w:name w:val="ListLabel 84"/>
+    <w:qFormat/>
+    <w:rPr>
+      <w:rFonts w:cs="OpenSymbol"/>
+    </w:rPr>
+  </w:style>
+  <w:style w:type="character" w:styleId="ListLabel85">
+    <w:name w:val="ListLabel 85"/>
+    <w:qFormat/>
+    <w:rPr>
+      <w:rFonts w:cs="OpenSymbol"/>
+    </w:rPr>
+  </w:style>
+  <w:style w:type="character" w:styleId="ListLabel86">
+    <w:name w:val="ListLabel 86"/>
+    <w:qFormat/>
+    <w:rPr>
+      <w:rFonts w:cs="OpenSymbol"/>
+    </w:rPr>
+  </w:style>
+  <w:style w:type="character" w:styleId="ListLabel87">
+    <w:name w:val="ListLabel 87"/>
+    <w:qFormat/>
+    <w:rPr>
+      <w:rFonts w:cs="OpenSymbol"/>
+    </w:rPr>
+  </w:style>
+  <w:style w:type="character" w:styleId="ListLabel88">
+    <w:name w:val="ListLabel 88"/>
+    <w:qFormat/>
+    <w:rPr>
+      <w:rFonts w:cs="OpenSymbol"/>
+    </w:rPr>
+  </w:style>
+  <w:style w:type="character" w:styleId="ListLabel89">
+    <w:name w:val="ListLabel 89"/>
+    <w:qFormat/>
+    <w:rPr>
+      <w:rFonts w:cs="OpenSymbol"/>
+    </w:rPr>
+  </w:style>
+  <w:style w:type="character" w:styleId="ListLabel90">
+    <w:name w:val="ListLabel 90"/>
+    <w:qFormat/>
+    <w:rPr>
+      <w:rFonts w:cs="OpenSymbol"/>
+    </w:rPr>
+  </w:style>
+  <w:style w:type="character" w:styleId="ListLabel91">
+    <w:name w:val="ListLabel 91"/>
+    <w:qFormat/>
+    <w:rPr>
+      <w:rFonts w:cs="OpenSymbol"/>
+    </w:rPr>
+  </w:style>
+  <w:style w:type="character" w:styleId="ListLabel92">
+    <w:name w:val="ListLabel 92"/>
+    <w:qFormat/>
+    <w:rPr>
+      <w:rFonts w:cs="OpenSymbol"/>
+    </w:rPr>
+  </w:style>
+  <w:style w:type="character" w:styleId="ListLabel93">
+    <w:name w:val="ListLabel 93"/>
+    <w:qFormat/>
+    <w:rPr>
+      <w:rFonts w:ascii="Arial" w:hAnsi="Arial" w:cs="Arial"/>
+    </w:rPr>
+  </w:style>
   <w:style w:type="paragraph" w:styleId="Heading">
     <w:name w:val="Heading"/>
     <w:basedOn w:val="Normal"/>
@@ -6300,6 +7288,25 @@
     <w:rsid w:val="00894a20"/>
     <w:pPr>
       <w:spacing w:before="0" w:after="0"/>
+    </w:pPr>
+    <w:rPr/>
+  </w:style>
+  <w:style w:type="paragraph" w:styleId="Slika">
+    <w:name w:val="Slika"/>
+    <w:basedOn w:val="Caption"/>
+    <w:qFormat/>
+    <w:pPr/>
+    <w:rPr/>
+  </w:style>
+  <w:style w:type="paragraph" w:styleId="IllustrationIndex1">
+    <w:name w:val="Illustration Index 1"/>
+    <w:basedOn w:val="Index"/>
+    <w:qFormat/>
+    <w:pPr>
+      <w:tabs>
+        <w:tab w:val="right" w:pos="9072" w:leader="dot"/>
+      </w:tabs>
+      <w:ind w:left="0" w:hanging="0"/>
     </w:pPr>
     <w:rPr/>
   </w:style>

</xml_diff>

<commit_message>
Documentation: [add] - conclusion section
</commit_message>
<xml_diff>
--- a/Documentation/AIR1919i_Bistro_Deno_Krešić_Kuprešak.docx
+++ b/Documentation/AIR1919i_Bistro_Deno_Krešić_Kuprešak.docx
@@ -1090,7 +1090,19 @@
               <w:rPr>
                 <w:rStyle w:val="Hyperlink"/>
               </w:rPr>
-              <w:t>Zaključak</w:t>
+              <w:t>Zakl</w:t>
+            </w:r>
+            <w:r>
+              <w:rPr>
+                <w:rStyle w:val="Hyperlink"/>
+              </w:rPr>
+              <w:t>j</w:t>
+            </w:r>
+            <w:r>
+              <w:rPr>
+                <w:rStyle w:val="Hyperlink"/>
+              </w:rPr>
+              <w:t>učak</w:t>
             </w:r>
             <w:r>
               <w:rPr>
@@ -2314,7 +2326,21 @@
             <w:rStyle w:val="Hyperlink"/>
             <w:noProof/>
           </w:rPr>
-          <w:t>Tablica 2. Prijava projektnog zadatka</w:t>
+          <w:t>Tablica 2. Prijava proje</w:t>
+        </w:r>
+        <w:r>
+          <w:rPr>
+            <w:rStyle w:val="Hyperlink"/>
+            <w:noProof/>
+          </w:rPr>
+          <w:t>k</w:t>
+        </w:r>
+        <w:r>
+          <w:rPr>
+            <w:rStyle w:val="Hyperlink"/>
+            <w:noProof/>
+          </w:rPr>
+          <w:t>tnog zadatka</w:t>
         </w:r>
         <w:r>
           <w:rPr>
@@ -2496,14 +2522,27 @@
       <w:r>
         <w:t xml:space="preserve">Tablica </w:t>
       </w:r>
-      <w:fldSimple w:instr=" SEQ Tablica \* ARABIC ">
-        <w:r>
-          <w:rPr>
-            <w:noProof/>
-          </w:rPr>
-          <w:t>1</w:t>
-        </w:r>
-      </w:fldSimple>
+      <w:r>
+        <w:fldChar w:fldCharType="begin"/>
+      </w:r>
+      <w:r>
+        <w:instrText xml:space="preserve"> SEQ Tablica \* ARABIC </w:instrText>
+      </w:r>
+      <w:r>
+        <w:fldChar w:fldCharType="separate"/>
+      </w:r>
+      <w:r>
+        <w:rPr>
+          <w:noProof/>
+        </w:rPr>
+        <w:t>1</w:t>
+      </w:r>
+      <w:r>
+        <w:rPr>
+          <w:noProof/>
+        </w:rPr>
+        <w:fldChar w:fldCharType="end"/>
+      </w:r>
       <w:r>
         <w:t>. Popis funkcionalnosti</w:t>
       </w:r>
@@ -2529,7 +2568,7 @@
         <w:tc>
           <w:tcPr>
             <w:tcW w:w="1165" w:type="dxa"/>
-            <w:shd w:val="clear" w:color="auto" w:fill="9CC2E5" w:themeFill="accent1" w:themeFillTint="99"/>
+            <w:shd w:val="clear" w:color="auto" w:fill="8496B0" w:themeFill="text2" w:themeFillTint="99"/>
             <w:vAlign w:val="center"/>
           </w:tcPr>
           <w:p>
@@ -2555,7 +2594,7 @@
         <w:tc>
           <w:tcPr>
             <w:tcW w:w="2250" w:type="dxa"/>
-            <w:shd w:val="clear" w:color="auto" w:fill="9CC2E5" w:themeFill="accent1" w:themeFillTint="99"/>
+            <w:shd w:val="clear" w:color="auto" w:fill="8496B0" w:themeFill="text2" w:themeFillTint="99"/>
             <w:vAlign w:val="center"/>
           </w:tcPr>
           <w:p>
@@ -2581,7 +2620,7 @@
         <w:tc>
           <w:tcPr>
             <w:tcW w:w="5645" w:type="dxa"/>
-            <w:shd w:val="clear" w:color="auto" w:fill="9CC2E5" w:themeFill="accent1" w:themeFillTint="99"/>
+            <w:shd w:val="clear" w:color="auto" w:fill="8496B0" w:themeFill="text2" w:themeFillTint="99"/>
             <w:vAlign w:val="center"/>
           </w:tcPr>
           <w:p>
@@ -3463,14 +3502,27 @@
             <w:r>
               <w:t xml:space="preserve">Slika </w:t>
             </w:r>
-            <w:fldSimple w:instr=" SEQ Slika \* ARABIC ">
-              <w:r>
-                <w:rPr>
-                  <w:noProof/>
-                </w:rPr>
-                <w:t>1</w:t>
-              </w:r>
-            </w:fldSimple>
+            <w:r>
+              <w:fldChar w:fldCharType="begin"/>
+            </w:r>
+            <w:r>
+              <w:instrText xml:space="preserve"> SEQ Slika \* ARABIC </w:instrText>
+            </w:r>
+            <w:r>
+              <w:fldChar w:fldCharType="separate"/>
+            </w:r>
+            <w:r>
+              <w:rPr>
+                <w:noProof/>
+              </w:rPr>
+              <w:t>1</w:t>
+            </w:r>
+            <w:r>
+              <w:rPr>
+                <w:noProof/>
+              </w:rPr>
+              <w:fldChar w:fldCharType="end"/>
+            </w:r>
             <w:r>
               <w:t>. Izgled prijave</w:t>
             </w:r>
@@ -3551,14 +3603,27 @@
             <w:r>
               <w:t xml:space="preserve">Slika </w:t>
             </w:r>
-            <w:fldSimple w:instr=" SEQ Slika \* ARABIC ">
-              <w:r>
-                <w:rPr>
-                  <w:noProof/>
-                </w:rPr>
-                <w:t>2</w:t>
-              </w:r>
-            </w:fldSimple>
+            <w:r>
+              <w:fldChar w:fldCharType="begin"/>
+            </w:r>
+            <w:r>
+              <w:instrText xml:space="preserve"> SEQ Slika \* ARABIC </w:instrText>
+            </w:r>
+            <w:r>
+              <w:fldChar w:fldCharType="separate"/>
+            </w:r>
+            <w:r>
+              <w:rPr>
+                <w:noProof/>
+              </w:rPr>
+              <w:t>2</w:t>
+            </w:r>
+            <w:r>
+              <w:rPr>
+                <w:noProof/>
+              </w:rPr>
+              <w:fldChar w:fldCharType="end"/>
+            </w:r>
             <w:r>
               <w:t>. Izgled registracije</w:t>
             </w:r>
@@ -3678,14 +3743,27 @@
             <w:r>
               <w:t xml:space="preserve">Slika </w:t>
             </w:r>
-            <w:fldSimple w:instr=" SEQ Slika \* ARABIC ">
-              <w:r>
-                <w:rPr>
-                  <w:noProof/>
-                </w:rPr>
-                <w:t>3</w:t>
-              </w:r>
-            </w:fldSimple>
+            <w:r>
+              <w:fldChar w:fldCharType="begin"/>
+            </w:r>
+            <w:r>
+              <w:instrText xml:space="preserve"> SEQ Slika \* ARABIC </w:instrText>
+            </w:r>
+            <w:r>
+              <w:fldChar w:fldCharType="separate"/>
+            </w:r>
+            <w:r>
+              <w:rPr>
+                <w:noProof/>
+              </w:rPr>
+              <w:t>3</w:t>
+            </w:r>
+            <w:r>
+              <w:rPr>
+                <w:noProof/>
+              </w:rPr>
+              <w:fldChar w:fldCharType="end"/>
+            </w:r>
             <w:r>
               <w:t>. Izgled navigacije</w:t>
             </w:r>
@@ -3723,10 +3801,10 @@
                   <v:path o:extrusionok="f" gradientshapeok="t" o:connecttype="rect"/>
                   <o:lock v:ext="edit" aspectratio="t"/>
                 </v:shapetype>
-                <v:shape id="_x0000_i1382" type="#_x0000_t75" style="width:189.5pt;height:407.25pt" o:ole="">
+                <v:shape id="_x0000_i1025" type="#_x0000_t75" style="width:189.75pt;height:407.25pt" o:ole="">
                   <v:imagedata r:id="rId14" o:title=""/>
                 </v:shape>
-                <o:OLEObject Type="Embed" ProgID="PBrush" ShapeID="_x0000_i1382" DrawAspect="Content" ObjectID="_1640446023" r:id="rId15"/>
+                <o:OLEObject Type="Embed" ProgID="PBrush" ShapeID="_x0000_i1025" DrawAspect="Content" ObjectID="_1640540491" r:id="rId15"/>
               </w:object>
             </w:r>
           </w:p>
@@ -3740,14 +3818,27 @@
             <w:r>
               <w:t xml:space="preserve">Slika </w:t>
             </w:r>
-            <w:fldSimple w:instr=" SEQ Slika \* ARABIC ">
-              <w:r>
-                <w:rPr>
-                  <w:noProof/>
-                </w:rPr>
-                <w:t>4</w:t>
-              </w:r>
-            </w:fldSimple>
+            <w:r>
+              <w:fldChar w:fldCharType="begin"/>
+            </w:r>
+            <w:r>
+              <w:instrText xml:space="preserve"> SEQ Slika \* ARABIC </w:instrText>
+            </w:r>
+            <w:r>
+              <w:fldChar w:fldCharType="separate"/>
+            </w:r>
+            <w:r>
+              <w:rPr>
+                <w:noProof/>
+              </w:rPr>
+              <w:t>4</w:t>
+            </w:r>
+            <w:r>
+              <w:rPr>
+                <w:noProof/>
+              </w:rPr>
+              <w:fldChar w:fldCharType="end"/>
+            </w:r>
             <w:r>
               <w:t>. Izgled dnevnog menija</w:t>
             </w:r>
@@ -3805,10 +3896,10 @@
             </w:pPr>
             <w:r>
               <w:object w:dxaOrig="4488" w:dyaOrig="8808" w14:anchorId="3FFD7904">
-                <v:shape id="_x0000_i1436" type="#_x0000_t75" style="width:209.65pt;height:411.25pt" o:ole="">
+                <v:shape id="_x0000_i1026" type="#_x0000_t75" style="width:209.25pt;height:411pt" o:ole="">
                   <v:imagedata r:id="rId16" o:title=""/>
                 </v:shape>
-                <o:OLEObject Type="Embed" ProgID="PBrush" ShapeID="_x0000_i1436" DrawAspect="Content" ObjectID="_1640446024" r:id="rId17"/>
+                <o:OLEObject Type="Embed" ProgID="PBrush" ShapeID="_x0000_i1026" DrawAspect="Content" ObjectID="_1640540492" r:id="rId17"/>
               </w:object>
             </w:r>
           </w:p>
@@ -3823,14 +3914,27 @@
             <w:r>
               <w:t xml:space="preserve">Slika </w:t>
             </w:r>
-            <w:fldSimple w:instr=" SEQ Slika \* ARABIC ">
-              <w:r>
-                <w:rPr>
-                  <w:noProof/>
-                </w:rPr>
-                <w:t>5</w:t>
-              </w:r>
-            </w:fldSimple>
+            <w:r>
+              <w:fldChar w:fldCharType="begin"/>
+            </w:r>
+            <w:r>
+              <w:instrText xml:space="preserve"> SEQ Slika \* ARABIC </w:instrText>
+            </w:r>
+            <w:r>
+              <w:fldChar w:fldCharType="separate"/>
+            </w:r>
+            <w:r>
+              <w:rPr>
+                <w:noProof/>
+              </w:rPr>
+              <w:t>5</w:t>
+            </w:r>
+            <w:r>
+              <w:rPr>
+                <w:noProof/>
+              </w:rPr>
+              <w:fldChar w:fldCharType="end"/>
+            </w:r>
             <w:r>
               <w:t>. Izgled tjednog menija</w:t>
             </w:r>
@@ -3912,14 +4016,27 @@
             <w:r>
               <w:t xml:space="preserve">Slika </w:t>
             </w:r>
-            <w:fldSimple w:instr=" SEQ Slika \* ARABIC ">
-              <w:r>
-                <w:rPr>
-                  <w:noProof/>
-                </w:rPr>
-                <w:t>6</w:t>
-              </w:r>
-            </w:fldSimple>
+            <w:r>
+              <w:fldChar w:fldCharType="begin"/>
+            </w:r>
+            <w:r>
+              <w:instrText xml:space="preserve"> SEQ Slika \* ARABIC </w:instrText>
+            </w:r>
+            <w:r>
+              <w:fldChar w:fldCharType="separate"/>
+            </w:r>
+            <w:r>
+              <w:rPr>
+                <w:noProof/>
+              </w:rPr>
+              <w:t>6</w:t>
+            </w:r>
+            <w:r>
+              <w:rPr>
+                <w:noProof/>
+              </w:rPr>
+              <w:fldChar w:fldCharType="end"/>
+            </w:r>
             <w:r>
               <w:t>. Izgled profila</w:t>
             </w:r>
@@ -4023,14 +4140,27 @@
       <w:r>
         <w:t xml:space="preserve">Slika </w:t>
       </w:r>
-      <w:fldSimple w:instr=" SEQ Slika \* ARABIC ">
-        <w:r>
-          <w:rPr>
-            <w:noProof/>
-          </w:rPr>
-          <w:t>7</w:t>
-        </w:r>
-      </w:fldSimple>
+      <w:r>
+        <w:fldChar w:fldCharType="begin"/>
+      </w:r>
+      <w:r>
+        <w:instrText xml:space="preserve"> SEQ Slika \* ARABIC </w:instrText>
+      </w:r>
+      <w:r>
+        <w:fldChar w:fldCharType="separate"/>
+      </w:r>
+      <w:r>
+        <w:rPr>
+          <w:noProof/>
+        </w:rPr>
+        <w:t>7</w:t>
+      </w:r>
+      <w:r>
+        <w:rPr>
+          <w:noProof/>
+        </w:rPr>
+        <w:fldChar w:fldCharType="end"/>
+      </w:r>
       <w:r>
         <w:t>. ERA model baze podataka</w:t>
       </w:r>
@@ -4237,8 +4367,6 @@
       <w:r>
         <w:t>.</w:t>
       </w:r>
-      <w:bookmarkStart w:id="15" w:name="_GoBack"/>
-      <w:bookmarkEnd w:id="15"/>
       <w:r>
         <w:br w:type="page"/>
       </w:r>
@@ -4251,16 +4379,46 @@
           <w:numId w:val="24"/>
         </w:numPr>
       </w:pPr>
-      <w:bookmarkStart w:id="16" w:name="_Toc29833221"/>
+      <w:bookmarkStart w:id="15" w:name="_Toc29833221"/>
       <w:r>
         <w:lastRenderedPageBreak/>
         <w:t>Zaključak</w:t>
       </w:r>
+      <w:bookmarkEnd w:id="15"/>
+    </w:p>
+    <w:p>
+      <w:r>
+        <w:t>Bistro Deno je mobilna aplikacija namijenjena poboljšanju iskustava gostiju restorana Deno. Tehnička dokumentacija za ovaj projekt će služiti kao početna točka za implementaciju mobilne aplikacije i kao referenca koja će olakšavati izradu samog programskog proizvoda pružajući popis funkcionalnosti kojih treba izraditi, skice ekrana kako će same funkcionalnosti izgledati i razne dijagrame koji će služiti kao pozadinska arhitektura.</w:t>
+      </w:r>
+    </w:p>
+    <w:p>
+      <w:r>
+        <w:t>U dokumentu su navedene najbitnije st</w:t>
+      </w:r>
+      <w:r>
+        <w:t>vari vezane uz narednu izradu programskog proizvoda. Popisane su funkcionalnosti, navedeni su alati i korištene tehnologije, opisana je skica mobilne aplikacije koja će se koristiti kao dizajn same mobilne aplikacije te je navedena arhitektura cijelog planiranog sustava.</w:t>
+      </w:r>
+      <w:r>
+        <w:t xml:space="preserve"> Dokument će služiti kao potpora tijekom faze implementacije stavki koje su opisane u samom dokumentu.</w:t>
+      </w:r>
+      <w:bookmarkStart w:id="16" w:name="_GoBack"/>
       <w:bookmarkEnd w:id="16"/>
     </w:p>
     <w:p>
       <w:r>
-        <w:t>Napisati zaključak.</w:t>
+        <w:t>No, s obzirom na to da se tek tijekom faze implementacije programskog proizvoda zapravo dolazi do raznih neplaniranih problema i načina rješavanja istih, dokument će biti podložan ažuriranju kako bi se popravili dijagrami ili ažurirale određene funkcionalnosti</w:t>
+      </w:r>
+      <w:r>
+        <w:t>, tehnike ili korišteni alati</w:t>
+      </w:r>
+      <w:r>
+        <w:t>.</w:t>
+      </w:r>
+      <w:r>
+        <w:t xml:space="preserve"> Za kraj je priložena prijava projektnog zadatka kako bi se prijava projektnog zadatka mogla usporediti sa stvarima navedenim u dokumenti i sa samim programskim proizvodom nakon izrade</w:t>
+      </w:r>
+      <w:r>
+        <w:t>.</w:t>
       </w:r>
       <w:r>
         <w:br w:type="page"/>
@@ -4295,14 +4453,30 @@
       <w:r>
         <w:t xml:space="preserve">Tablica </w:t>
       </w:r>
-      <w:fldSimple w:instr=" SEQ Tablica \* ARABIC ">
-        <w:r>
-          <w:rPr>
-            <w:noProof/>
-          </w:rPr>
-          <w:t>2</w:t>
-        </w:r>
-      </w:fldSimple>
+      <w:r>
+        <w:fldChar w:fldCharType="begin"/>
+      </w:r>
+      <w:r>
+        <w:instrText xml:space="preserve"> SEQ Tablic</w:instrText>
+      </w:r>
+      <w:r>
+        <w:instrText xml:space="preserve">a \* ARABIC </w:instrText>
+      </w:r>
+      <w:r>
+        <w:fldChar w:fldCharType="separate"/>
+      </w:r>
+      <w:r>
+        <w:rPr>
+          <w:noProof/>
+        </w:rPr>
+        <w:t>2</w:t>
+      </w:r>
+      <w:r>
+        <w:rPr>
+          <w:noProof/>
+        </w:rPr>
+        <w:fldChar w:fldCharType="end"/>
+      </w:r>
       <w:r>
         <w:t>. Prijava projektnog</w:t>
       </w:r>
@@ -4337,7 +4511,7 @@
           <w:tcPr>
             <w:tcW w:w="9060" w:type="dxa"/>
             <w:gridSpan w:val="2"/>
-            <w:shd w:val="clear" w:color="auto" w:fill="9CC2E5" w:themeFill="accent1" w:themeFillTint="99"/>
+            <w:shd w:val="clear" w:color="auto" w:fill="627898"/>
             <w:vAlign w:val="center"/>
           </w:tcPr>
           <w:p>
@@ -4921,6 +5095,7 @@
               <w:ind w:firstLine="0"/>
             </w:pPr>
             <w:r>
+              <w:lastRenderedPageBreak/>
               <w:t>Komentar</w:t>
             </w:r>
           </w:p>
@@ -9115,6 +9290,7 @@
   <w:style w:type="character" w:default="1" w:styleId="DefaultParagraphFont">
     <w:name w:val="Default Paragraph Font"/>
     <w:uiPriority w:val="1"/>
+    <w:semiHidden/>
     <w:unhideWhenUsed/>
   </w:style>
   <w:style w:type="table" w:default="1" w:styleId="TableNormal">
@@ -9667,7 +9843,7 @@
 </file>
 
 <file path=customXml/itemProps1.xml><?xml version="1.0" encoding="utf-8"?>
-<ds:datastoreItem xmlns:ds="http://schemas.openxmlformats.org/officeDocument/2006/customXml" ds:itemID="{173E4083-1A92-4FE3-AEC5-60064EC09514}">
+<ds:datastoreItem xmlns:ds="http://schemas.openxmlformats.org/officeDocument/2006/customXml" ds:itemID="{F330E32A-32C2-465E-9C70-CF11054391D2}">
   <ds:schemaRefs>
     <ds:schemaRef ds:uri="http://schemas.openxmlformats.org/officeDocument/2006/bibliography"/>
   </ds:schemaRefs>

</xml_diff>

<commit_message>
U dokumentaciji završen UseCase dijagram za aplikaciju
</commit_message>
<xml_diff>
--- a/Documentation/AIR1919i_Bistro_Deno_Krešić_Kuprešak.docx
+++ b/Documentation/AIR1919i_Bistro_Deno_Krešić_Kuprešak.docx
@@ -133,6 +133,7 @@
         </w:rPr>
         <w:t xml:space="preserve">Bistro </w:t>
       </w:r>
+      <w:proofErr w:type="spellStart"/>
       <w:r>
         <w:rPr>
           <w:b/>
@@ -141,6 +142,7 @@
         </w:rPr>
         <w:t>Deno</w:t>
       </w:r>
+      <w:proofErr w:type="spellEnd"/>
     </w:p>
     <w:p>
       <w:pPr>
@@ -329,11 +331,19 @@
           <w:b/>
         </w:rPr>
       </w:pPr>
+      <w:proofErr w:type="spellStart"/>
       <w:r>
         <w:rPr>
           <w:bCs/>
         </w:rPr>
-        <w:t>GitHub repozitorij</w:t>
+        <w:t>GitHub</w:t>
+      </w:r>
+      <w:proofErr w:type="spellEnd"/>
+      <w:r>
+        <w:rPr>
+          <w:bCs/>
+        </w:rPr>
+        <w:t xml:space="preserve"> repozitorij</w:t>
       </w:r>
       <w:r>
         <w:rPr>
@@ -344,7 +354,7 @@
       <w:hyperlink r:id="rId8" w:history="1">
         <w:r>
           <w:rPr>
-            <w:rStyle w:val="Hyperlink"/>
+            <w:rStyle w:val="Hiperveza"/>
           </w:rPr>
           <w:t>https://github.com/AIR-FOI-HR/AIR1919i</w:t>
         </w:r>
@@ -357,11 +367,19 @@
           <w:b/>
         </w:rPr>
       </w:pPr>
+      <w:proofErr w:type="spellStart"/>
       <w:r>
         <w:rPr>
           <w:bCs/>
         </w:rPr>
-        <w:t>ZenHub repozitorij</w:t>
+        <w:t>ZenHub</w:t>
+      </w:r>
+      <w:proofErr w:type="spellEnd"/>
+      <w:r>
+        <w:rPr>
+          <w:bCs/>
+        </w:rPr>
+        <w:t xml:space="preserve"> repozitorij</w:t>
       </w:r>
       <w:r>
         <w:rPr>
@@ -372,7 +390,7 @@
       <w:hyperlink r:id="rId9" w:history="1">
         <w:r>
           <w:rPr>
-            <w:rStyle w:val="Hyperlink"/>
+            <w:rStyle w:val="Hiperveza"/>
           </w:rPr>
           <w:t>https://app.zenhub.com/workspaces/air1919i-5db6488a412896000151b16f/board?repos=217944159</w:t>
         </w:r>
@@ -408,6 +426,7 @@
         </w:rPr>
         <w:t xml:space="preserve">Bistro </w:t>
       </w:r>
+      <w:proofErr w:type="spellStart"/>
       <w:r>
         <w:rPr>
           <w:b/>
@@ -416,6 +435,7 @@
         </w:rPr>
         <w:t>Deno</w:t>
       </w:r>
+      <w:proofErr w:type="spellEnd"/>
     </w:p>
     <w:p>
       <w:pPr>
@@ -512,7 +532,7 @@
       <w:sdtContent>
         <w:p>
           <w:pPr>
-            <w:pStyle w:val="TOCHeading"/>
+            <w:pStyle w:val="TOCNaslov"/>
           </w:pPr>
           <w:r>
             <w:t>Sadržaj</w:t>
@@ -521,12 +541,13 @@
         <w:p/>
         <w:p>
           <w:pPr>
-            <w:pStyle w:val="TOC1"/>
+            <w:pStyle w:val="Sadraj1"/>
             <w:rPr>
               <w:rFonts w:asciiTheme="minorHAnsi" w:eastAsiaTheme="minorEastAsia" w:hAnsiTheme="minorHAnsi"/>
               <w:b w:val="0"/>
               <w:sz w:val="22"/>
-              <w:lang w:val="en-US"/>
+              <w:szCs w:val="28"/>
+              <w:lang w:eastAsia="hr-HR" w:bidi="th-TH"/>
             </w:rPr>
           </w:pPr>
           <w:r>
@@ -538,10 +559,10 @@
           <w:r>
             <w:fldChar w:fldCharType="separate"/>
           </w:r>
-          <w:hyperlink w:anchor="_Toc29833214" w:history="1">
-            <w:r>
-              <w:rPr>
-                <w:rStyle w:val="Hyperlink"/>
+          <w:hyperlink w:anchor="_Toc30356418" w:history="1">
+            <w:r>
+              <w:rPr>
+                <w:rStyle w:val="Hiperveza"/>
               </w:rPr>
               <w:t>1.</w:t>
             </w:r>
@@ -550,13 +571,14 @@
                 <w:rFonts w:asciiTheme="minorHAnsi" w:eastAsiaTheme="minorEastAsia" w:hAnsiTheme="minorHAnsi"/>
                 <w:b w:val="0"/>
                 <w:sz w:val="22"/>
-                <w:lang w:val="en-US"/>
-              </w:rPr>
-              <w:t xml:space="preserve">  </w:t>
-            </w:r>
-            <w:r>
-              <w:rPr>
-                <w:rStyle w:val="Hyperlink"/>
+                <w:szCs w:val="28"/>
+                <w:lang w:eastAsia="hr-HR" w:bidi="th-TH"/>
+              </w:rPr>
+              <w:tab/>
+            </w:r>
+            <w:r>
+              <w:rPr>
+                <w:rStyle w:val="Hiperveza"/>
               </w:rPr>
               <w:t>Uvod</w:t>
             </w:r>
@@ -576,7 +598,7 @@
               <w:rPr>
                 <w:webHidden/>
               </w:rPr>
-              <w:instrText xml:space="preserve"> PAGEREF _Toc29833214 \h </w:instrText>
+              <w:instrText xml:space="preserve"> PAGEREF _Toc30356418 \h </w:instrText>
             </w:r>
             <w:r>
               <w:rPr>
@@ -605,30 +627,35 @@
         </w:p>
         <w:p>
           <w:pPr>
-            <w:pStyle w:val="TOC1"/>
+            <w:pStyle w:val="Sadraj1"/>
             <w:rPr>
               <w:rFonts w:asciiTheme="minorHAnsi" w:eastAsiaTheme="minorEastAsia" w:hAnsiTheme="minorHAnsi"/>
               <w:b w:val="0"/>
               <w:sz w:val="22"/>
-              <w:lang w:val="en-US"/>
+              <w:szCs w:val="28"/>
+              <w:lang w:eastAsia="hr-HR" w:bidi="th-TH"/>
             </w:rPr>
           </w:pPr>
-          <w:hyperlink w:anchor="_Toc29833215" w:history="1">
-            <w:r>
-              <w:rPr>
-                <w:rStyle w:val="Hyperlink"/>
+          <w:hyperlink w:anchor="_Toc30356419" w:history="1">
+            <w:r>
+              <w:rPr>
+                <w:rStyle w:val="Hiperveza"/>
               </w:rPr>
               <w:t>2.</w:t>
             </w:r>
             <w:r>
               <w:rPr>
-                <w:rStyle w:val="Hyperlink"/>
-              </w:rPr>
-              <w:t xml:space="preserve"> </w:t>
-            </w:r>
-            <w:r>
-              <w:rPr>
-                <w:rStyle w:val="Hyperlink"/>
+                <w:rFonts w:asciiTheme="minorHAnsi" w:eastAsiaTheme="minorEastAsia" w:hAnsiTheme="minorHAnsi"/>
+                <w:b w:val="0"/>
+                <w:sz w:val="22"/>
+                <w:szCs w:val="28"/>
+                <w:lang w:eastAsia="hr-HR" w:bidi="th-TH"/>
+              </w:rPr>
+              <w:tab/>
+            </w:r>
+            <w:r>
+              <w:rPr>
+                <w:rStyle w:val="Hiperveza"/>
               </w:rPr>
               <w:t>Popis funkcionalnosti</w:t>
             </w:r>
@@ -648,7 +675,7 @@
               <w:rPr>
                 <w:webHidden/>
               </w:rPr>
-              <w:instrText xml:space="preserve"> PAGEREF _Toc29833215 \h </w:instrText>
+              <w:instrText xml:space="preserve"> PAGEREF _Toc30356419 \h </w:instrText>
             </w:r>
             <w:r>
               <w:rPr>
@@ -677,7 +704,7 @@
         </w:p>
         <w:p>
           <w:pPr>
-            <w:pStyle w:val="TOC2"/>
+            <w:pStyle w:val="Sadraj2"/>
             <w:tabs>
               <w:tab w:val="left" w:pos="1540"/>
               <w:tab w:val="right" w:leader="dot" w:pos="9062"/>
@@ -686,27 +713,31 @@
               <w:rFonts w:asciiTheme="minorHAnsi" w:eastAsiaTheme="minorEastAsia" w:hAnsiTheme="minorHAnsi"/>
               <w:noProof/>
               <w:sz w:val="22"/>
-              <w:lang w:val="en-US"/>
+              <w:szCs w:val="28"/>
+              <w:lang w:eastAsia="hr-HR" w:bidi="th-TH"/>
             </w:rPr>
           </w:pPr>
-          <w:hyperlink w:anchor="_Toc29833216" w:history="1">
-            <w:r>
-              <w:rPr>
-                <w:rStyle w:val="Hyperlink"/>
+          <w:hyperlink w:anchor="_Toc30356420" w:history="1">
+            <w:r>
+              <w:rPr>
+                <w:rStyle w:val="Hiperveza"/>
                 <w:noProof/>
               </w:rPr>
               <w:t>2.1.</w:t>
             </w:r>
             <w:r>
               <w:rPr>
-                <w:rStyle w:val="Hyperlink"/>
+                <w:rFonts w:asciiTheme="minorHAnsi" w:eastAsiaTheme="minorEastAsia" w:hAnsiTheme="minorHAnsi"/>
                 <w:noProof/>
-              </w:rPr>
-              <w:t xml:space="preserve"> </w:t>
-            </w:r>
-            <w:r>
-              <w:rPr>
-                <w:rStyle w:val="Hyperlink"/>
+                <w:sz w:val="22"/>
+                <w:szCs w:val="28"/>
+                <w:lang w:eastAsia="hr-HR" w:bidi="th-TH"/>
+              </w:rPr>
+              <w:tab/>
+            </w:r>
+            <w:r>
+              <w:rPr>
+                <w:rStyle w:val="Hiperveza"/>
                 <w:noProof/>
               </w:rPr>
               <w:t>Specifikacija korisničkih zahtjeva</w:t>
@@ -730,7 +761,7 @@
                 <w:noProof/>
                 <w:webHidden/>
               </w:rPr>
-              <w:instrText xml:space="preserve"> PAGEREF _Toc29833216 \h </w:instrText>
+              <w:instrText xml:space="preserve"> PAGEREF _Toc30356420 \h </w:instrText>
             </w:r>
             <w:r>
               <w:rPr>
@@ -763,7 +794,7 @@
         </w:p>
         <w:p>
           <w:pPr>
-            <w:pStyle w:val="TOC2"/>
+            <w:pStyle w:val="Sadraj2"/>
             <w:tabs>
               <w:tab w:val="left" w:pos="1540"/>
               <w:tab w:val="right" w:leader="dot" w:pos="9062"/>
@@ -772,27 +803,31 @@
               <w:rFonts w:asciiTheme="minorHAnsi" w:eastAsiaTheme="minorEastAsia" w:hAnsiTheme="minorHAnsi"/>
               <w:noProof/>
               <w:sz w:val="22"/>
-              <w:lang w:val="en-US"/>
+              <w:szCs w:val="28"/>
+              <w:lang w:eastAsia="hr-HR" w:bidi="th-TH"/>
             </w:rPr>
           </w:pPr>
-          <w:hyperlink w:anchor="_Toc29833217" w:history="1">
-            <w:r>
-              <w:rPr>
-                <w:rStyle w:val="Hyperlink"/>
+          <w:hyperlink w:anchor="_Toc30356421" w:history="1">
+            <w:r>
+              <w:rPr>
+                <w:rStyle w:val="Hiperveza"/>
                 <w:noProof/>
               </w:rPr>
               <w:t>2.2.</w:t>
             </w:r>
             <w:r>
               <w:rPr>
-                <w:rStyle w:val="Hyperlink"/>
+                <w:rFonts w:asciiTheme="minorHAnsi" w:eastAsiaTheme="minorEastAsia" w:hAnsiTheme="minorHAnsi"/>
                 <w:noProof/>
-              </w:rPr>
-              <w:t xml:space="preserve"> </w:t>
-            </w:r>
-            <w:r>
-              <w:rPr>
-                <w:rStyle w:val="Hyperlink"/>
+                <w:sz w:val="22"/>
+                <w:szCs w:val="28"/>
+                <w:lang w:eastAsia="hr-HR" w:bidi="th-TH"/>
+              </w:rPr>
+              <w:tab/>
+            </w:r>
+            <w:r>
+              <w:rPr>
+                <w:rStyle w:val="Hiperveza"/>
                 <w:noProof/>
               </w:rPr>
               <w:t>Specifikacija funkcionalnosti mobilne aplikacije</w:t>
@@ -816,7 +851,7 @@
                 <w:noProof/>
                 <w:webHidden/>
               </w:rPr>
-              <w:instrText xml:space="preserve"> PAGEREF _Toc29833217 \h </w:instrText>
+              <w:instrText xml:space="preserve"> PAGEREF _Toc30356421 \h </w:instrText>
             </w:r>
             <w:r>
               <w:rPr>
@@ -849,30 +884,35 @@
         </w:p>
         <w:p>
           <w:pPr>
-            <w:pStyle w:val="TOC1"/>
+            <w:pStyle w:val="Sadraj1"/>
             <w:rPr>
               <w:rFonts w:asciiTheme="minorHAnsi" w:eastAsiaTheme="minorEastAsia" w:hAnsiTheme="minorHAnsi"/>
               <w:b w:val="0"/>
               <w:sz w:val="22"/>
-              <w:lang w:val="en-US"/>
+              <w:szCs w:val="28"/>
+              <w:lang w:eastAsia="hr-HR" w:bidi="th-TH"/>
             </w:rPr>
           </w:pPr>
-          <w:hyperlink w:anchor="_Toc29833218" w:history="1">
-            <w:r>
-              <w:rPr>
-                <w:rStyle w:val="Hyperlink"/>
+          <w:hyperlink w:anchor="_Toc30356422" w:history="1">
+            <w:r>
+              <w:rPr>
+                <w:rStyle w:val="Hiperveza"/>
               </w:rPr>
               <w:t>3.</w:t>
             </w:r>
             <w:r>
               <w:rPr>
-                <w:rStyle w:val="Hyperlink"/>
-              </w:rPr>
-              <w:t xml:space="preserve"> </w:t>
-            </w:r>
-            <w:r>
-              <w:rPr>
-                <w:rStyle w:val="Hyperlink"/>
+                <w:rFonts w:asciiTheme="minorHAnsi" w:eastAsiaTheme="minorEastAsia" w:hAnsiTheme="minorHAnsi"/>
+                <w:b w:val="0"/>
+                <w:sz w:val="22"/>
+                <w:szCs w:val="28"/>
+                <w:lang w:eastAsia="hr-HR" w:bidi="th-TH"/>
+              </w:rPr>
+              <w:tab/>
+            </w:r>
+            <w:r>
+              <w:rPr>
+                <w:rStyle w:val="Hiperveza"/>
               </w:rPr>
               <w:t>Korišteni alati i tehnologija</w:t>
             </w:r>
@@ -892,7 +932,7 @@
               <w:rPr>
                 <w:webHidden/>
               </w:rPr>
-              <w:instrText xml:space="preserve"> PAGEREF _Toc29833218 \h </w:instrText>
+              <w:instrText xml:space="preserve"> PAGEREF _Toc30356422 \h </w:instrText>
             </w:r>
             <w:r>
               <w:rPr>
@@ -921,30 +961,35 @@
         </w:p>
         <w:p>
           <w:pPr>
-            <w:pStyle w:val="TOC1"/>
+            <w:pStyle w:val="Sadraj1"/>
             <w:rPr>
               <w:rFonts w:asciiTheme="minorHAnsi" w:eastAsiaTheme="minorEastAsia" w:hAnsiTheme="minorHAnsi"/>
               <w:b w:val="0"/>
               <w:sz w:val="22"/>
-              <w:lang w:val="en-US"/>
+              <w:szCs w:val="28"/>
+              <w:lang w:eastAsia="hr-HR" w:bidi="th-TH"/>
             </w:rPr>
           </w:pPr>
-          <w:hyperlink w:anchor="_Toc29833219" w:history="1">
-            <w:r>
-              <w:rPr>
-                <w:rStyle w:val="Hyperlink"/>
+          <w:hyperlink w:anchor="_Toc30356423" w:history="1">
+            <w:r>
+              <w:rPr>
+                <w:rStyle w:val="Hiperveza"/>
               </w:rPr>
               <w:t>4.</w:t>
             </w:r>
             <w:r>
               <w:rPr>
-                <w:rStyle w:val="Hyperlink"/>
-              </w:rPr>
-              <w:t xml:space="preserve"> </w:t>
-            </w:r>
-            <w:r>
-              <w:rPr>
-                <w:rStyle w:val="Hyperlink"/>
+                <w:rFonts w:asciiTheme="minorHAnsi" w:eastAsiaTheme="minorEastAsia" w:hAnsiTheme="minorHAnsi"/>
+                <w:b w:val="0"/>
+                <w:sz w:val="22"/>
+                <w:szCs w:val="28"/>
+                <w:lang w:eastAsia="hr-HR" w:bidi="th-TH"/>
+              </w:rPr>
+              <w:tab/>
+            </w:r>
+            <w:r>
+              <w:rPr>
+                <w:rStyle w:val="Hiperveza"/>
               </w:rPr>
               <w:t>Skica zaslona mobilne aplikacije</w:t>
             </w:r>
@@ -964,7 +1009,7 @@
               <w:rPr>
                 <w:webHidden/>
               </w:rPr>
-              <w:instrText xml:space="preserve"> PAGEREF _Toc29833219 \h </w:instrText>
+              <w:instrText xml:space="preserve"> PAGEREF _Toc30356423 \h </w:instrText>
             </w:r>
             <w:r>
               <w:rPr>
@@ -993,30 +1038,35 @@
         </w:p>
         <w:p>
           <w:pPr>
-            <w:pStyle w:val="TOC1"/>
+            <w:pStyle w:val="Sadraj1"/>
             <w:rPr>
               <w:rFonts w:asciiTheme="minorHAnsi" w:eastAsiaTheme="minorEastAsia" w:hAnsiTheme="minorHAnsi"/>
               <w:b w:val="0"/>
               <w:sz w:val="22"/>
-              <w:lang w:val="en-US"/>
+              <w:szCs w:val="28"/>
+              <w:lang w:eastAsia="hr-HR" w:bidi="th-TH"/>
             </w:rPr>
           </w:pPr>
-          <w:hyperlink w:anchor="_Toc29833220" w:history="1">
-            <w:r>
-              <w:rPr>
-                <w:rStyle w:val="Hyperlink"/>
+          <w:hyperlink w:anchor="_Toc30356424" w:history="1">
+            <w:r>
+              <w:rPr>
+                <w:rStyle w:val="Hiperveza"/>
               </w:rPr>
               <w:t>5.</w:t>
             </w:r>
             <w:r>
               <w:rPr>
-                <w:rStyle w:val="Hyperlink"/>
-              </w:rPr>
-              <w:t xml:space="preserve"> </w:t>
-            </w:r>
-            <w:r>
-              <w:rPr>
-                <w:rStyle w:val="Hyperlink"/>
+                <w:rFonts w:asciiTheme="minorHAnsi" w:eastAsiaTheme="minorEastAsia" w:hAnsiTheme="minorHAnsi"/>
+                <w:b w:val="0"/>
+                <w:sz w:val="22"/>
+                <w:szCs w:val="28"/>
+                <w:lang w:eastAsia="hr-HR" w:bidi="th-TH"/>
+              </w:rPr>
+              <w:tab/>
+            </w:r>
+            <w:r>
+              <w:rPr>
+                <w:rStyle w:val="Hiperveza"/>
               </w:rPr>
               <w:t>Arhitektura sustava</w:t>
             </w:r>
@@ -1036,7 +1086,7 @@
               <w:rPr>
                 <w:webHidden/>
               </w:rPr>
-              <w:instrText xml:space="preserve"> PAGEREF _Toc29833220 \h </w:instrText>
+              <w:instrText xml:space="preserve"> PAGEREF _Toc30356424 \h </w:instrText>
             </w:r>
             <w:r>
               <w:rPr>
@@ -1065,44 +1115,37 @@
         </w:p>
         <w:p>
           <w:pPr>
-            <w:pStyle w:val="TOC1"/>
+            <w:pStyle w:val="Sadraj1"/>
             <w:rPr>
               <w:rFonts w:asciiTheme="minorHAnsi" w:eastAsiaTheme="minorEastAsia" w:hAnsiTheme="minorHAnsi"/>
               <w:b w:val="0"/>
               <w:sz w:val="22"/>
-              <w:lang w:val="en-US"/>
+              <w:szCs w:val="28"/>
+              <w:lang w:eastAsia="hr-HR" w:bidi="th-TH"/>
             </w:rPr>
           </w:pPr>
-          <w:hyperlink w:anchor="_Toc29833221" w:history="1">
-            <w:r>
-              <w:rPr>
-                <w:rStyle w:val="Hyperlink"/>
+          <w:hyperlink w:anchor="_Toc30356425" w:history="1">
+            <w:r>
+              <w:rPr>
+                <w:rStyle w:val="Hiperveza"/>
               </w:rPr>
               <w:t>6.</w:t>
             </w:r>
             <w:r>
               <w:rPr>
-                <w:rStyle w:val="Hyperlink"/>
-              </w:rPr>
-              <w:t xml:space="preserve"> </w:t>
-            </w:r>
-            <w:r>
-              <w:rPr>
-                <w:rStyle w:val="Hyperlink"/>
-              </w:rPr>
-              <w:t>Zakl</w:t>
-            </w:r>
-            <w:r>
-              <w:rPr>
-                <w:rStyle w:val="Hyperlink"/>
-              </w:rPr>
-              <w:t>j</w:t>
-            </w:r>
-            <w:r>
-              <w:rPr>
-                <w:rStyle w:val="Hyperlink"/>
-              </w:rPr>
-              <w:t>učak</w:t>
+                <w:rFonts w:asciiTheme="minorHAnsi" w:eastAsiaTheme="minorEastAsia" w:hAnsiTheme="minorHAnsi"/>
+                <w:b w:val="0"/>
+                <w:sz w:val="22"/>
+                <w:szCs w:val="28"/>
+                <w:lang w:eastAsia="hr-HR" w:bidi="th-TH"/>
+              </w:rPr>
+              <w:tab/>
+            </w:r>
+            <w:r>
+              <w:rPr>
+                <w:rStyle w:val="Hiperveza"/>
+              </w:rPr>
+              <w:t>UseCase dijagram aplikacije Bistro Deno</w:t>
             </w:r>
             <w:r>
               <w:rPr>
@@ -1120,7 +1163,7 @@
               <w:rPr>
                 <w:webHidden/>
               </w:rPr>
-              <w:instrText xml:space="preserve"> PAGEREF _Toc29833221 \h </w:instrText>
+              <w:instrText xml:space="preserve"> PAGEREF _Toc30356425 \h </w:instrText>
             </w:r>
             <w:r>
               <w:rPr>
@@ -1149,30 +1192,112 @@
         </w:p>
         <w:p>
           <w:pPr>
-            <w:pStyle w:val="TOC1"/>
+            <w:pStyle w:val="Sadraj1"/>
             <w:rPr>
               <w:rFonts w:asciiTheme="minorHAnsi" w:eastAsiaTheme="minorEastAsia" w:hAnsiTheme="minorHAnsi"/>
               <w:b w:val="0"/>
               <w:sz w:val="22"/>
-              <w:lang w:val="en-US"/>
+              <w:szCs w:val="28"/>
+              <w:lang w:eastAsia="hr-HR" w:bidi="th-TH"/>
             </w:rPr>
           </w:pPr>
-          <w:hyperlink w:anchor="_Toc29833222" w:history="1">
-            <w:r>
-              <w:rPr>
-                <w:rStyle w:val="Hyperlink"/>
+          <w:hyperlink w:anchor="_Toc30356426" w:history="1">
+            <w:r>
+              <w:rPr>
+                <w:rStyle w:val="Hiperveza"/>
               </w:rPr>
               <w:t>7.</w:t>
             </w:r>
             <w:r>
               <w:rPr>
-                <w:rStyle w:val="Hyperlink"/>
-              </w:rPr>
-              <w:t xml:space="preserve"> </w:t>
-            </w:r>
-            <w:r>
-              <w:rPr>
-                <w:rStyle w:val="Hyperlink"/>
+                <w:rFonts w:asciiTheme="minorHAnsi" w:eastAsiaTheme="minorEastAsia" w:hAnsiTheme="minorHAnsi"/>
+                <w:b w:val="0"/>
+                <w:sz w:val="22"/>
+                <w:szCs w:val="28"/>
+                <w:lang w:eastAsia="hr-HR" w:bidi="th-TH"/>
+              </w:rPr>
+              <w:tab/>
+            </w:r>
+            <w:r>
+              <w:rPr>
+                <w:rStyle w:val="Hiperveza"/>
+              </w:rPr>
+              <w:t>Zaključak</w:t>
+            </w:r>
+            <w:r>
+              <w:rPr>
+                <w:webHidden/>
+              </w:rPr>
+              <w:tab/>
+            </w:r>
+            <w:r>
+              <w:rPr>
+                <w:webHidden/>
+              </w:rPr>
+              <w:fldChar w:fldCharType="begin"/>
+            </w:r>
+            <w:r>
+              <w:rPr>
+                <w:webHidden/>
+              </w:rPr>
+              <w:instrText xml:space="preserve"> PAGEREF _Toc30356426 \h </w:instrText>
+            </w:r>
+            <w:r>
+              <w:rPr>
+                <w:webHidden/>
+              </w:rPr>
+            </w:r>
+            <w:r>
+              <w:rPr>
+                <w:webHidden/>
+              </w:rPr>
+              <w:fldChar w:fldCharType="separate"/>
+            </w:r>
+            <w:r>
+              <w:rPr>
+                <w:webHidden/>
+              </w:rPr>
+              <w:t>19</w:t>
+            </w:r>
+            <w:r>
+              <w:rPr>
+                <w:webHidden/>
+              </w:rPr>
+              <w:fldChar w:fldCharType="end"/>
+            </w:r>
+          </w:hyperlink>
+        </w:p>
+        <w:p>
+          <w:pPr>
+            <w:pStyle w:val="Sadraj1"/>
+            <w:rPr>
+              <w:rFonts w:asciiTheme="minorHAnsi" w:eastAsiaTheme="minorEastAsia" w:hAnsiTheme="minorHAnsi"/>
+              <w:b w:val="0"/>
+              <w:sz w:val="22"/>
+              <w:szCs w:val="28"/>
+              <w:lang w:eastAsia="hr-HR" w:bidi="th-TH"/>
+            </w:rPr>
+          </w:pPr>
+          <w:hyperlink w:anchor="_Toc30356427" w:history="1">
+            <w:r>
+              <w:rPr>
+                <w:rStyle w:val="Hiperveza"/>
+              </w:rPr>
+              <w:t>8.</w:t>
+            </w:r>
+            <w:r>
+              <w:rPr>
+                <w:rFonts w:asciiTheme="minorHAnsi" w:eastAsiaTheme="minorEastAsia" w:hAnsiTheme="minorHAnsi"/>
+                <w:b w:val="0"/>
+                <w:sz w:val="22"/>
+                <w:szCs w:val="28"/>
+                <w:lang w:eastAsia="hr-HR" w:bidi="th-TH"/>
+              </w:rPr>
+              <w:tab/>
+            </w:r>
+            <w:r>
+              <w:rPr>
+                <w:rStyle w:val="Hiperveza"/>
               </w:rPr>
               <w:t>Prijava projektnog zadatka</w:t>
             </w:r>
@@ -1192,7 +1317,7 @@
               <w:rPr>
                 <w:webHidden/>
               </w:rPr>
-              <w:instrText xml:space="preserve"> PAGEREF _Toc29833222 \h </w:instrText>
+              <w:instrText xml:space="preserve"> PAGEREF _Toc30356427 \h </w:instrText>
             </w:r>
             <w:r>
               <w:rPr>
@@ -1209,7 +1334,7 @@
               <w:rPr>
                 <w:webHidden/>
               </w:rPr>
-              <w:t>19</w:t>
+              <w:t>20</w:t>
             </w:r>
             <w:r>
               <w:rPr>
@@ -1257,7 +1382,7 @@
     </w:p>
     <w:tbl>
       <w:tblPr>
-        <w:tblStyle w:val="TableGrid"/>
+        <w:tblStyle w:val="Reetkatablice"/>
         <w:tblW w:w="0" w:type="auto"/>
         <w:tblBorders>
           <w:top w:val="none" w:sz="0" w:space="0" w:color="auto"/>
@@ -1310,8 +1435,33 @@
                 <w:i/>
                 <w:iCs/>
               </w:rPr>
-              <w:t>Personal Home Page: Hypertext Preprocessor</w:t>
-            </w:r>
+              <w:t xml:space="preserve">Personal Home Page: </w:t>
+            </w:r>
+            <w:proofErr w:type="spellStart"/>
+            <w:r>
+              <w:rPr>
+                <w:i/>
+                <w:iCs/>
+              </w:rPr>
+              <w:t>Hypertext</w:t>
+            </w:r>
+            <w:proofErr w:type="spellEnd"/>
+            <w:r>
+              <w:rPr>
+                <w:i/>
+                <w:iCs/>
+              </w:rPr>
+              <w:t xml:space="preserve"> </w:t>
+            </w:r>
+            <w:proofErr w:type="spellStart"/>
+            <w:r>
+              <w:rPr>
+                <w:i/>
+                <w:iCs/>
+              </w:rPr>
+              <w:t>Preprocessor</w:t>
+            </w:r>
+            <w:proofErr w:type="spellEnd"/>
           </w:p>
         </w:tc>
       </w:tr>
@@ -1325,9 +1475,11 @@
               <w:spacing w:line="259" w:lineRule="auto"/>
               <w:ind w:firstLine="0"/>
             </w:pPr>
+            <w:proofErr w:type="spellStart"/>
             <w:r>
               <w:t>MySQL</w:t>
             </w:r>
+            <w:proofErr w:type="spellEnd"/>
           </w:p>
         </w:tc>
         <w:tc>
@@ -1343,13 +1495,47 @@
                 <w:iCs/>
               </w:rPr>
             </w:pPr>
+            <w:proofErr w:type="spellStart"/>
             <w:r>
               <w:rPr>
                 <w:i/>
                 <w:iCs/>
               </w:rPr>
-              <w:t>Structured Query Language</w:t>
-            </w:r>
+              <w:t>Structured</w:t>
+            </w:r>
+            <w:proofErr w:type="spellEnd"/>
+            <w:r>
+              <w:rPr>
+                <w:i/>
+                <w:iCs/>
+              </w:rPr>
+              <w:t xml:space="preserve"> </w:t>
+            </w:r>
+            <w:proofErr w:type="spellStart"/>
+            <w:r>
+              <w:rPr>
+                <w:i/>
+                <w:iCs/>
+              </w:rPr>
+              <w:t>Query</w:t>
+            </w:r>
+            <w:proofErr w:type="spellEnd"/>
+            <w:r>
+              <w:rPr>
+                <w:i/>
+                <w:iCs/>
+              </w:rPr>
+              <w:t xml:space="preserve"> </w:t>
+            </w:r>
+            <w:proofErr w:type="spellStart"/>
+            <w:r>
+              <w:rPr>
+                <w:i/>
+                <w:iCs/>
+              </w:rPr>
+              <w:t>Language</w:t>
+            </w:r>
+            <w:proofErr w:type="spellEnd"/>
           </w:p>
         </w:tc>
       </w:tr>
@@ -1363,9 +1549,11 @@
               <w:spacing w:line="259" w:lineRule="auto"/>
               <w:ind w:firstLine="0"/>
             </w:pPr>
+            <w:proofErr w:type="spellStart"/>
             <w:r>
               <w:t>QRcode</w:t>
             </w:r>
+            <w:proofErr w:type="spellEnd"/>
           </w:p>
         </w:tc>
         <w:tc>
@@ -1381,13 +1569,47 @@
                 <w:iCs/>
               </w:rPr>
             </w:pPr>
+            <w:proofErr w:type="spellStart"/>
             <w:r>
               <w:rPr>
                 <w:i/>
                 <w:iCs/>
               </w:rPr>
-              <w:t>Quick Response Code</w:t>
-            </w:r>
+              <w:t>Quick</w:t>
+            </w:r>
+            <w:proofErr w:type="spellEnd"/>
+            <w:r>
+              <w:rPr>
+                <w:i/>
+                <w:iCs/>
+              </w:rPr>
+              <w:t xml:space="preserve"> </w:t>
+            </w:r>
+            <w:proofErr w:type="spellStart"/>
+            <w:r>
+              <w:rPr>
+                <w:i/>
+                <w:iCs/>
+              </w:rPr>
+              <w:t>Response</w:t>
+            </w:r>
+            <w:proofErr w:type="spellEnd"/>
+            <w:r>
+              <w:rPr>
+                <w:i/>
+                <w:iCs/>
+              </w:rPr>
+              <w:t xml:space="preserve"> </w:t>
+            </w:r>
+            <w:proofErr w:type="spellStart"/>
+            <w:r>
+              <w:rPr>
+                <w:i/>
+                <w:iCs/>
+              </w:rPr>
+              <w:t>Code</w:t>
+            </w:r>
+            <w:proofErr w:type="spellEnd"/>
           </w:p>
         </w:tc>
       </w:tr>
@@ -1419,12 +1641,37 @@
                 <w:iCs/>
               </w:rPr>
             </w:pPr>
+            <w:proofErr w:type="spellStart"/>
             <w:r>
               <w:rPr>
                 <w:i/>
                 <w:iCs/>
               </w:rPr>
-              <w:t xml:space="preserve">Near-Field Communication </w:t>
+              <w:t>Near-Field</w:t>
+            </w:r>
+            <w:proofErr w:type="spellEnd"/>
+            <w:r>
+              <w:rPr>
+                <w:i/>
+                <w:iCs/>
+              </w:rPr>
+              <w:t xml:space="preserve"> </w:t>
+            </w:r>
+            <w:proofErr w:type="spellStart"/>
+            <w:r>
+              <w:rPr>
+                <w:i/>
+                <w:iCs/>
+              </w:rPr>
+              <w:t>Communication</w:t>
+            </w:r>
+            <w:proofErr w:type="spellEnd"/>
+            <w:r>
+              <w:rPr>
+                <w:i/>
+                <w:iCs/>
+              </w:rPr>
+              <w:t xml:space="preserve"> </w:t>
             </w:r>
           </w:p>
         </w:tc>
@@ -1457,6 +1704,7 @@
                 <w:iCs/>
               </w:rPr>
             </w:pPr>
+            <w:proofErr w:type="spellStart"/>
             <w:r>
               <w:rPr>
                 <w:i/>
@@ -1464,6 +1712,7 @@
               </w:rPr>
               <w:t>Entity-Relationship-Attribute</w:t>
             </w:r>
+            <w:proofErr w:type="spellEnd"/>
           </w:p>
         </w:tc>
       </w:tr>
@@ -1495,13 +1744,47 @@
                 <w:iCs/>
               </w:rPr>
             </w:pPr>
+            <w:proofErr w:type="spellStart"/>
             <w:r>
               <w:rPr>
                 <w:i/>
                 <w:iCs/>
               </w:rPr>
-              <w:t>Unified Modeling Language</w:t>
-            </w:r>
+              <w:t>Unified</w:t>
+            </w:r>
+            <w:proofErr w:type="spellEnd"/>
+            <w:r>
+              <w:rPr>
+                <w:i/>
+                <w:iCs/>
+              </w:rPr>
+              <w:t xml:space="preserve"> </w:t>
+            </w:r>
+            <w:proofErr w:type="spellStart"/>
+            <w:r>
+              <w:rPr>
+                <w:i/>
+                <w:iCs/>
+              </w:rPr>
+              <w:t>Modeling</w:t>
+            </w:r>
+            <w:proofErr w:type="spellEnd"/>
+            <w:r>
+              <w:rPr>
+                <w:i/>
+                <w:iCs/>
+              </w:rPr>
+              <w:t xml:space="preserve"> </w:t>
+            </w:r>
+            <w:proofErr w:type="spellStart"/>
+            <w:r>
+              <w:rPr>
+                <w:i/>
+                <w:iCs/>
+              </w:rPr>
+              <w:t>Language</w:t>
+            </w:r>
+            <w:proofErr w:type="spellEnd"/>
           </w:p>
         </w:tc>
       </w:tr>
@@ -1533,13 +1816,31 @@
                 <w:iCs/>
               </w:rPr>
             </w:pPr>
+            <w:proofErr w:type="spellStart"/>
             <w:r>
               <w:rPr>
                 <w:i/>
                 <w:iCs/>
               </w:rPr>
-              <w:t>Integrated Development Environment</w:t>
-            </w:r>
+              <w:t>Integrated</w:t>
+            </w:r>
+            <w:proofErr w:type="spellEnd"/>
+            <w:r>
+              <w:rPr>
+                <w:i/>
+                <w:iCs/>
+              </w:rPr>
+              <w:t xml:space="preserve"> Development </w:t>
+            </w:r>
+            <w:proofErr w:type="spellStart"/>
+            <w:r>
+              <w:rPr>
+                <w:i/>
+                <w:iCs/>
+              </w:rPr>
+              <w:t>Environment</w:t>
+            </w:r>
+            <w:proofErr w:type="spellEnd"/>
           </w:p>
         </w:tc>
       </w:tr>
@@ -1571,12 +1872,21 @@
                 <w:iCs/>
               </w:rPr>
             </w:pPr>
+            <w:proofErr w:type="spellStart"/>
             <w:r>
               <w:rPr>
                 <w:i/>
                 <w:iCs/>
               </w:rPr>
-              <w:t>Database Management System</w:t>
+              <w:t>Database</w:t>
+            </w:r>
+            <w:proofErr w:type="spellEnd"/>
+            <w:r>
+              <w:rPr>
+                <w:i/>
+                <w:iCs/>
+              </w:rPr>
+              <w:t xml:space="preserve"> Management System</w:t>
             </w:r>
           </w:p>
         </w:tc>
@@ -1609,12 +1919,37 @@
                 <w:iCs/>
               </w:rPr>
             </w:pPr>
+            <w:proofErr w:type="spellStart"/>
             <w:r>
               <w:rPr>
                 <w:i/>
                 <w:iCs/>
               </w:rPr>
-              <w:t>Version Control System</w:t>
+              <w:t>Version</w:t>
+            </w:r>
+            <w:proofErr w:type="spellEnd"/>
+            <w:r>
+              <w:rPr>
+                <w:i/>
+                <w:iCs/>
+              </w:rPr>
+              <w:t xml:space="preserve"> </w:t>
+            </w:r>
+            <w:proofErr w:type="spellStart"/>
+            <w:r>
+              <w:rPr>
+                <w:i/>
+                <w:iCs/>
+              </w:rPr>
+              <w:t>Control</w:t>
+            </w:r>
+            <w:proofErr w:type="spellEnd"/>
+            <w:r>
+              <w:rPr>
+                <w:i/>
+                <w:iCs/>
+              </w:rPr>
+              <w:t xml:space="preserve"> System</w:t>
             </w:r>
           </w:p>
         </w:tc>
@@ -1667,16 +2002,16 @@
     </w:p>
     <w:p>
       <w:pPr>
-        <w:pStyle w:val="TableofFigures"/>
+        <w:pStyle w:val="Tablicaslika"/>
         <w:tabs>
           <w:tab w:val="right" w:leader="dot" w:pos="9062"/>
         </w:tabs>
-        <w:ind w:firstLine="0"/>
         <w:rPr>
           <w:rFonts w:asciiTheme="minorHAnsi" w:eastAsiaTheme="minorEastAsia" w:hAnsiTheme="minorHAnsi"/>
           <w:noProof/>
           <w:sz w:val="22"/>
-          <w:lang w:val="en-US"/>
+          <w:szCs w:val="28"/>
+          <w:lang w:eastAsia="hr-HR" w:bidi="th-TH"/>
         </w:rPr>
       </w:pPr>
       <w:r>
@@ -1688,10 +2023,10 @@
       <w:r>
         <w:fldChar w:fldCharType="separate"/>
       </w:r>
-      <w:hyperlink w:anchor="_Toc29833231" w:history="1">
+      <w:hyperlink w:anchor="_Toc30356407" w:history="1">
         <w:r>
           <w:rPr>
-            <w:rStyle w:val="Hyperlink"/>
+            <w:rStyle w:val="Hiperveza"/>
             <w:noProof/>
           </w:rPr>
           <w:t>Slika 1. Izgled prijave</w:t>
@@ -1715,7 +2050,7 @@
             <w:noProof/>
             <w:webHidden/>
           </w:rPr>
-          <w:instrText xml:space="preserve"> PAGEREF _Toc29833231 \h </w:instrText>
+          <w:instrText xml:space="preserve"> PAGEREF _Toc30356407 \h </w:instrText>
         </w:r>
         <w:r>
           <w:rPr>
@@ -1748,22 +2083,22 @@
     </w:p>
     <w:p>
       <w:pPr>
-        <w:pStyle w:val="TableofFigures"/>
+        <w:pStyle w:val="Tablicaslika"/>
         <w:tabs>
           <w:tab w:val="right" w:leader="dot" w:pos="9062"/>
         </w:tabs>
-        <w:ind w:firstLine="0"/>
         <w:rPr>
           <w:rFonts w:asciiTheme="minorHAnsi" w:eastAsiaTheme="minorEastAsia" w:hAnsiTheme="minorHAnsi"/>
           <w:noProof/>
           <w:sz w:val="22"/>
-          <w:lang w:val="en-US"/>
-        </w:rPr>
-      </w:pPr>
-      <w:hyperlink w:anchor="_Toc29833232" w:history="1">
+          <w:szCs w:val="28"/>
+          <w:lang w:eastAsia="hr-HR" w:bidi="th-TH"/>
+        </w:rPr>
+      </w:pPr>
+      <w:hyperlink w:anchor="_Toc30356408" w:history="1">
         <w:r>
           <w:rPr>
-            <w:rStyle w:val="Hyperlink"/>
+            <w:rStyle w:val="Hiperveza"/>
             <w:noProof/>
           </w:rPr>
           <w:t>Slika 2. Izgled registracije</w:t>
@@ -1787,7 +2122,7 @@
             <w:noProof/>
             <w:webHidden/>
           </w:rPr>
-          <w:instrText xml:space="preserve"> PAGEREF _Toc29833232 \h </w:instrText>
+          <w:instrText xml:space="preserve"> PAGEREF _Toc30356408 \h </w:instrText>
         </w:r>
         <w:r>
           <w:rPr>
@@ -1820,22 +2155,22 @@
     </w:p>
     <w:p>
       <w:pPr>
-        <w:pStyle w:val="TableofFigures"/>
+        <w:pStyle w:val="Tablicaslika"/>
         <w:tabs>
           <w:tab w:val="right" w:leader="dot" w:pos="9062"/>
         </w:tabs>
-        <w:ind w:firstLine="0"/>
         <w:rPr>
           <w:rFonts w:asciiTheme="minorHAnsi" w:eastAsiaTheme="minorEastAsia" w:hAnsiTheme="minorHAnsi"/>
           <w:noProof/>
           <w:sz w:val="22"/>
-          <w:lang w:val="en-US"/>
-        </w:rPr>
-      </w:pPr>
-      <w:hyperlink w:anchor="_Toc29833233" w:history="1">
+          <w:szCs w:val="28"/>
+          <w:lang w:eastAsia="hr-HR" w:bidi="th-TH"/>
+        </w:rPr>
+      </w:pPr>
+      <w:hyperlink w:anchor="_Toc30356409" w:history="1">
         <w:r>
           <w:rPr>
-            <w:rStyle w:val="Hyperlink"/>
+            <w:rStyle w:val="Hiperveza"/>
             <w:noProof/>
           </w:rPr>
           <w:t>Slika 3. Izgled navigacije</w:t>
@@ -1859,7 +2194,7 @@
             <w:noProof/>
             <w:webHidden/>
           </w:rPr>
-          <w:instrText xml:space="preserve"> PAGEREF _Toc29833233 \h </w:instrText>
+          <w:instrText xml:space="preserve"> PAGEREF _Toc30356409 \h </w:instrText>
         </w:r>
         <w:r>
           <w:rPr>
@@ -1892,22 +2227,22 @@
     </w:p>
     <w:p>
       <w:pPr>
-        <w:pStyle w:val="TableofFigures"/>
+        <w:pStyle w:val="Tablicaslika"/>
         <w:tabs>
           <w:tab w:val="right" w:leader="dot" w:pos="9062"/>
         </w:tabs>
-        <w:ind w:firstLine="0"/>
         <w:rPr>
           <w:rFonts w:asciiTheme="minorHAnsi" w:eastAsiaTheme="minorEastAsia" w:hAnsiTheme="minorHAnsi"/>
           <w:noProof/>
           <w:sz w:val="22"/>
-          <w:lang w:val="en-US"/>
-        </w:rPr>
-      </w:pPr>
-      <w:hyperlink w:anchor="_Toc29833234" w:history="1">
+          <w:szCs w:val="28"/>
+          <w:lang w:eastAsia="hr-HR" w:bidi="th-TH"/>
+        </w:rPr>
+      </w:pPr>
+      <w:hyperlink w:anchor="_Toc30356410" w:history="1">
         <w:r>
           <w:rPr>
-            <w:rStyle w:val="Hyperlink"/>
+            <w:rStyle w:val="Hiperveza"/>
             <w:noProof/>
           </w:rPr>
           <w:t>Slika 4. Izgled dnevnog menija</w:t>
@@ -1931,7 +2266,7 @@
             <w:noProof/>
             <w:webHidden/>
           </w:rPr>
-          <w:instrText xml:space="preserve"> PAGEREF _Toc29833234 \h </w:instrText>
+          <w:instrText xml:space="preserve"> PAGEREF _Toc30356410 \h </w:instrText>
         </w:r>
         <w:r>
           <w:rPr>
@@ -1964,22 +2299,22 @@
     </w:p>
     <w:p>
       <w:pPr>
-        <w:pStyle w:val="TableofFigures"/>
+        <w:pStyle w:val="Tablicaslika"/>
         <w:tabs>
           <w:tab w:val="right" w:leader="dot" w:pos="9062"/>
         </w:tabs>
-        <w:ind w:firstLine="0"/>
         <w:rPr>
           <w:rFonts w:asciiTheme="minorHAnsi" w:eastAsiaTheme="minorEastAsia" w:hAnsiTheme="minorHAnsi"/>
           <w:noProof/>
           <w:sz w:val="22"/>
-          <w:lang w:val="en-US"/>
-        </w:rPr>
-      </w:pPr>
-      <w:hyperlink w:anchor="_Toc29833235" w:history="1">
+          <w:szCs w:val="28"/>
+          <w:lang w:eastAsia="hr-HR" w:bidi="th-TH"/>
+        </w:rPr>
+      </w:pPr>
+      <w:hyperlink w:anchor="_Toc30356411" w:history="1">
         <w:r>
           <w:rPr>
-            <w:rStyle w:val="Hyperlink"/>
+            <w:rStyle w:val="Hiperveza"/>
             <w:noProof/>
           </w:rPr>
           <w:t>Slika 5. Izgled tjednog menija</w:t>
@@ -2003,7 +2338,7 @@
             <w:noProof/>
             <w:webHidden/>
           </w:rPr>
-          <w:instrText xml:space="preserve"> PAGEREF _Toc29833235 \h </w:instrText>
+          <w:instrText xml:space="preserve"> PAGEREF _Toc30356411 \h </w:instrText>
         </w:r>
         <w:r>
           <w:rPr>
@@ -2036,22 +2371,22 @@
     </w:p>
     <w:p>
       <w:pPr>
-        <w:pStyle w:val="TableofFigures"/>
+        <w:pStyle w:val="Tablicaslika"/>
         <w:tabs>
           <w:tab w:val="right" w:leader="dot" w:pos="9062"/>
         </w:tabs>
-        <w:ind w:firstLine="0"/>
         <w:rPr>
           <w:rFonts w:asciiTheme="minorHAnsi" w:eastAsiaTheme="minorEastAsia" w:hAnsiTheme="minorHAnsi"/>
           <w:noProof/>
           <w:sz w:val="22"/>
-          <w:lang w:val="en-US"/>
-        </w:rPr>
-      </w:pPr>
-      <w:hyperlink w:anchor="_Toc29833236" w:history="1">
+          <w:szCs w:val="28"/>
+          <w:lang w:eastAsia="hr-HR" w:bidi="th-TH"/>
+        </w:rPr>
+      </w:pPr>
+      <w:hyperlink w:anchor="_Toc30356412" w:history="1">
         <w:r>
           <w:rPr>
-            <w:rStyle w:val="Hyperlink"/>
+            <w:rStyle w:val="Hiperveza"/>
             <w:noProof/>
           </w:rPr>
           <w:t>Slika 6. Izgled profila</w:t>
@@ -2075,7 +2410,7 @@
             <w:noProof/>
             <w:webHidden/>
           </w:rPr>
-          <w:instrText xml:space="preserve"> PAGEREF _Toc29833236 \h </w:instrText>
+          <w:instrText xml:space="preserve"> PAGEREF _Toc30356412 \h </w:instrText>
         </w:r>
         <w:r>
           <w:rPr>
@@ -2108,22 +2443,22 @@
     </w:p>
     <w:p>
       <w:pPr>
-        <w:pStyle w:val="TableofFigures"/>
+        <w:pStyle w:val="Tablicaslika"/>
         <w:tabs>
           <w:tab w:val="right" w:leader="dot" w:pos="9062"/>
         </w:tabs>
-        <w:ind w:firstLine="0"/>
         <w:rPr>
           <w:rFonts w:asciiTheme="minorHAnsi" w:eastAsiaTheme="minorEastAsia" w:hAnsiTheme="minorHAnsi"/>
           <w:noProof/>
           <w:sz w:val="22"/>
-          <w:lang w:val="en-US"/>
-        </w:rPr>
-      </w:pPr>
-      <w:hyperlink w:anchor="_Toc29833237" w:history="1">
+          <w:szCs w:val="28"/>
+          <w:lang w:eastAsia="hr-HR" w:bidi="th-TH"/>
+        </w:rPr>
+      </w:pPr>
+      <w:hyperlink w:anchor="_Toc30356413" w:history="1">
         <w:r>
           <w:rPr>
-            <w:rStyle w:val="Hyperlink"/>
+            <w:rStyle w:val="Hiperveza"/>
             <w:noProof/>
           </w:rPr>
           <w:t>Slika 7. ERA model baze podataka</w:t>
@@ -2147,7 +2482,7 @@
             <w:noProof/>
             <w:webHidden/>
           </w:rPr>
-          <w:instrText xml:space="preserve"> PAGEREF _Toc29833237 \h </w:instrText>
+          <w:instrText xml:space="preserve"> PAGEREF _Toc30356413 \h </w:instrText>
         </w:r>
         <w:r>
           <w:rPr>
@@ -2180,6 +2515,78 @@
     </w:p>
     <w:p>
       <w:pPr>
+        <w:pStyle w:val="Tablicaslika"/>
+        <w:tabs>
+          <w:tab w:val="right" w:leader="dot" w:pos="9062"/>
+        </w:tabs>
+        <w:rPr>
+          <w:rFonts w:asciiTheme="minorHAnsi" w:eastAsiaTheme="minorEastAsia" w:hAnsiTheme="minorHAnsi"/>
+          <w:noProof/>
+          <w:sz w:val="22"/>
+          <w:szCs w:val="28"/>
+          <w:lang w:eastAsia="hr-HR" w:bidi="th-TH"/>
+        </w:rPr>
+      </w:pPr>
+      <w:hyperlink w:anchor="_Toc30356414" w:history="1">
+        <w:r>
+          <w:rPr>
+            <w:rStyle w:val="Hiperveza"/>
+            <w:noProof/>
+          </w:rPr>
+          <w:t>Slika 8 Use-case dijagram aplikacije Deno</w:t>
+        </w:r>
+        <w:r>
+          <w:rPr>
+            <w:noProof/>
+            <w:webHidden/>
+          </w:rPr>
+          <w:tab/>
+        </w:r>
+        <w:r>
+          <w:rPr>
+            <w:noProof/>
+            <w:webHidden/>
+          </w:rPr>
+          <w:fldChar w:fldCharType="begin"/>
+        </w:r>
+        <w:r>
+          <w:rPr>
+            <w:noProof/>
+            <w:webHidden/>
+          </w:rPr>
+          <w:instrText xml:space="preserve"> PAGEREF _Toc30356414 \h </w:instrText>
+        </w:r>
+        <w:r>
+          <w:rPr>
+            <w:noProof/>
+            <w:webHidden/>
+          </w:rPr>
+        </w:r>
+        <w:r>
+          <w:rPr>
+            <w:noProof/>
+            <w:webHidden/>
+          </w:rPr>
+          <w:fldChar w:fldCharType="separate"/>
+        </w:r>
+        <w:r>
+          <w:rPr>
+            <w:noProof/>
+            <w:webHidden/>
+          </w:rPr>
+          <w:t>18</w:t>
+        </w:r>
+        <w:r>
+          <w:rPr>
+            <w:noProof/>
+            <w:webHidden/>
+          </w:rPr>
+          <w:fldChar w:fldCharType="end"/>
+        </w:r>
+      </w:hyperlink>
+    </w:p>
+    <w:p>
+      <w:pPr>
         <w:spacing w:line="259" w:lineRule="auto"/>
         <w:ind w:firstLine="0"/>
       </w:pPr>
@@ -2218,7 +2625,7 @@
     </w:p>
     <w:p>
       <w:pPr>
-        <w:pStyle w:val="TableofFigures"/>
+        <w:pStyle w:val="Tablicaslika"/>
         <w:tabs>
           <w:tab w:val="right" w:leader="dot" w:pos="9062"/>
         </w:tabs>
@@ -2227,7 +2634,7 @@
     </w:p>
     <w:p>
       <w:pPr>
-        <w:pStyle w:val="TableofFigures"/>
+        <w:pStyle w:val="Tablicaslika"/>
         <w:tabs>
           <w:tab w:val="right" w:leader="dot" w:pos="9062"/>
         </w:tabs>
@@ -2251,7 +2658,7 @@
       <w:hyperlink w:anchor="_Toc29829259" w:history="1">
         <w:r>
           <w:rPr>
-            <w:rStyle w:val="Hyperlink"/>
+            <w:rStyle w:val="Hiperveza"/>
             <w:noProof/>
           </w:rPr>
           <w:t>Tablica 1. Popis funkcionalnosti</w:t>
@@ -2308,7 +2715,7 @@
     </w:p>
     <w:p>
       <w:pPr>
-        <w:pStyle w:val="TableofFigures"/>
+        <w:pStyle w:val="Tablicaslika"/>
         <w:tabs>
           <w:tab w:val="right" w:leader="dot" w:pos="9062"/>
         </w:tabs>
@@ -2323,24 +2730,10 @@
       <w:hyperlink w:anchor="_Toc29829260" w:history="1">
         <w:r>
           <w:rPr>
-            <w:rStyle w:val="Hyperlink"/>
+            <w:rStyle w:val="Hiperveza"/>
             <w:noProof/>
           </w:rPr>
-          <w:t>Tablica 2. Prijava proje</w:t>
-        </w:r>
-        <w:r>
-          <w:rPr>
-            <w:rStyle w:val="Hyperlink"/>
-            <w:noProof/>
-          </w:rPr>
-          <w:t>k</w:t>
-        </w:r>
-        <w:r>
-          <w:rPr>
-            <w:rStyle w:val="Hyperlink"/>
-            <w:noProof/>
-          </w:rPr>
-          <w:t>tnog zadatka</w:t>
+          <w:t>Tablica 2. Prijava projektnog zadatka</w:t>
         </w:r>
         <w:r>
           <w:rPr>
@@ -2413,13 +2806,14 @@
     </w:p>
     <w:p>
       <w:pPr>
-        <w:pStyle w:val="Heading1"/>
+        <w:pStyle w:val="Naslov1"/>
         <w:numPr>
           <w:ilvl w:val="0"/>
           <w:numId w:val="24"/>
         </w:numPr>
-      </w:pPr>
-      <w:bookmarkStart w:id="0" w:name="_Toc29833214"/>
+        <w:spacing w:after="240"/>
+      </w:pPr>
+      <w:bookmarkStart w:id="0" w:name="_Toc30356418"/>
       <w:r>
         <w:lastRenderedPageBreak/>
         <w:t>Uvod</w:t>
@@ -2427,13 +2821,59 @@
       <w:bookmarkEnd w:id="0"/>
     </w:p>
     <w:p>
-      <w:r>
-        <w:t xml:space="preserve">Kako bi korisnici mogli koristiti aplikaciju na početku potrebno je obaviti registraciju te nakon uspješne registracije korisnici obavljaju prijavu. Nakon uspješne prijave korisnici će imati pregled jelovnika odnosno što Bistro Deno nudi korisnicima na dnevnoj, ali i tjednoj bazi. Ulaskom u odabrano jelo ima mogućnost pregleda ocjena koje su dali drugi korisnici te recenzija. Također, sam korisnik ima mogućnost dodati željenu recenziju za jela. Osim recenzija korisnik može odabrano jelo dodati u omiljeno te ako želi može biti obaviješten svaki put kad je upravo to jelo dostupno. Nakon što u bistrou Deno odaberete jelo i izvrši se plaćanje, zaposlenik  Bistroa skenira vaš izgenerirani QRcode putem aplikacije i dodjeljuje jedan potpis. Tako korisnici skupljaju potpise te nakon deset sakupljenih potpisa imaju pravo na jedno besplatno jelo po izboru. </w:t>
-      </w:r>
-    </w:p>
-    <w:p>
-      <w:r>
-        <w:t>Aplikacija Bistro Deno namijenjena je za poboljšanje iskustva posjetitelja restorana. Tako bi korisnici mogli uvijek biti u toku što je u restoranu aktualno, ali i njihova vjernost bi se nagrađivala</w:t>
+      <w:pPr>
+        <w:jc w:val="both"/>
+      </w:pPr>
+      <w:r>
+        <w:t xml:space="preserve">Kako bi korisnici mogli koristiti aplikaciju na početku potrebno je obaviti registraciju te nakon uspješne registracije korisnici obavljaju prijavu. Nakon uspješne prijave korisnici će imati pregled jelovnika odnosno što Bistro </w:t>
+      </w:r>
+      <w:proofErr w:type="spellStart"/>
+      <w:r>
+        <w:t>Deno</w:t>
+      </w:r>
+      <w:proofErr w:type="spellEnd"/>
+      <w:r>
+        <w:t xml:space="preserve"> nudi korisnicima na dnevnoj, ali i tjednoj bazi. Ulaskom u odabrano jelo ima mogućnost pregleda ocjena koje su dali drugi korisnici te recenzija. Također, sam korisnik ima mogućnost dodati željenu recenziju za jela. Osim recenzija korisnik može odabrano jelo dodati u omiljeno te ako želi može biti obaviješten svaki put kad je upravo to jelo dostupno. Nakon što u bistrou </w:t>
+      </w:r>
+      <w:proofErr w:type="spellStart"/>
+      <w:r>
+        <w:t>Deno</w:t>
+      </w:r>
+      <w:proofErr w:type="spellEnd"/>
+      <w:r>
+        <w:t xml:space="preserve"> odaberete jelo i izvrši se plaćanje, zaposlenik  Bistroa skenira vaš </w:t>
+      </w:r>
+      <w:proofErr w:type="spellStart"/>
+      <w:r>
+        <w:t>izgenerirani</w:t>
+      </w:r>
+      <w:proofErr w:type="spellEnd"/>
+      <w:r>
+        <w:t xml:space="preserve"> </w:t>
+      </w:r>
+      <w:proofErr w:type="spellStart"/>
+      <w:r>
+        <w:t>QRcode</w:t>
+      </w:r>
+      <w:proofErr w:type="spellEnd"/>
+      <w:r>
+        <w:t xml:space="preserve"> putem aplikacije i dodjeljuje jedan potpis. Tako korisnici skupljaju potpise te nakon deset sakupljenih potpisa imaju pravo na jedno besplatno jelo po izboru. </w:t>
+      </w:r>
+    </w:p>
+    <w:p>
+      <w:pPr>
+        <w:jc w:val="both"/>
+      </w:pPr>
+      <w:r>
+        <w:t xml:space="preserve">Aplikacija Bistro </w:t>
+      </w:r>
+      <w:proofErr w:type="spellStart"/>
+      <w:r>
+        <w:t>Deno</w:t>
+      </w:r>
+      <w:proofErr w:type="spellEnd"/>
+      <w:r>
+        <w:t xml:space="preserve"> namijenjena je za poboljšanje iskustva posjetitelja restorana. Tako bi korisnici mogli uvijek biti u toku što je u restoranu aktualno, ali i njihova vjernost bi se nagrađivala</w:t>
       </w:r>
       <w:r>
         <w:br w:type="page"/>
@@ -2441,19 +2881,20 @@
     </w:p>
     <w:p>
       <w:pPr>
-        <w:pStyle w:val="Caption"/>
+        <w:pStyle w:val="Opisslike"/>
         <w:jc w:val="center"/>
       </w:pPr>
     </w:p>
     <w:p>
       <w:pPr>
-        <w:pStyle w:val="Heading1"/>
+        <w:pStyle w:val="Naslov1"/>
         <w:numPr>
           <w:ilvl w:val="0"/>
           <w:numId w:val="24"/>
         </w:numPr>
-      </w:pPr>
-      <w:bookmarkStart w:id="1" w:name="_Toc29833215"/>
+        <w:spacing w:after="240"/>
+      </w:pPr>
+      <w:bookmarkStart w:id="1" w:name="_Toc30356419"/>
       <w:r>
         <w:t>Popis funkcionalnosti</w:t>
       </w:r>
@@ -2463,32 +2904,58 @@
       </w:r>
     </w:p>
     <w:p>
-      <w:r>
-        <w:t>Bistro Deno je mobilna aplikacija koja je smišljena u svrhu poboljšanja iskustva posjetitelja bistroa Deno. Ideja je zamišljena tako da bi zaposlenici i osoblje imali web aplikaciju odnosno administratorsko sučelje koje bi bilo povezano s bazom podataka i komuniciralo s mobilnom aplikacijom, dok bi posjetitelji bistroa koristili mobilnu aplikaciju o čemu i sama dokumentacija govori.</w:t>
+      <w:pPr>
+        <w:jc w:val="both"/>
+      </w:pPr>
+      <w:r>
+        <w:t xml:space="preserve">Bistro </w:t>
+      </w:r>
+      <w:proofErr w:type="spellStart"/>
+      <w:r>
+        <w:t>Deno</w:t>
+      </w:r>
+      <w:proofErr w:type="spellEnd"/>
+      <w:r>
+        <w:t xml:space="preserve"> je mobilna aplikacija koja je smišljena u svrhu poboljšanja iskustva posjetitelja bistroa </w:t>
+      </w:r>
+      <w:proofErr w:type="spellStart"/>
+      <w:r>
+        <w:t>Deno</w:t>
+      </w:r>
+      <w:proofErr w:type="spellEnd"/>
+      <w:r>
+        <w:t>. Ideja je zamišljena tako da bi zaposlenici i osoblje imali web aplikaciju odnosno administratorsko sučelje koje bi bilo povezano s bazom podataka i komuniciralo s mobilnom aplikacijom, dok bi posjetitelji bistroa koristili mobilnu aplikaciju o čemu i sama dokumentacija govori.</w:t>
       </w:r>
     </w:p>
     <w:p/>
     <w:p>
       <w:pPr>
-        <w:pStyle w:val="Heading2"/>
+        <w:pStyle w:val="Naslov2"/>
         <w:numPr>
           <w:ilvl w:val="1"/>
           <w:numId w:val="24"/>
         </w:numPr>
+        <w:spacing w:after="240"/>
         <w:ind w:left="1080" w:hanging="513"/>
       </w:pPr>
-      <w:bookmarkStart w:id="2" w:name="_Toc29833216"/>
+      <w:bookmarkStart w:id="2" w:name="_Toc30356420"/>
       <w:r>
         <w:t>Specifikacija korisničkih zahtjeva</w:t>
       </w:r>
       <w:bookmarkEnd w:id="2"/>
     </w:p>
     <w:p>
+      <w:pPr>
+        <w:jc w:val="both"/>
+      </w:pPr>
       <w:r>
         <w:t xml:space="preserve">U ovom projektu web aplikacija neće biti implementirana, već će sami podaci potrebni za demonstraciju i funkcionalnost mobilne aplikacije biti uneseni u bazu podataka te će tako sve funkcionalnosti mobilne aplikacije biti omogućene. Korisnici mobilne aplikacije odnosno posjetitelji bistroa mogu koristiti aplikaciju za dobivanje više informacija nego li neregistrirani korisnici. </w:t>
       </w:r>
     </w:p>
     <w:p>
+      <w:pPr>
+        <w:jc w:val="both"/>
+      </w:pPr>
       <w:r>
         <w:t>Primjerice, na raspolaganju će mu biti omogućeno pregledavanje dnevnog i tjednog menija, spremanje najdražih jela, dobivanje notifikacija na dan kada je njegovo najdraže jelo na meniju, ocjenjivanje i komentiranje raznih jela te pregledavanje ocjena i komentara ostalih jela i skupljanje potpisa za besplatna jela.</w:t>
       </w:r>
@@ -2496,53 +2963,44 @@
     <w:p/>
     <w:p>
       <w:pPr>
-        <w:pStyle w:val="Heading2"/>
+        <w:pStyle w:val="Naslov2"/>
         <w:numPr>
           <w:ilvl w:val="1"/>
           <w:numId w:val="24"/>
         </w:numPr>
-      </w:pPr>
-      <w:bookmarkStart w:id="3" w:name="_Toc29833217"/>
+        <w:spacing w:after="240"/>
+      </w:pPr>
+      <w:bookmarkStart w:id="3" w:name="_Toc30356421"/>
       <w:r>
         <w:t>Specifikacija funkcionalnosti mobilne aplikacije</w:t>
       </w:r>
       <w:bookmarkEnd w:id="3"/>
     </w:p>
     <w:p>
+      <w:pPr>
+        <w:jc w:val="both"/>
+      </w:pPr>
       <w:r>
         <w:t>Sljedeća tablica predstavlja popis funkcionalnosti koja će mobilna aplikacija ispunjavati. Popis funkcionalnosti sadrži šifru, naziv i opis svake funkcionalnosti.</w:t>
       </w:r>
     </w:p>
     <w:p>
       <w:pPr>
-        <w:pStyle w:val="Caption"/>
+        <w:pStyle w:val="Opisslike"/>
         <w:keepNext/>
       </w:pPr>
       <w:bookmarkStart w:id="4" w:name="_Toc29829259"/>
       <w:r>
         <w:t xml:space="preserve">Tablica </w:t>
       </w:r>
-      <w:r>
-        <w:fldChar w:fldCharType="begin"/>
-      </w:r>
-      <w:r>
-        <w:instrText xml:space="preserve"> SEQ Tablica \* ARABIC </w:instrText>
-      </w:r>
-      <w:r>
-        <w:fldChar w:fldCharType="separate"/>
-      </w:r>
-      <w:r>
-        <w:rPr>
-          <w:noProof/>
-        </w:rPr>
-        <w:t>1</w:t>
-      </w:r>
-      <w:r>
-        <w:rPr>
-          <w:noProof/>
-        </w:rPr>
-        <w:fldChar w:fldCharType="end"/>
-      </w:r>
+      <w:fldSimple w:instr=" SEQ Tablica \* ARABIC ">
+        <w:r>
+          <w:rPr>
+            <w:noProof/>
+          </w:rPr>
+          <w:t>1</w:t>
+        </w:r>
+      </w:fldSimple>
       <w:r>
         <w:t>. Popis funkcionalnosti</w:t>
       </w:r>
@@ -2550,7 +3008,7 @@
     </w:p>
     <w:tbl>
       <w:tblPr>
-        <w:tblStyle w:val="TableGrid"/>
+        <w:tblStyle w:val="Reetkatablice"/>
         <w:tblW w:w="0" w:type="auto"/>
         <w:tblCellMar>
           <w:top w:w="144" w:type="dxa"/>
@@ -2694,11 +3152,11 @@
               <w:jc w:val="center"/>
             </w:pPr>
             <w:r>
-              <w:t xml:space="preserve">Registracija će biti obavezna za korištenje svih funkcionalnosti mobilne aplikacije.  Ovaj način je zamišljen zbog određenih ostalih funkcionalnosti poput komentiranja i ocjenjivanja jela gdje će biti potrebna identifikacija korisnika.  Za sada će registracija biti napravljena tako da će morati unijeti svoje ime i </w:t>
+              <w:t xml:space="preserve">Registracija će biti obavezna za korištenje svih funkcionalnosti mobilne aplikacije.  Ovaj način je zamišljen zbog određenih ostalih funkcionalnosti poput komentiranja i ocjenjivanja jela gdje će biti potrebna </w:t>
             </w:r>
             <w:r>
               <w:lastRenderedPageBreak/>
-              <w:t>prezime, korisničko ime i lozinku. U budućnosti bi se mogle implementirati još razne funkcionalnosti koje bi mogle iskoristiti to da svaki korisnik mora imati svoj  korisnički račun.  Isto tako, to što je sada obavezna registracija za korištenje mobilne aplikacije ne mora značiti da će biti i u budućnosti. Veoma lako bi se moglo implementirati da se korisnik ne mora registrirati i na neki drugi način osigurati prethodno navedeno ili jednostavno onemogućiti komentiranje i ocjenjivanje jela ili samo omogućiti to ali anonimno.</w:t>
+              <w:t>identifikacija korisnika.  Za sada će registracija biti napravljena tako da će morati unijeti svoje ime i prezime, korisničko ime i lozinku. U budućnosti bi se mogle implementirati još razne funkcionalnosti koje bi mogle iskoristiti to da svaki korisnik mora imati svoj  korisnički račun.  Isto tako, to što je sada obavezna registracija za korištenje mobilne aplikacije ne mora značiti da će biti i u budućnosti. Veoma lako bi se moglo implementirati da se korisnik ne mora registrirati i na neki drugi način osigurati prethodno navedeno ili jednostavno onemogućiti komentiranje i ocjenjivanje jela ili samo omogućiti to ali anonimno.</w:t>
             </w:r>
           </w:p>
         </w:tc>
@@ -2809,11 +3267,27 @@
               <w:jc w:val="center"/>
             </w:pPr>
             <w:r>
-              <w:t xml:space="preserve">Jedna od temeljnih funkcionalnosti koje i sada posjetitelji bistroa koriste je pregledavanje dnevnog menija na njihovoj web stranici. Ista funkcionalnost bi bila omogućena u mobilnoj aplikaciji. Nadalje, ova funkcionalnost bi bila povezana s Firebase push notifikacijama što znači ako bi korisnici odlučili da žele primati obavijesti kada je njihovo najdraže jelo na dnevnom meniju, poslala bi se mobilna notifikacija na njihov mobitel. Isto tako, u budućnosti bi se mogla dodati još jedna funkcionalnost u prikazu dnevnog menija, a to je da osoblje može prikazati koliko je </w:t>
+              <w:t xml:space="preserve">Jedna od temeljnih funkcionalnosti koje i sada posjetitelji bistroa koriste je pregledavanje dnevnog menija na njihovoj web stranici. Ista funkcionalnost bi bila omogućena u mobilnoj aplikaciji. Nadalje, ova funkcionalnost bi bila povezana s </w:t>
+            </w:r>
+            <w:proofErr w:type="spellStart"/>
+            <w:r>
+              <w:t>Firebase</w:t>
+            </w:r>
+            <w:proofErr w:type="spellEnd"/>
+            <w:r>
+              <w:t xml:space="preserve"> </w:t>
+            </w:r>
+            <w:proofErr w:type="spellStart"/>
+            <w:r>
+              <w:t>push</w:t>
+            </w:r>
+            <w:proofErr w:type="spellEnd"/>
+            <w:r>
+              <w:t xml:space="preserve"> notifikacijama što znači ako bi korisnici odlučili da žele primati obavijesti kada je njihovo najdraže jelo na dnevnom meniju, poslala bi se mobilna notifikacija na njihov mobitel. Isto tako, u budućnosti bi se mogla dodati još jedna funkcionalnost u prikazu dnevnog </w:t>
             </w:r>
             <w:r>
               <w:lastRenderedPageBreak/>
-              <w:t>otprilike jela ostalo za posluživanje jer se često zna dogoditi da određenog jela više nema za poslužiti.</w:t>
+              <w:t>menija, a to je da osoblje može prikazati koliko je otprilike jela ostalo za posluživanje jer se često zna dogoditi da određenog jela više nema za poslužiti.</w:t>
             </w:r>
           </w:p>
         </w:tc>
@@ -2924,7 +3398,15 @@
               <w:jc w:val="center"/>
             </w:pPr>
             <w:r>
-              <w:t>Ova funkcionalnost omogućava korisnicima spremanje svojih najdražih jela u posebni pregled. Nakon toga, moći će označiti žele li dobivati push notifikacije na dan kada je njihovo najdraže jelo na meniju. Isto tako, u budućnosti bi mogli dodavati posebne komentare za svako jelo u ovaj pregled gdje ih nitko drugi neće moći vidjeti.</w:t>
+              <w:t xml:space="preserve">Ova funkcionalnost omogućava korisnicima spremanje svojih najdražih jela u posebni pregled. Nakon toga, moći će označiti žele li dobivati </w:t>
+            </w:r>
+            <w:proofErr w:type="spellStart"/>
+            <w:r>
+              <w:t>push</w:t>
+            </w:r>
+            <w:proofErr w:type="spellEnd"/>
+            <w:r>
+              <w:t xml:space="preserve"> notifikacije na dan kada je njihovo najdraže jelo na meniju. Isto tako, u budućnosti bi mogli dodavati posebne komentare za svako jelo u ovaj pregled gdje ih nitko drugi neće moći vidjeti.</w:t>
             </w:r>
           </w:p>
         </w:tc>
@@ -2963,6 +3445,7 @@
               <w:ind w:firstLine="0"/>
               <w:jc w:val="center"/>
             </w:pPr>
+            <w:proofErr w:type="spellStart"/>
             <w:r>
               <w:rPr>
                 <w:i/>
@@ -2970,6 +3453,7 @@
               </w:rPr>
               <w:t>Push</w:t>
             </w:r>
+            <w:proofErr w:type="spellEnd"/>
             <w:r>
               <w:t xml:space="preserve"> notifikacije za najdraža jela</w:t>
             </w:r>
@@ -2985,8 +3469,37 @@
               <w:ind w:firstLine="0"/>
               <w:jc w:val="center"/>
             </w:pPr>
-            <w:r>
-              <w:t>Push notifikacije za najdraža jela će biti implementirane uz pomoć Firebase tehnologije koje će biti funkcionalne i na Android i na iOS operacijskim uređajima, zahvaljujući Flutteru.</w:t>
+            <w:proofErr w:type="spellStart"/>
+            <w:r>
+              <w:t>Push</w:t>
+            </w:r>
+            <w:proofErr w:type="spellEnd"/>
+            <w:r>
+              <w:t xml:space="preserve"> notifikacije za najdraža jela će biti implementirane uz pomoć </w:t>
+            </w:r>
+            <w:proofErr w:type="spellStart"/>
+            <w:r>
+              <w:t>Firebase</w:t>
+            </w:r>
+            <w:proofErr w:type="spellEnd"/>
+            <w:r>
+              <w:t xml:space="preserve"> tehnologije koje će biti funkcionalne i na Android i na </w:t>
+            </w:r>
+            <w:proofErr w:type="spellStart"/>
+            <w:r>
+              <w:t>iOS</w:t>
+            </w:r>
+            <w:proofErr w:type="spellEnd"/>
+            <w:r>
+              <w:t xml:space="preserve"> operacijskim uređajima, zahvaljujući </w:t>
+            </w:r>
+            <w:proofErr w:type="spellStart"/>
+            <w:r>
+              <w:t>Flutteru</w:t>
+            </w:r>
+            <w:proofErr w:type="spellEnd"/>
+            <w:r>
+              <w:t>.</w:t>
             </w:r>
           </w:p>
         </w:tc>
@@ -3096,11 +3609,35 @@
               <w:jc w:val="center"/>
             </w:pPr>
             <w:r>
-              <w:t xml:space="preserve">Umjesto ručnih iskaznica i potpisivanja konobara nakon svakog jela, skupljanje potpisa za svako 10. besplatno jelo bit će implementirano modularno pomoću NFC-a/QRCodea te unosa pina. Zamišljeno je tako da će se na računu ispisati QR code koji će sadržavati ograničeni </w:t>
+              <w:t>Umjesto ručnih iskaznica i potpisivanja konobara nakon svakog jela, skupljanje potpisa za svako 10. besplatno jelo bit će implementirano modularno pomoću NFC-a/</w:t>
+            </w:r>
+            <w:proofErr w:type="spellStart"/>
+            <w:r>
+              <w:t>QRCodea</w:t>
+            </w:r>
+            <w:proofErr w:type="spellEnd"/>
+            <w:r>
+              <w:t xml:space="preserve"> te unosa pina. Zamišljeno je tako da će se </w:t>
             </w:r>
             <w:r>
               <w:lastRenderedPageBreak/>
-              <w:t>broj koliko će se puta moći skenirati (odnosno koliko je ljudi jelo). Nakon što ga skeniraju, u mobilnoj aplikaciji će im se broj potpisa inkrementirati.</w:t>
+              <w:t xml:space="preserve">na računu ispisati QR </w:t>
+            </w:r>
+            <w:proofErr w:type="spellStart"/>
+            <w:r>
+              <w:t>code</w:t>
+            </w:r>
+            <w:proofErr w:type="spellEnd"/>
+            <w:r>
+              <w:t xml:space="preserve"> koji će sadržavati ograničeni broj koliko će se puta moći skenirati (odnosno koliko je ljudi jelo). Nakon što ga skeniraju, u mobilnoj aplikaciji će im se broj potpisa </w:t>
+            </w:r>
+            <w:proofErr w:type="spellStart"/>
+            <w:r>
+              <w:t>inkrementirati</w:t>
+            </w:r>
+            <w:proofErr w:type="spellEnd"/>
+            <w:r>
+              <w:t>.</w:t>
             </w:r>
           </w:p>
         </w:tc>
@@ -3114,13 +3651,14 @@
     </w:p>
     <w:p>
       <w:pPr>
-        <w:pStyle w:val="Heading1"/>
+        <w:pStyle w:val="Naslov1"/>
         <w:numPr>
           <w:ilvl w:val="0"/>
           <w:numId w:val="24"/>
         </w:numPr>
-      </w:pPr>
-      <w:bookmarkStart w:id="5" w:name="_Toc29833218"/>
+        <w:spacing w:after="240"/>
+      </w:pPr>
+      <w:bookmarkStart w:id="5" w:name="_Toc30356422"/>
       <w:r>
         <w:lastRenderedPageBreak/>
         <w:t>Korišteni alati i tehnologija</w:t>
@@ -3128,18 +3666,23 @@
       <w:bookmarkEnd w:id="5"/>
     </w:p>
     <w:p>
+      <w:pPr>
+        <w:jc w:val="both"/>
+      </w:pPr>
       <w:r>
         <w:t>U izradi ovog projekta će se koristiti razni alati i tehnologije koji će uvelike olakšati implementaciju samog proizvoda.</w:t>
       </w:r>
     </w:p>
     <w:p>
       <w:pPr>
-        <w:pStyle w:val="ListParagraph"/>
+        <w:pStyle w:val="Odlomakpopisa"/>
         <w:numPr>
           <w:ilvl w:val="0"/>
           <w:numId w:val="31"/>
         </w:numPr>
-      </w:pPr>
+        <w:jc w:val="both"/>
+      </w:pPr>
+      <w:proofErr w:type="spellStart"/>
       <w:r>
         <w:rPr>
           <w:b/>
@@ -3147,17 +3690,27 @@
         </w:rPr>
         <w:t>Dart</w:t>
       </w:r>
-      <w:r>
-        <w:t xml:space="preserve"> – programski jezik koji će biti zaslužan za izradu mobilne aplikacije u Android Studiu.</w:t>
-      </w:r>
-    </w:p>
-    <w:p>
-      <w:pPr>
-        <w:pStyle w:val="ListParagraph"/>
+      <w:proofErr w:type="spellEnd"/>
+      <w:r>
+        <w:t xml:space="preserve"> – programski jezik koji će biti zaslužan za izradu mobilne aplikacije u Android </w:t>
+      </w:r>
+      <w:proofErr w:type="spellStart"/>
+      <w:r>
+        <w:t>Studiu</w:t>
+      </w:r>
+      <w:proofErr w:type="spellEnd"/>
+      <w:r>
+        <w:t>.</w:t>
+      </w:r>
+    </w:p>
+    <w:p>
+      <w:pPr>
+        <w:pStyle w:val="Odlomakpopisa"/>
         <w:numPr>
           <w:ilvl w:val="0"/>
           <w:numId w:val="31"/>
         </w:numPr>
+        <w:jc w:val="both"/>
       </w:pPr>
       <w:r>
         <w:rPr>
@@ -3167,17 +3720,35 @@
         <w:t>PHP</w:t>
       </w:r>
       <w:r>
-        <w:t xml:space="preserve"> – programski jezik koji će biti korišten za izradu backend dijela mobilne aplikacije u PhpStormu.</w:t>
-      </w:r>
-    </w:p>
-    <w:p>
-      <w:pPr>
-        <w:pStyle w:val="ListParagraph"/>
+        <w:t xml:space="preserve"> – programski jezik koji će biti korišten za izradu </w:t>
+      </w:r>
+      <w:proofErr w:type="spellStart"/>
+      <w:r>
+        <w:t>backend</w:t>
+      </w:r>
+      <w:proofErr w:type="spellEnd"/>
+      <w:r>
+        <w:t xml:space="preserve"> dijela mobilne aplikacije u </w:t>
+      </w:r>
+      <w:proofErr w:type="spellStart"/>
+      <w:r>
+        <w:t>PhpStormu</w:t>
+      </w:r>
+      <w:proofErr w:type="spellEnd"/>
+      <w:r>
+        <w:t>.</w:t>
+      </w:r>
+    </w:p>
+    <w:p>
+      <w:pPr>
+        <w:pStyle w:val="Odlomakpopisa"/>
         <w:numPr>
           <w:ilvl w:val="0"/>
           <w:numId w:val="31"/>
         </w:numPr>
-      </w:pPr>
+        <w:jc w:val="both"/>
+      </w:pPr>
+      <w:proofErr w:type="spellStart"/>
       <w:r>
         <w:rPr>
           <w:b/>
@@ -3185,18 +3756,37 @@
         </w:rPr>
         <w:t>Flutter</w:t>
       </w:r>
-      <w:r>
-        <w:t xml:space="preserve"> – radni okvir koji će biti korišten za izradu mobilne aplikacije koji koristi Dart programski jezik u pozadini dok se projekt izrađuje u Android Studiu.</w:t>
-      </w:r>
-    </w:p>
-    <w:p>
-      <w:pPr>
-        <w:pStyle w:val="ListParagraph"/>
+      <w:proofErr w:type="spellEnd"/>
+      <w:r>
+        <w:t xml:space="preserve"> – radni okvir koji će biti korišten za izradu mobilne aplikacije koji koristi </w:t>
+      </w:r>
+      <w:proofErr w:type="spellStart"/>
+      <w:r>
+        <w:t>Dart</w:t>
+      </w:r>
+      <w:proofErr w:type="spellEnd"/>
+      <w:r>
+        <w:t xml:space="preserve"> programski jezik u pozadini dok se projekt izrađuje u Android </w:t>
+      </w:r>
+      <w:proofErr w:type="spellStart"/>
+      <w:r>
+        <w:t>Studiu</w:t>
+      </w:r>
+      <w:proofErr w:type="spellEnd"/>
+      <w:r>
+        <w:t>.</w:t>
+      </w:r>
+    </w:p>
+    <w:p>
+      <w:pPr>
+        <w:pStyle w:val="Odlomakpopisa"/>
         <w:numPr>
           <w:ilvl w:val="0"/>
           <w:numId w:val="31"/>
         </w:numPr>
-      </w:pPr>
+        <w:jc w:val="both"/>
+      </w:pPr>
+      <w:proofErr w:type="spellStart"/>
       <w:r>
         <w:rPr>
           <w:b/>
@@ -3204,36 +3794,81 @@
         </w:rPr>
         <w:t>Laravel</w:t>
       </w:r>
-      <w:r>
-        <w:t xml:space="preserve"> – radni okvir koji će biti korišten za izradu backend dijela mobilne aplikacije koji koristi PHP programski jezik u pozadini dok se projekt izrađuje u PhpStormu.</w:t>
-      </w:r>
-    </w:p>
-    <w:p>
-      <w:pPr>
-        <w:pStyle w:val="ListParagraph"/>
+      <w:proofErr w:type="spellEnd"/>
+      <w:r>
+        <w:t xml:space="preserve"> – radni okvir koji će biti korišten za izradu </w:t>
+      </w:r>
+      <w:proofErr w:type="spellStart"/>
+      <w:r>
+        <w:t>backend</w:t>
+      </w:r>
+      <w:proofErr w:type="spellEnd"/>
+      <w:r>
+        <w:t xml:space="preserve"> dijela mobilne aplikacije koji koristi PHP programski jezik u pozadini dok se projekt izrađuje u </w:t>
+      </w:r>
+      <w:proofErr w:type="spellStart"/>
+      <w:r>
+        <w:t>PhpStormu</w:t>
+      </w:r>
+      <w:proofErr w:type="spellEnd"/>
+      <w:r>
+        <w:t>.</w:t>
+      </w:r>
+    </w:p>
+    <w:p>
+      <w:pPr>
+        <w:pStyle w:val="Odlomakpopisa"/>
         <w:numPr>
           <w:ilvl w:val="0"/>
           <w:numId w:val="31"/>
         </w:numPr>
-      </w:pPr>
+        <w:jc w:val="both"/>
+      </w:pPr>
+      <w:proofErr w:type="spellStart"/>
       <w:r>
         <w:rPr>
           <w:b/>
           <w:bCs/>
         </w:rPr>
-        <w:t>MySQL/MariaDB</w:t>
-      </w:r>
-      <w:r>
-        <w:t xml:space="preserve"> – DBMS (eng. Database Management System) odnosno sustav za upravljanje bazom podataka gdje će biti spremljeni svi podaci vezani uz korisnike, jela, ocjene i komentare.</w:t>
-      </w:r>
-    </w:p>
-    <w:p>
-      <w:pPr>
-        <w:pStyle w:val="ListParagraph"/>
+        <w:t>MySQL</w:t>
+      </w:r>
+      <w:proofErr w:type="spellEnd"/>
+      <w:r>
+        <w:rPr>
+          <w:b/>
+          <w:bCs/>
+        </w:rPr>
+        <w:t>/</w:t>
+      </w:r>
+      <w:proofErr w:type="spellStart"/>
+      <w:r>
+        <w:rPr>
+          <w:b/>
+          <w:bCs/>
+        </w:rPr>
+        <w:t>MariaDB</w:t>
+      </w:r>
+      <w:proofErr w:type="spellEnd"/>
+      <w:r>
+        <w:t xml:space="preserve"> – DBMS (eng. </w:t>
+      </w:r>
+      <w:proofErr w:type="spellStart"/>
+      <w:r>
+        <w:t>Database</w:t>
+      </w:r>
+      <w:proofErr w:type="spellEnd"/>
+      <w:r>
+        <w:t xml:space="preserve"> Management System) odnosno sustav za upravljanje bazom podataka gdje će biti spremljeni svi podaci vezani uz korisnike, jela, ocjene i komentare.</w:t>
+      </w:r>
+    </w:p>
+    <w:p>
+      <w:pPr>
+        <w:pStyle w:val="Odlomakpopisa"/>
         <w:numPr>
           <w:ilvl w:val="0"/>
           <w:numId w:val="31"/>
         </w:numPr>
+        <w:jc w:val="both"/>
       </w:pPr>
       <w:r>
         <w:rPr>
@@ -3243,17 +3878,35 @@
         <w:t>Android Studio</w:t>
       </w:r>
       <w:r>
-        <w:t xml:space="preserve"> – IDE (eng. Integrated Development Environment) odnosno integrirano razvojno okruženje koje će biti korišteno za izradu mobilne aplikacije.</w:t>
-      </w:r>
-    </w:p>
-    <w:p>
-      <w:pPr>
-        <w:pStyle w:val="ListParagraph"/>
+        <w:t xml:space="preserve"> – IDE (eng. </w:t>
+      </w:r>
+      <w:proofErr w:type="spellStart"/>
+      <w:r>
+        <w:t>Integrated</w:t>
+      </w:r>
+      <w:proofErr w:type="spellEnd"/>
+      <w:r>
+        <w:t xml:space="preserve"> Development </w:t>
+      </w:r>
+      <w:proofErr w:type="spellStart"/>
+      <w:r>
+        <w:t>Environment</w:t>
+      </w:r>
+      <w:proofErr w:type="spellEnd"/>
+      <w:r>
+        <w:t>) odnosno integrirano razvojno okruženje koje će biti korišteno za izradu mobilne aplikacije.</w:t>
+      </w:r>
+    </w:p>
+    <w:p>
+      <w:pPr>
+        <w:pStyle w:val="Odlomakpopisa"/>
         <w:numPr>
           <w:ilvl w:val="0"/>
           <w:numId w:val="31"/>
         </w:numPr>
-      </w:pPr>
+        <w:jc w:val="both"/>
+      </w:pPr>
+      <w:proofErr w:type="spellStart"/>
       <w:r>
         <w:rPr>
           <w:b/>
@@ -3261,17 +3914,27 @@
         </w:rPr>
         <w:t>PhpStorm</w:t>
       </w:r>
-      <w:r>
-        <w:t xml:space="preserve"> – IDE koji će biti korišten za izradu backend dijela mobilne aplikacije.</w:t>
-      </w:r>
-    </w:p>
-    <w:p>
-      <w:pPr>
-        <w:pStyle w:val="ListParagraph"/>
+      <w:proofErr w:type="spellEnd"/>
+      <w:r>
+        <w:t xml:space="preserve"> – IDE koji će biti korišten za izradu </w:t>
+      </w:r>
+      <w:proofErr w:type="spellStart"/>
+      <w:r>
+        <w:t>backend</w:t>
+      </w:r>
+      <w:proofErr w:type="spellEnd"/>
+      <w:r>
+        <w:t xml:space="preserve"> dijela mobilne aplikacije.</w:t>
+      </w:r>
+    </w:p>
+    <w:p>
+      <w:pPr>
+        <w:pStyle w:val="Odlomakpopisa"/>
         <w:numPr>
           <w:ilvl w:val="0"/>
           <w:numId w:val="31"/>
         </w:numPr>
+        <w:jc w:val="both"/>
       </w:pPr>
       <w:r>
         <w:rPr>
@@ -3286,19 +3949,30 @@
     </w:p>
     <w:p>
       <w:pPr>
-        <w:pStyle w:val="ListParagraph"/>
+        <w:pStyle w:val="Odlomakpopisa"/>
         <w:numPr>
           <w:ilvl w:val="0"/>
           <w:numId w:val="31"/>
         </w:numPr>
-      </w:pPr>
+        <w:jc w:val="both"/>
+      </w:pPr>
+      <w:proofErr w:type="spellStart"/>
       <w:r>
         <w:rPr>
           <w:b/>
           <w:bCs/>
         </w:rPr>
-        <w:t xml:space="preserve">Firebase </w:t>
-      </w:r>
+        <w:t>Firebase</w:t>
+      </w:r>
+      <w:proofErr w:type="spellEnd"/>
+      <w:r>
+        <w:rPr>
+          <w:b/>
+          <w:bCs/>
+        </w:rPr>
+        <w:t xml:space="preserve"> </w:t>
+      </w:r>
+      <w:proofErr w:type="spellStart"/>
       <w:r>
         <w:rPr>
           <w:b/>
@@ -3308,6 +3982,7 @@
         </w:rPr>
         <w:t>push</w:t>
       </w:r>
+      <w:proofErr w:type="spellEnd"/>
       <w:r>
         <w:rPr>
           <w:b/>
@@ -3321,12 +3996,14 @@
     </w:p>
     <w:p>
       <w:pPr>
-        <w:pStyle w:val="ListParagraph"/>
+        <w:pStyle w:val="Odlomakpopisa"/>
         <w:numPr>
           <w:ilvl w:val="0"/>
           <w:numId w:val="31"/>
         </w:numPr>
-      </w:pPr>
+        <w:jc w:val="both"/>
+      </w:pPr>
+      <w:proofErr w:type="spellStart"/>
       <w:r>
         <w:rPr>
           <w:b/>
@@ -3334,18 +4011,53 @@
         </w:rPr>
         <w:t>GitHub</w:t>
       </w:r>
-      <w:r>
-        <w:t xml:space="preserve"> – VCS (eng. Version Control System) odnosno sustav za verzioniranje koda koji će biti korišten za verzioniranje koda, kolaboraciju i nesmetano razvijanje na projektu i na kraju za samo dokumentiranje projekta.</w:t>
-      </w:r>
-    </w:p>
-    <w:p>
-      <w:pPr>
-        <w:pStyle w:val="ListParagraph"/>
+      <w:proofErr w:type="spellEnd"/>
+      <w:r>
+        <w:t xml:space="preserve"> – VCS (eng. </w:t>
+      </w:r>
+      <w:proofErr w:type="spellStart"/>
+      <w:r>
+        <w:t>Version</w:t>
+      </w:r>
+      <w:proofErr w:type="spellEnd"/>
+      <w:r>
+        <w:t xml:space="preserve"> </w:t>
+      </w:r>
+      <w:proofErr w:type="spellStart"/>
+      <w:r>
+        <w:t>Control</w:t>
+      </w:r>
+      <w:proofErr w:type="spellEnd"/>
+      <w:r>
+        <w:t xml:space="preserve"> System) odnosno sustav za </w:t>
+      </w:r>
+      <w:proofErr w:type="spellStart"/>
+      <w:r>
+        <w:t>verzioniranje</w:t>
+      </w:r>
+      <w:proofErr w:type="spellEnd"/>
+      <w:r>
+        <w:t xml:space="preserve"> koda koji će biti korišten za </w:t>
+      </w:r>
+      <w:proofErr w:type="spellStart"/>
+      <w:r>
+        <w:t>verzioniranje</w:t>
+      </w:r>
+      <w:proofErr w:type="spellEnd"/>
+      <w:r>
+        <w:t xml:space="preserve"> koda, kolaboraciju i nesmetano razvijanje na projektu i na kraju za samo dokumentiranje projekta.</w:t>
+      </w:r>
+    </w:p>
+    <w:p>
+      <w:pPr>
+        <w:pStyle w:val="Odlomakpopisa"/>
         <w:numPr>
           <w:ilvl w:val="0"/>
           <w:numId w:val="31"/>
         </w:numPr>
-      </w:pPr>
+        <w:jc w:val="both"/>
+      </w:pPr>
+      <w:proofErr w:type="spellStart"/>
       <w:r>
         <w:rPr>
           <w:b/>
@@ -3353,13 +4065,41 @@
         </w:rPr>
         <w:t>ZenHub</w:t>
       </w:r>
+      <w:proofErr w:type="spellEnd"/>
       <w:r>
         <w:t xml:space="preserve"> – platforma koja će biti korištena za agilnim upravljanjem projektnih zadataka gdje će se dodjeljivati svi zadaci vezani u samu implementaciju programskog proizvoda. Također, moguće je i ostavljati komentare potrebne uz određene zadatke, stavljati rokove kada bi određen zadatak bio završen i prilagati dokumente uz određene zadatke, ako je potrebno.</w:t>
       </w:r>
     </w:p>
     <w:p>
-      <w:r>
-        <w:t>Ciljane platforme za ovu mobilnu aplikaciju će biti i Android i iOS tako da će je moći koristiti svi korisnici neovisno o tome koji operacijski sustav koriste. Naime, Flutter je jedini radni okvir koji omogućuje da se aplikacija implementira native na oba operacijska sustava.</w:t>
+      <w:pPr>
+        <w:jc w:val="both"/>
+      </w:pPr>
+      <w:r>
+        <w:t xml:space="preserve">Ciljane platforme za ovu mobilnu aplikaciju će biti i Android i </w:t>
+      </w:r>
+      <w:proofErr w:type="spellStart"/>
+      <w:r>
+        <w:t>iOS</w:t>
+      </w:r>
+      <w:proofErr w:type="spellEnd"/>
+      <w:r>
+        <w:t xml:space="preserve"> tako da će je moći koristiti svi korisnici neovisno o tome koji operacijski sustav koriste. Naime, </w:t>
+      </w:r>
+      <w:proofErr w:type="spellStart"/>
+      <w:r>
+        <w:t>Flutter</w:t>
+      </w:r>
+      <w:proofErr w:type="spellEnd"/>
+      <w:r>
+        <w:t xml:space="preserve"> je jedini radni okvir koji omogućuje da se aplikacija implementira </w:t>
+      </w:r>
+      <w:proofErr w:type="spellStart"/>
+      <w:r>
+        <w:t>native</w:t>
+      </w:r>
+      <w:proofErr w:type="spellEnd"/>
+      <w:r>
+        <w:t xml:space="preserve"> na oba operacijska sustava.</w:t>
       </w:r>
       <w:r>
         <w:br w:type="page"/>
@@ -3367,13 +4107,14 @@
     </w:p>
     <w:p>
       <w:pPr>
-        <w:pStyle w:val="Heading1"/>
+        <w:pStyle w:val="Naslov1"/>
         <w:numPr>
           <w:ilvl w:val="0"/>
           <w:numId w:val="24"/>
         </w:numPr>
-      </w:pPr>
-      <w:bookmarkStart w:id="6" w:name="_Toc29833219"/>
+        <w:spacing w:after="240"/>
+      </w:pPr>
+      <w:bookmarkStart w:id="6" w:name="_Toc30356423"/>
       <w:r>
         <w:lastRenderedPageBreak/>
         <w:t>Skica zaslona mobilne aplikacije</w:t>
@@ -3381,6 +4122,9 @@
       <w:bookmarkEnd w:id="6"/>
     </w:p>
     <w:p>
+      <w:pPr>
+        <w:jc w:val="both"/>
+      </w:pPr>
       <w:r>
         <w:t>S</w:t>
       </w:r>
@@ -3390,6 +4134,7 @@
       <w:r>
         <w:t xml:space="preserve">zaslona (eng. </w:t>
       </w:r>
+      <w:proofErr w:type="spellStart"/>
       <w:r>
         <w:rPr>
           <w:i/>
@@ -3397,15 +4142,15 @@
         </w:rPr>
         <w:t>Wireframe</w:t>
       </w:r>
+      <w:proofErr w:type="spellEnd"/>
       <w:r>
         <w:t>) omogućava razvojnim inženjerima da dobiju uvid kako bi program trebao izgledati prije nego ga počnu raditi. To uvelike pomaže u određivanju rokova za određene zadatke.</w:t>
       </w:r>
     </w:p>
-    <w:p/>
     <w:p/>
     <w:tbl>
       <w:tblPr>
-        <w:tblStyle w:val="TableGrid"/>
+        <w:tblStyle w:val="Reetkatablice"/>
         <w:tblW w:w="0" w:type="auto"/>
         <w:tblBorders>
           <w:top w:val="none" w:sz="0" w:space="0" w:color="auto"/>
@@ -3433,7 +4178,7 @@
           </w:tcPr>
           <w:p>
             <w:pPr>
-              <w:pStyle w:val="Caption"/>
+              <w:pStyle w:val="Opisslike"/>
               <w:keepNext/>
               <w:ind w:firstLine="0"/>
               <w:jc w:val="center"/>
@@ -3494,35 +4239,22 @@
           </w:p>
           <w:p>
             <w:pPr>
-              <w:pStyle w:val="Caption"/>
+              <w:pStyle w:val="Opisslike"/>
               <w:ind w:firstLine="0"/>
               <w:jc w:val="center"/>
             </w:pPr>
-            <w:bookmarkStart w:id="7" w:name="_Toc29833231"/>
+            <w:bookmarkStart w:id="7" w:name="_Toc30356407"/>
             <w:r>
               <w:t xml:space="preserve">Slika </w:t>
             </w:r>
-            <w:r>
-              <w:fldChar w:fldCharType="begin"/>
-            </w:r>
-            <w:r>
-              <w:instrText xml:space="preserve"> SEQ Slika \* ARABIC </w:instrText>
-            </w:r>
-            <w:r>
-              <w:fldChar w:fldCharType="separate"/>
-            </w:r>
-            <w:r>
-              <w:rPr>
-                <w:noProof/>
-              </w:rPr>
-              <w:t>1</w:t>
-            </w:r>
-            <w:r>
-              <w:rPr>
-                <w:noProof/>
-              </w:rPr>
-              <w:fldChar w:fldCharType="end"/>
-            </w:r>
+            <w:fldSimple w:instr=" SEQ Slika \* ARABIC ">
+              <w:r>
+                <w:rPr>
+                  <w:noProof/>
+                </w:rPr>
+                <w:t>1</w:t>
+              </w:r>
+            </w:fldSimple>
             <w:r>
               <w:t>. Izgled prijave</w:t>
             </w:r>
@@ -3595,35 +4327,22 @@
           </w:p>
           <w:p>
             <w:pPr>
-              <w:pStyle w:val="Caption"/>
+              <w:pStyle w:val="Opisslike"/>
               <w:ind w:firstLine="0"/>
               <w:jc w:val="center"/>
             </w:pPr>
-            <w:bookmarkStart w:id="8" w:name="_Toc29833232"/>
+            <w:bookmarkStart w:id="8" w:name="_Toc30356408"/>
             <w:r>
               <w:t xml:space="preserve">Slika </w:t>
             </w:r>
-            <w:r>
-              <w:fldChar w:fldCharType="begin"/>
-            </w:r>
-            <w:r>
-              <w:instrText xml:space="preserve"> SEQ Slika \* ARABIC </w:instrText>
-            </w:r>
-            <w:r>
-              <w:fldChar w:fldCharType="separate"/>
-            </w:r>
-            <w:r>
-              <w:rPr>
-                <w:noProof/>
-              </w:rPr>
-              <w:t>2</w:t>
-            </w:r>
-            <w:r>
-              <w:rPr>
-                <w:noProof/>
-              </w:rPr>
-              <w:fldChar w:fldCharType="end"/>
-            </w:r>
+            <w:fldSimple w:instr=" SEQ Slika \* ARABIC ">
+              <w:r>
+                <w:rPr>
+                  <w:noProof/>
+                </w:rPr>
+                <w:t>2</w:t>
+              </w:r>
+            </w:fldSimple>
             <w:r>
               <w:t>. Izgled registracije</w:t>
             </w:r>
@@ -3648,7 +4367,7 @@
     <w:p/>
     <w:tbl>
       <w:tblPr>
-        <w:tblStyle w:val="TableGrid"/>
+        <w:tblStyle w:val="Reetkatablice"/>
         <w:tblW w:w="0" w:type="auto"/>
         <w:tblBorders>
           <w:top w:val="none" w:sz="0" w:space="0" w:color="auto"/>
@@ -3735,35 +4454,22 @@
           </w:p>
           <w:p>
             <w:pPr>
-              <w:pStyle w:val="Caption"/>
+              <w:pStyle w:val="Opisslike"/>
               <w:ind w:firstLine="0"/>
               <w:jc w:val="center"/>
             </w:pPr>
-            <w:bookmarkStart w:id="9" w:name="_Toc29833233"/>
+            <w:bookmarkStart w:id="9" w:name="_Toc30356409"/>
             <w:r>
               <w:t xml:space="preserve">Slika </w:t>
             </w:r>
-            <w:r>
-              <w:fldChar w:fldCharType="begin"/>
-            </w:r>
-            <w:r>
-              <w:instrText xml:space="preserve"> SEQ Slika \* ARABIC </w:instrText>
-            </w:r>
-            <w:r>
-              <w:fldChar w:fldCharType="separate"/>
-            </w:r>
-            <w:r>
-              <w:rPr>
-                <w:noProof/>
-              </w:rPr>
-              <w:t>3</w:t>
-            </w:r>
-            <w:r>
-              <w:rPr>
-                <w:noProof/>
-              </w:rPr>
-              <w:fldChar w:fldCharType="end"/>
-            </w:r>
+            <w:fldSimple w:instr=" SEQ Slika \* ARABIC ">
+              <w:r>
+                <w:rPr>
+                  <w:noProof/>
+                </w:rPr>
+                <w:t>3</w:t>
+              </w:r>
+            </w:fldSimple>
             <w:r>
               <w:t>. Izgled navigacije</w:t>
             </w:r>
@@ -3801,44 +4507,31 @@
                   <v:path o:extrusionok="f" gradientshapeok="t" o:connecttype="rect"/>
                   <o:lock v:ext="edit" aspectratio="t"/>
                 </v:shapetype>
-                <v:shape id="_x0000_i1025" type="#_x0000_t75" style="width:189.75pt;height:407.25pt" o:ole="">
+                <v:shape id="_x0000_i1025" type="#_x0000_t75" style="width:190.2pt;height:407.1pt" o:ole="">
                   <v:imagedata r:id="rId14" o:title=""/>
                 </v:shape>
-                <o:OLEObject Type="Embed" ProgID="PBrush" ShapeID="_x0000_i1025" DrawAspect="Content" ObjectID="_1640540491" r:id="rId15"/>
+                <o:OLEObject Type="Embed" ProgID="PBrush" ShapeID="_x0000_i1025" DrawAspect="Content" ObjectID="_1640969322" r:id="rId15"/>
               </w:object>
             </w:r>
           </w:p>
           <w:p>
             <w:pPr>
-              <w:pStyle w:val="Caption"/>
+              <w:pStyle w:val="Opisslike"/>
               <w:ind w:firstLine="0"/>
               <w:jc w:val="center"/>
             </w:pPr>
-            <w:bookmarkStart w:id="10" w:name="_Toc29833234"/>
+            <w:bookmarkStart w:id="10" w:name="_Toc30356410"/>
             <w:r>
               <w:t xml:space="preserve">Slika </w:t>
             </w:r>
-            <w:r>
-              <w:fldChar w:fldCharType="begin"/>
-            </w:r>
-            <w:r>
-              <w:instrText xml:space="preserve"> SEQ Slika \* ARABIC </w:instrText>
-            </w:r>
-            <w:r>
-              <w:fldChar w:fldCharType="separate"/>
-            </w:r>
-            <w:r>
-              <w:rPr>
-                <w:noProof/>
-              </w:rPr>
-              <w:t>4</w:t>
-            </w:r>
-            <w:r>
-              <w:rPr>
-                <w:noProof/>
-              </w:rPr>
-              <w:fldChar w:fldCharType="end"/>
-            </w:r>
+            <w:fldSimple w:instr=" SEQ Slika \* ARABIC ">
+              <w:r>
+                <w:rPr>
+                  <w:noProof/>
+                </w:rPr>
+                <w:t>4</w:t>
+              </w:r>
+            </w:fldSimple>
             <w:r>
               <w:t>. Izgled dnevnog menija</w:t>
             </w:r>
@@ -3861,7 +4554,7 @@
     <w:p/>
     <w:tbl>
       <w:tblPr>
-        <w:tblStyle w:val="TableGrid"/>
+        <w:tblStyle w:val="Reetkatablice"/>
         <w:tblW w:w="10260" w:type="dxa"/>
         <w:tblInd w:w="-545" w:type="dxa"/>
         <w:tblBorders>
@@ -3896,45 +4589,32 @@
             </w:pPr>
             <w:r>
               <w:object w:dxaOrig="4488" w:dyaOrig="8808" w14:anchorId="3FFD7904">
-                <v:shape id="_x0000_i1026" type="#_x0000_t75" style="width:209.25pt;height:411pt" o:ole="">
+                <v:shape id="_x0000_i1026" type="#_x0000_t75" style="width:208.9pt;height:410.65pt" o:ole="">
                   <v:imagedata r:id="rId16" o:title=""/>
                 </v:shape>
-                <o:OLEObject Type="Embed" ProgID="PBrush" ShapeID="_x0000_i1026" DrawAspect="Content" ObjectID="_1640540492" r:id="rId17"/>
+                <o:OLEObject Type="Embed" ProgID="PBrush" ShapeID="_x0000_i1026" DrawAspect="Content" ObjectID="_1640969323" r:id="rId17"/>
               </w:object>
             </w:r>
           </w:p>
           <w:p>
             <w:pPr>
-              <w:pStyle w:val="Caption"/>
+              <w:pStyle w:val="Opisslike"/>
               <w:spacing w:before="240"/>
               <w:ind w:firstLine="0"/>
               <w:jc w:val="center"/>
             </w:pPr>
-            <w:bookmarkStart w:id="11" w:name="_Toc29833235"/>
+            <w:bookmarkStart w:id="11" w:name="_Toc30356411"/>
             <w:r>
               <w:t xml:space="preserve">Slika </w:t>
             </w:r>
-            <w:r>
-              <w:fldChar w:fldCharType="begin"/>
-            </w:r>
-            <w:r>
-              <w:instrText xml:space="preserve"> SEQ Slika \* ARABIC </w:instrText>
-            </w:r>
-            <w:r>
-              <w:fldChar w:fldCharType="separate"/>
-            </w:r>
-            <w:r>
-              <w:rPr>
-                <w:noProof/>
-              </w:rPr>
-              <w:t>5</w:t>
-            </w:r>
-            <w:r>
-              <w:rPr>
-                <w:noProof/>
-              </w:rPr>
-              <w:fldChar w:fldCharType="end"/>
-            </w:r>
+            <w:fldSimple w:instr=" SEQ Slika \* ARABIC ">
+              <w:r>
+                <w:rPr>
+                  <w:noProof/>
+                </w:rPr>
+                <w:t>5</w:t>
+              </w:r>
+            </w:fldSimple>
             <w:r>
               <w:t>. Izgled tjednog menija</w:t>
             </w:r>
@@ -4008,35 +4688,22 @@
           </w:p>
           <w:p>
             <w:pPr>
-              <w:pStyle w:val="Caption"/>
+              <w:pStyle w:val="Opisslike"/>
               <w:ind w:firstLine="0"/>
               <w:jc w:val="center"/>
             </w:pPr>
-            <w:bookmarkStart w:id="12" w:name="_Toc29833236"/>
+            <w:bookmarkStart w:id="12" w:name="_Toc30356412"/>
             <w:r>
               <w:t xml:space="preserve">Slika </w:t>
             </w:r>
-            <w:r>
-              <w:fldChar w:fldCharType="begin"/>
-            </w:r>
-            <w:r>
-              <w:instrText xml:space="preserve"> SEQ Slika \* ARABIC </w:instrText>
-            </w:r>
-            <w:r>
-              <w:fldChar w:fldCharType="separate"/>
-            </w:r>
-            <w:r>
-              <w:rPr>
-                <w:noProof/>
-              </w:rPr>
-              <w:t>6</w:t>
-            </w:r>
-            <w:r>
-              <w:rPr>
-                <w:noProof/>
-              </w:rPr>
-              <w:fldChar w:fldCharType="end"/>
-            </w:r>
+            <w:fldSimple w:instr=" SEQ Slika \* ARABIC ">
+              <w:r>
+                <w:rPr>
+                  <w:noProof/>
+                </w:rPr>
+                <w:t>6</w:t>
+              </w:r>
+            </w:fldSimple>
             <w:r>
               <w:t>. Izgled profila</w:t>
             </w:r>
@@ -4066,13 +4733,14 @@
     </w:p>
     <w:p>
       <w:pPr>
-        <w:pStyle w:val="Heading1"/>
+        <w:pStyle w:val="Naslov1"/>
         <w:numPr>
           <w:ilvl w:val="0"/>
           <w:numId w:val="24"/>
         </w:numPr>
-      </w:pPr>
-      <w:bookmarkStart w:id="13" w:name="_Toc29833220"/>
+        <w:spacing w:after="240"/>
+      </w:pPr>
+      <w:bookmarkStart w:id="13" w:name="_Toc30356424"/>
       <w:r>
         <w:lastRenderedPageBreak/>
         <w:t>Arhitektura sustava</w:t>
@@ -4080,8 +4748,27 @@
       <w:bookmarkEnd w:id="13"/>
     </w:p>
     <w:p>
-      <w:r>
-        <w:t>ERA (eng. Entity-Relationship-Attribute) model baze podataka predstavlja grafičku reprezentaciju objekata, veza i svojstava nekog sustava. Sljedeća slika prikazuje ERA model aplikacije Bistro Deno.</w:t>
+      <w:pPr>
+        <w:jc w:val="both"/>
+      </w:pPr>
+      <w:r>
+        <w:t xml:space="preserve">ERA (eng. </w:t>
+      </w:r>
+      <w:proofErr w:type="spellStart"/>
+      <w:r>
+        <w:t>Entity-Relationship-Attribute</w:t>
+      </w:r>
+      <w:proofErr w:type="spellEnd"/>
+      <w:r>
+        <w:t xml:space="preserve">) model baze podataka predstavlja grafičku reprezentaciju objekata, veza i svojstava nekog sustava. Sljedeća slika prikazuje ERA model aplikacije Bistro </w:t>
+      </w:r>
+      <w:proofErr w:type="spellStart"/>
+      <w:r>
+        <w:t>Deno</w:t>
+      </w:r>
+      <w:proofErr w:type="spellEnd"/>
+      <w:r>
+        <w:t>.</w:t>
       </w:r>
     </w:p>
     <w:p>
@@ -4133,44 +4820,47 @@
     </w:p>
     <w:p>
       <w:pPr>
-        <w:pStyle w:val="Caption"/>
+        <w:pStyle w:val="Opisslike"/>
         <w:jc w:val="center"/>
       </w:pPr>
-      <w:bookmarkStart w:id="14" w:name="_Toc29833237"/>
+      <w:bookmarkStart w:id="14" w:name="_Toc30356413"/>
       <w:r>
         <w:t xml:space="preserve">Slika </w:t>
       </w:r>
-      <w:r>
-        <w:fldChar w:fldCharType="begin"/>
-      </w:r>
-      <w:r>
-        <w:instrText xml:space="preserve"> SEQ Slika \* ARABIC </w:instrText>
-      </w:r>
-      <w:r>
-        <w:fldChar w:fldCharType="separate"/>
-      </w:r>
-      <w:r>
-        <w:rPr>
-          <w:noProof/>
-        </w:rPr>
-        <w:t>7</w:t>
-      </w:r>
-      <w:r>
-        <w:rPr>
-          <w:noProof/>
-        </w:rPr>
-        <w:fldChar w:fldCharType="end"/>
-      </w:r>
+      <w:fldSimple w:instr=" SEQ Slika \* ARABIC ">
+        <w:r>
+          <w:rPr>
+            <w:noProof/>
+          </w:rPr>
+          <w:t>7</w:t>
+        </w:r>
+      </w:fldSimple>
       <w:r>
         <w:t>. ERA model baze podataka</w:t>
       </w:r>
       <w:bookmarkEnd w:id="14"/>
     </w:p>
-    <w:p/>
-    <w:p>
-      <w:r>
-        <w:t xml:space="preserve">Bistro Deno će imati tablicu </w:t>
-      </w:r>
+    <w:p>
+      <w:pPr>
+        <w:jc w:val="both"/>
+      </w:pPr>
+    </w:p>
+    <w:p>
+      <w:pPr>
+        <w:jc w:val="both"/>
+      </w:pPr>
+      <w:r>
+        <w:t xml:space="preserve">Bistro </w:t>
+      </w:r>
+      <w:proofErr w:type="spellStart"/>
+      <w:r>
+        <w:t>Deno</w:t>
+      </w:r>
+      <w:proofErr w:type="spellEnd"/>
+      <w:r>
+        <w:t xml:space="preserve"> će imati tablicu </w:t>
+      </w:r>
+      <w:proofErr w:type="spellStart"/>
       <w:r>
         <w:rPr>
           <w:i/>
@@ -4178,135 +4868,303 @@
         </w:rPr>
         <w:t>users</w:t>
       </w:r>
+      <w:proofErr w:type="spellEnd"/>
       <w:r>
         <w:t xml:space="preserve"> koja predstavlja korisnike i sadrži sljedeće atribute: </w:t>
       </w:r>
+      <w:proofErr w:type="spellStart"/>
       <w:r>
         <w:rPr>
           <w:i/>
           <w:iCs/>
         </w:rPr>
-        <w:t>id, name, username, email, email_verified_at, password, signatures_count, remember_token, created_at</w:t>
-      </w:r>
-      <w:r>
-        <w:t xml:space="preserve"> i </w:t>
-      </w:r>
+        <w:t>id</w:t>
+      </w:r>
+      <w:proofErr w:type="spellEnd"/>
       <w:r>
         <w:rPr>
           <w:i/>
           <w:iCs/>
         </w:rPr>
-        <w:t>updated_at</w:t>
-      </w:r>
-      <w:r>
-        <w:t xml:space="preserve">. Korisnik će prilikom registracije upisivati ime i prezime, korisničko ime i lozinku dok će se </w:t>
-      </w:r>
+        <w:t xml:space="preserve">, </w:t>
+      </w:r>
+      <w:proofErr w:type="spellStart"/>
       <w:r>
         <w:rPr>
           <w:i/>
           <w:iCs/>
         </w:rPr>
-        <w:t>signatures_count</w:t>
-      </w:r>
-      <w:r>
-        <w:t xml:space="preserve"> postaviti na vrijednost 0.</w:t>
-      </w:r>
-    </w:p>
-    <w:p>
-      <w:r>
-        <w:t xml:space="preserve">Nadalje, tablica </w:t>
-      </w:r>
+        <w:t>name</w:t>
+      </w:r>
+      <w:proofErr w:type="spellEnd"/>
       <w:r>
         <w:rPr>
           <w:i/>
           <w:iCs/>
         </w:rPr>
-        <w:t>meals</w:t>
-      </w:r>
-      <w:r>
-        <w:t xml:space="preserve"> će sadržavati sva jela koja će biti u ponudi i tablica će sadržavati sljedeće atribute: </w:t>
-      </w:r>
+        <w:t xml:space="preserve">, </w:t>
+      </w:r>
+      <w:proofErr w:type="spellStart"/>
       <w:r>
         <w:rPr>
           <w:i/>
           <w:iCs/>
         </w:rPr>
-        <w:t xml:space="preserve">id, name, created_at </w:t>
-      </w:r>
-      <w:r>
-        <w:t xml:space="preserve">i </w:t>
-      </w:r>
+        <w:t>username</w:t>
+      </w:r>
+      <w:proofErr w:type="spellEnd"/>
       <w:r>
         <w:rPr>
           <w:i/>
           <w:iCs/>
         </w:rPr>
-        <w:t>updated_at</w:t>
-      </w:r>
-      <w:r>
-        <w:t>.</w:t>
-      </w:r>
-    </w:p>
-    <w:p>
-      <w:r>
-        <w:t xml:space="preserve">Tablica </w:t>
-      </w:r>
+        <w:t xml:space="preserve">, email, </w:t>
+      </w:r>
+      <w:proofErr w:type="spellStart"/>
       <w:r>
         <w:rPr>
           <w:i/>
           <w:iCs/>
         </w:rPr>
-        <w:t>user_favorite_meals</w:t>
-      </w:r>
-      <w:r>
-        <w:t xml:space="preserve"> će biti pivot tablica između tablica </w:t>
-      </w:r>
+        <w:t>email_verified_at</w:t>
+      </w:r>
+      <w:proofErr w:type="spellEnd"/>
       <w:r>
         <w:rPr>
           <w:i/>
           <w:iCs/>
         </w:rPr>
-        <w:t>users</w:t>
-      </w:r>
-      <w:r>
-        <w:t xml:space="preserve"> i </w:t>
-      </w:r>
+        <w:t xml:space="preserve">, password, </w:t>
+      </w:r>
+      <w:proofErr w:type="spellStart"/>
       <w:r>
         <w:rPr>
           <w:i/>
           <w:iCs/>
         </w:rPr>
-        <w:t>meals</w:t>
-      </w:r>
-      <w:r>
-        <w:t xml:space="preserve"> i služit će za određivanje korisnikovih najdražih jela. Sadržava dva strana ključa i to </w:t>
-      </w:r>
+        <w:t>signatures_count</w:t>
+      </w:r>
+      <w:proofErr w:type="spellEnd"/>
       <w:r>
         <w:rPr>
           <w:i/>
           <w:iCs/>
         </w:rPr>
-        <w:t>user_id</w:t>
-      </w:r>
-      <w:r>
-        <w:t xml:space="preserve"> i </w:t>
-      </w:r>
+        <w:t xml:space="preserve">, </w:t>
+      </w:r>
+      <w:proofErr w:type="spellStart"/>
       <w:r>
         <w:rPr>
           <w:i/>
           <w:iCs/>
         </w:rPr>
+        <w:t>remember_token</w:t>
+      </w:r>
+      <w:proofErr w:type="spellEnd"/>
+      <w:r>
+        <w:rPr>
+          <w:i/>
+          <w:iCs/>
+        </w:rPr>
+        <w:t xml:space="preserve">, </w:t>
+      </w:r>
+      <w:proofErr w:type="spellStart"/>
+      <w:r>
+        <w:rPr>
+          <w:i/>
+          <w:iCs/>
+        </w:rPr>
+        <w:t>created_at</w:t>
+      </w:r>
+      <w:proofErr w:type="spellEnd"/>
+      <w:r>
+        <w:t xml:space="preserve"> i </w:t>
+      </w:r>
+      <w:proofErr w:type="spellStart"/>
+      <w:r>
+        <w:rPr>
+          <w:i/>
+          <w:iCs/>
+        </w:rPr>
+        <w:t>updated_at</w:t>
+      </w:r>
+      <w:proofErr w:type="spellEnd"/>
+      <w:r>
+        <w:t xml:space="preserve">. Korisnik će prilikom registracije upisivati ime i prezime, korisničko ime i lozinku dok će se </w:t>
+      </w:r>
+      <w:proofErr w:type="spellStart"/>
+      <w:r>
+        <w:rPr>
+          <w:i/>
+          <w:iCs/>
+        </w:rPr>
+        <w:t>signatures_count</w:t>
+      </w:r>
+      <w:proofErr w:type="spellEnd"/>
+      <w:r>
+        <w:t xml:space="preserve"> postaviti na vrijednost 0.</w:t>
+      </w:r>
+    </w:p>
+    <w:p>
+      <w:pPr>
+        <w:jc w:val="both"/>
+      </w:pPr>
+      <w:r>
+        <w:t xml:space="preserve">Nadalje, tablica </w:t>
+      </w:r>
+      <w:proofErr w:type="spellStart"/>
+      <w:r>
+        <w:rPr>
+          <w:i/>
+          <w:iCs/>
+        </w:rPr>
+        <w:t>meals</w:t>
+      </w:r>
+      <w:proofErr w:type="spellEnd"/>
+      <w:r>
+        <w:t xml:space="preserve"> će sadržavati sva jela koja će biti u ponudi i tablica će sadržavati sljedeće atribute: </w:t>
+      </w:r>
+      <w:proofErr w:type="spellStart"/>
+      <w:r>
+        <w:rPr>
+          <w:i/>
+          <w:iCs/>
+        </w:rPr>
+        <w:t>id</w:t>
+      </w:r>
+      <w:proofErr w:type="spellEnd"/>
+      <w:r>
+        <w:rPr>
+          <w:i/>
+          <w:iCs/>
+        </w:rPr>
+        <w:t xml:space="preserve">, </w:t>
+      </w:r>
+      <w:proofErr w:type="spellStart"/>
+      <w:r>
+        <w:rPr>
+          <w:i/>
+          <w:iCs/>
+        </w:rPr>
+        <w:t>name</w:t>
+      </w:r>
+      <w:proofErr w:type="spellEnd"/>
+      <w:r>
+        <w:rPr>
+          <w:i/>
+          <w:iCs/>
+        </w:rPr>
+        <w:t xml:space="preserve">, </w:t>
+      </w:r>
+      <w:proofErr w:type="spellStart"/>
+      <w:r>
+        <w:rPr>
+          <w:i/>
+          <w:iCs/>
+        </w:rPr>
+        <w:t>created_at</w:t>
+      </w:r>
+      <w:proofErr w:type="spellEnd"/>
+      <w:r>
+        <w:rPr>
+          <w:i/>
+          <w:iCs/>
+        </w:rPr>
+        <w:t xml:space="preserve"> </w:t>
+      </w:r>
+      <w:r>
+        <w:t xml:space="preserve">i </w:t>
+      </w:r>
+      <w:proofErr w:type="spellStart"/>
+      <w:r>
+        <w:rPr>
+          <w:i/>
+          <w:iCs/>
+        </w:rPr>
+        <w:t>updated_at</w:t>
+      </w:r>
+      <w:proofErr w:type="spellEnd"/>
+      <w:r>
+        <w:t>.</w:t>
+      </w:r>
+    </w:p>
+    <w:p>
+      <w:pPr>
+        <w:jc w:val="both"/>
+      </w:pPr>
+      <w:r>
+        <w:t xml:space="preserve">Tablica </w:t>
+      </w:r>
+      <w:proofErr w:type="spellStart"/>
+      <w:r>
+        <w:rPr>
+          <w:i/>
+          <w:iCs/>
+        </w:rPr>
+        <w:t>user_favorite_meals</w:t>
+      </w:r>
+      <w:proofErr w:type="spellEnd"/>
+      <w:r>
+        <w:t xml:space="preserve"> će biti pivot tablica između tablica </w:t>
+      </w:r>
+      <w:proofErr w:type="spellStart"/>
+      <w:r>
+        <w:rPr>
+          <w:i/>
+          <w:iCs/>
+        </w:rPr>
+        <w:t>users</w:t>
+      </w:r>
+      <w:proofErr w:type="spellEnd"/>
+      <w:r>
+        <w:t xml:space="preserve"> i </w:t>
+      </w:r>
+      <w:proofErr w:type="spellStart"/>
+      <w:r>
+        <w:rPr>
+          <w:i/>
+          <w:iCs/>
+        </w:rPr>
+        <w:t>meals</w:t>
+      </w:r>
+      <w:proofErr w:type="spellEnd"/>
+      <w:r>
+        <w:t xml:space="preserve"> i služit će za određivanje korisnikovih najdražih jela. Sadržava dva strana ključa i to </w:t>
+      </w:r>
+      <w:proofErr w:type="spellStart"/>
+      <w:r>
+        <w:rPr>
+          <w:i/>
+          <w:iCs/>
+        </w:rPr>
+        <w:t>user_id</w:t>
+      </w:r>
+      <w:proofErr w:type="spellEnd"/>
+      <w:r>
+        <w:t xml:space="preserve"> i </w:t>
+      </w:r>
+      <w:proofErr w:type="spellStart"/>
+      <w:r>
+        <w:rPr>
+          <w:i/>
+          <w:iCs/>
+        </w:rPr>
         <w:t>meal_id</w:t>
       </w:r>
+      <w:proofErr w:type="spellEnd"/>
       <w:r>
         <w:t>.</w:t>
       </w:r>
     </w:p>
     <w:p>
+      <w:pPr>
+        <w:jc w:val="both"/>
+      </w:pPr>
       <w:r>
         <w:lastRenderedPageBreak/>
         <w:t xml:space="preserve">Tablica </w:t>
       </w:r>
+      <w:proofErr w:type="spellStart"/>
       <w:r>
         <w:rPr>
           <w:i/>
@@ -4314,56 +5172,101 @@
         </w:rPr>
         <w:t>ratings</w:t>
       </w:r>
+      <w:proofErr w:type="spellEnd"/>
       <w:r>
         <w:t xml:space="preserve"> će sadržavati ocjene i komentare od korisnika za odabrana jela i sadržavati će sljedeće atribute: </w:t>
       </w:r>
+      <w:proofErr w:type="spellStart"/>
       <w:r>
         <w:rPr>
           <w:i/>
           <w:iCs/>
         </w:rPr>
-        <w:t xml:space="preserve">id, </w:t>
-      </w:r>
-      <w:r>
-        <w:t xml:space="preserve">strane ključeve </w:t>
-      </w:r>
+        <w:t>id</w:t>
+      </w:r>
+      <w:proofErr w:type="spellEnd"/>
       <w:r>
         <w:rPr>
           <w:i/>
           <w:iCs/>
         </w:rPr>
-        <w:t>meal_id</w:t>
-      </w:r>
-      <w:r>
-        <w:t xml:space="preserve"> i </w:t>
-      </w:r>
+        <w:t xml:space="preserve">, </w:t>
+      </w:r>
+      <w:r>
+        <w:t xml:space="preserve">strane ključeve </w:t>
+      </w:r>
+      <w:proofErr w:type="spellStart"/>
       <w:r>
         <w:rPr>
           <w:i/>
           <w:iCs/>
         </w:rPr>
-        <w:t>user_id</w:t>
-      </w:r>
-      <w:r>
-        <w:t xml:space="preserve">, </w:t>
-      </w:r>
+        <w:t>meal_id</w:t>
+      </w:r>
+      <w:proofErr w:type="spellEnd"/>
+      <w:r>
+        <w:t xml:space="preserve"> i </w:t>
+      </w:r>
+      <w:proofErr w:type="spellStart"/>
       <w:r>
         <w:rPr>
           <w:i/>
           <w:iCs/>
         </w:rPr>
-        <w:t xml:space="preserve">stars, comment, created_at </w:t>
-      </w:r>
-      <w:r>
-        <w:t xml:space="preserve">i </w:t>
-      </w:r>
+        <w:t>user_id</w:t>
+      </w:r>
+      <w:proofErr w:type="spellEnd"/>
+      <w:r>
+        <w:t xml:space="preserve">, </w:t>
+      </w:r>
+      <w:proofErr w:type="spellStart"/>
       <w:r>
         <w:rPr>
           <w:i/>
           <w:iCs/>
         </w:rPr>
+        <w:t>stars</w:t>
+      </w:r>
+      <w:proofErr w:type="spellEnd"/>
+      <w:r>
+        <w:rPr>
+          <w:i/>
+          <w:iCs/>
+        </w:rPr>
+        <w:t xml:space="preserve">, </w:t>
+      </w:r>
+      <w:proofErr w:type="spellStart"/>
+      <w:r>
+        <w:rPr>
+          <w:i/>
+          <w:iCs/>
+        </w:rPr>
+        <w:t>comment</w:t>
+      </w:r>
+      <w:proofErr w:type="spellEnd"/>
+      <w:r>
+        <w:rPr>
+          <w:i/>
+          <w:iCs/>
+        </w:rPr>
+        <w:t xml:space="preserve">, </w:t>
+      </w:r>
+      <w:proofErr w:type="spellStart"/>
+      <w:r>
+        <w:t>created_at</w:t>
+      </w:r>
+      <w:proofErr w:type="spellEnd"/>
+      <w:r>
+        <w:t xml:space="preserve"> </w:t>
+      </w:r>
+      <w:r>
+        <w:t xml:space="preserve">i </w:t>
+      </w:r>
+      <w:proofErr w:type="spellStart"/>
+      <w:r>
         <w:t>updated_at</w:t>
       </w:r>
+      <w:proofErr w:type="spellEnd"/>
       <w:r>
         <w:t>.</w:t>
       </w:r>
@@ -4373,124 +5276,294 @@
     </w:p>
     <w:p>
       <w:pPr>
-        <w:pStyle w:val="Heading1"/>
+        <w:pStyle w:val="Naslov1"/>
         <w:numPr>
           <w:ilvl w:val="0"/>
           <w:numId w:val="24"/>
         </w:numPr>
-      </w:pPr>
-      <w:bookmarkStart w:id="15" w:name="_Toc29833221"/>
+        <w:spacing w:after="240"/>
+      </w:pPr>
+      <w:bookmarkStart w:id="15" w:name="_Toc30356425"/>
+      <w:proofErr w:type="spellStart"/>
       <w:r>
         <w:lastRenderedPageBreak/>
-        <w:t>Zaključak</w:t>
+        <w:t>UseCase</w:t>
+      </w:r>
+      <w:proofErr w:type="spellEnd"/>
+      <w:r>
+        <w:t xml:space="preserve"> dijagram aplikacije Bistro </w:t>
+      </w:r>
+      <w:proofErr w:type="spellStart"/>
+      <w:r>
+        <w:t>Deno</w:t>
       </w:r>
       <w:bookmarkEnd w:id="15"/>
-    </w:p>
-    <w:p>
-      <w:r>
-        <w:t>Bistro Deno je mobilna aplikacija namijenjena poboljšanju iskustava gostiju restorana Deno. Tehnička dokumentacija za ovaj projekt će služiti kao početna točka za implementaciju mobilne aplikacije i kao referenca koja će olakšavati izradu samog programskog proizvoda pružajući popis funkcionalnosti kojih treba izraditi, skice ekrana kako će same funkcionalnosti izgledati i razne dijagrame koji će služiti kao pozadinska arhitektura.</w:t>
-      </w:r>
-    </w:p>
-    <w:p>
-      <w:r>
-        <w:t>U dokumentu su navedene najbitnije st</w:t>
-      </w:r>
-      <w:r>
-        <w:t>vari vezane uz narednu izradu programskog proizvoda. Popisane su funkcionalnosti, navedeni su alati i korištene tehnologije, opisana je skica mobilne aplikacije koja će se koristiti kao dizajn same mobilne aplikacije te je navedena arhitektura cijelog planiranog sustava.</w:t>
-      </w:r>
-      <w:r>
-        <w:t xml:space="preserve"> Dokument će služiti kao potpora tijekom faze implementacije stavki koje su opisane u samom dokumentu.</w:t>
-      </w:r>
-      <w:bookmarkStart w:id="16" w:name="_GoBack"/>
+      <w:proofErr w:type="spellEnd"/>
+    </w:p>
+    <w:p>
+      <w:pPr>
+        <w:ind w:firstLine="708"/>
+        <w:jc w:val="both"/>
+      </w:pPr>
+      <w:r>
+        <w:t xml:space="preserve">Aplikacija Bistro </w:t>
+      </w:r>
+      <w:proofErr w:type="spellStart"/>
+      <w:r>
+        <w:t>Deno</w:t>
+      </w:r>
+      <w:proofErr w:type="spellEnd"/>
+      <w:r>
+        <w:t xml:space="preserve"> ima samo korisnika kao vanjskog aktera. Kako bi  korisnik mogao koristiti aplikaciju mora se prijaviti sa svojim podacima, ukoliko nije registriran može se i registrirati. Nakon uspješne prijave u aplikaciji, korisniku se otvara dnevna ponuda jela, te ima opciju uz dnevni meni pregled i tjedne ponude te pogledati svoj profil ili odjaviti se iz aplikacije. Klikom na profil korisnik može vidjeti svoja omiljena jela te u kojem statusu je sakupljanje potpisa za besplatno jelo. Ulaskom u dnevni ili tjedni meni može vidjeti listu jela koja su zakazana za taj dan ili tjedan.  Klikom na određeno jelo može dati recenziju te dodati u omiljeno. Također na početnoj stranici (dnevni jelovnik) ima mogućnost i prikaza za skeniranje </w:t>
+      </w:r>
+      <w:proofErr w:type="spellStart"/>
+      <w:r>
+        <w:t>QRcode</w:t>
+      </w:r>
+      <w:proofErr w:type="spellEnd"/>
+      <w:r>
+        <w:t>.</w:t>
+      </w:r>
+    </w:p>
+    <w:p>
+      <w:pPr>
+        <w:ind w:firstLine="0"/>
+        <w:jc w:val="both"/>
+      </w:pPr>
+    </w:p>
+    <w:p>
+      <w:pPr>
+        <w:keepNext/>
+        <w:ind w:firstLine="0"/>
+        <w:jc w:val="both"/>
+      </w:pPr>
+      <w:r>
+        <w:rPr>
+          <w:noProof/>
+        </w:rPr>
+        <w:drawing>
+          <wp:inline distT="0" distB="0" distL="0" distR="0" wp14:anchorId="474B0AE1" wp14:editId="13FB8784">
+            <wp:extent cx="5768014" cy="3862317"/>
+            <wp:effectExtent l="0" t="0" r="4445" b="5080"/>
+            <wp:docPr id="1" name="Slika 1"/>
+            <wp:cNvGraphicFramePr>
+              <a:graphicFrameLocks xmlns:a="http://schemas.openxmlformats.org/drawingml/2006/main" noChangeAspect="1"/>
+            </wp:cNvGraphicFramePr>
+            <a:graphic xmlns:a="http://schemas.openxmlformats.org/drawingml/2006/main">
+              <a:graphicData uri="http://schemas.openxmlformats.org/drawingml/2006/picture">
+                <pic:pic xmlns:pic="http://schemas.openxmlformats.org/drawingml/2006/picture">
+                  <pic:nvPicPr>
+                    <pic:cNvPr id="1" name="useCase.png"/>
+                    <pic:cNvPicPr/>
+                  </pic:nvPicPr>
+                  <pic:blipFill>
+                    <a:blip r:embed="rId20">
+                      <a:extLst>
+                        <a:ext uri="{28A0092B-C50C-407E-A947-70E740481C1C}">
+                          <a14:useLocalDpi xmlns:a14="http://schemas.microsoft.com/office/drawing/2010/main" val="0"/>
+                        </a:ext>
+                      </a:extLst>
+                    </a:blip>
+                    <a:stretch>
+                      <a:fillRect/>
+                    </a:stretch>
+                  </pic:blipFill>
+                  <pic:spPr>
+                    <a:xfrm>
+                      <a:off x="0" y="0"/>
+                      <a:ext cx="5779087" cy="3869731"/>
+                    </a:xfrm>
+                    <a:prstGeom prst="rect">
+                      <a:avLst/>
+                    </a:prstGeom>
+                  </pic:spPr>
+                </pic:pic>
+              </a:graphicData>
+            </a:graphic>
+          </wp:inline>
+        </w:drawing>
+      </w:r>
+    </w:p>
+    <w:p>
+      <w:pPr>
+        <w:pStyle w:val="Opisslike"/>
+        <w:jc w:val="center"/>
+      </w:pPr>
+      <w:bookmarkStart w:id="16" w:name="_Toc30356414"/>
+      <w:r>
+        <w:t xml:space="preserve">Slika </w:t>
+      </w:r>
+      <w:fldSimple w:instr=" SEQ Slika \* ARABIC ">
+        <w:r>
+          <w:rPr>
+            <w:noProof/>
+          </w:rPr>
+          <w:t>8</w:t>
+        </w:r>
+      </w:fldSimple>
+      <w:r>
+        <w:t xml:space="preserve"> Use-</w:t>
+      </w:r>
+      <w:proofErr w:type="spellStart"/>
+      <w:r>
+        <w:t>case</w:t>
+      </w:r>
+      <w:proofErr w:type="spellEnd"/>
+      <w:r>
+        <w:t xml:space="preserve"> dijagram aplikacije </w:t>
+      </w:r>
+      <w:proofErr w:type="spellStart"/>
+      <w:r>
+        <w:t>Deno</w:t>
+      </w:r>
       <w:bookmarkEnd w:id="16"/>
-    </w:p>
-    <w:p>
-      <w:r>
-        <w:t>No, s obzirom na to da se tek tijekom faze implementacije programskog proizvoda zapravo dolazi do raznih neplaniranih problema i načina rješavanja istih, dokument će biti podložan ažuriranju kako bi se popravili dijagrami ili ažurirale određene funkcionalnosti</w:t>
-      </w:r>
-      <w:r>
-        <w:t>, tehnike ili korišteni alati</w:t>
-      </w:r>
-      <w:r>
-        <w:t>.</w:t>
-      </w:r>
-      <w:r>
-        <w:t xml:space="preserve"> Za kraj je priložena prijava projektnog zadatka kako bi se prijava projektnog zadatka mogla usporediti sa stvarima navedenim u dokumenti i sa samim programskim proizvodom nakon izrade</w:t>
-      </w:r>
-      <w:r>
-        <w:t>.</w:t>
-      </w:r>
-      <w:r>
-        <w:br w:type="page"/>
-      </w:r>
-    </w:p>
-    <w:p>
-      <w:pPr>
-        <w:pStyle w:val="Heading1"/>
+      <w:proofErr w:type="spellEnd"/>
+    </w:p>
+    <w:p>
+      <w:pPr>
+        <w:ind w:firstLine="0"/>
+      </w:pPr>
+    </w:p>
+    <w:p>
+      <w:pPr>
+        <w:pStyle w:val="Opisslike"/>
+        <w:jc w:val="center"/>
+      </w:pPr>
+      <w:r>
+        <w:br w:type="column"/>
+      </w:r>
+    </w:p>
+    <w:p>
+      <w:pPr>
+        <w:pStyle w:val="Naslov1"/>
         <w:numPr>
           <w:ilvl w:val="0"/>
           <w:numId w:val="24"/>
         </w:numPr>
       </w:pPr>
-      <w:bookmarkStart w:id="17" w:name="_Toc29833222"/>
+      <w:bookmarkStart w:id="17" w:name="_Toc30356426"/>
+      <w:r>
+        <w:t>Zaključak</w:t>
+      </w:r>
+      <w:bookmarkEnd w:id="17"/>
+      <w:r>
+        <w:br/>
+      </w:r>
+    </w:p>
+    <w:p>
+      <w:pPr>
+        <w:jc w:val="both"/>
+      </w:pPr>
+      <w:r>
+        <w:t xml:space="preserve">Bistro </w:t>
+      </w:r>
+      <w:proofErr w:type="spellStart"/>
+      <w:r>
+        <w:t>Deno</w:t>
+      </w:r>
+      <w:proofErr w:type="spellEnd"/>
+      <w:r>
+        <w:t xml:space="preserve"> je mobilna aplikacija namijenjena poboljšanju iskustava gostiju restorana </w:t>
+      </w:r>
+      <w:proofErr w:type="spellStart"/>
+      <w:r>
+        <w:t>Deno</w:t>
+      </w:r>
+      <w:proofErr w:type="spellEnd"/>
+      <w:r>
+        <w:t>. Tehnička dokumentacija za ovaj projekt će služiti kao početna točka za implementaciju mobilne aplikacije i kao referenca koja će olakšavati izradu samog programskog proizvoda pružajući popis funkcionalnosti kojih treba izraditi, skice ekrana kako će same funkcionalnosti izgledati i razne dijagrame koji će služiti kao pozadinska arhitektura.</w:t>
+      </w:r>
+    </w:p>
+    <w:p>
+      <w:pPr>
+        <w:jc w:val="both"/>
+      </w:pPr>
+      <w:r>
+        <w:t>U dokumentu su navedene najbitnije st</w:t>
+      </w:r>
+      <w:r>
+        <w:t>vari vezane uz narednu izradu programskog proizvoda. Popisane su funkcionalnosti, navedeni su alati i korištene tehnologije, opisana je skica mobilne aplikacije koja će se koristiti kao dizajn same mobilne aplikacije te je navedena arhitektura cijelog planiranog sustava.</w:t>
+      </w:r>
+      <w:r>
+        <w:t xml:space="preserve"> Dokument će služiti kao potpora tijekom faze implementacije stavki koje su opisane u samom dokumentu.</w:t>
+      </w:r>
+    </w:p>
+    <w:p>
+      <w:pPr>
+        <w:jc w:val="both"/>
+      </w:pPr>
+      <w:r>
+        <w:t>No, s obzirom na to da se tek tijekom faze implementacije programskog proizvoda zapravo dolazi do raznih neplaniranih problema i načina rješavanja istih, dokument će biti podložan ažuriranju kako bi se popravili dijagrami ili ažurirale određene funkcionalnosti</w:t>
+      </w:r>
+      <w:r>
+        <w:t>, tehnike ili korišteni alati</w:t>
+      </w:r>
+      <w:r>
+        <w:t>.</w:t>
+      </w:r>
+      <w:r>
+        <w:t xml:space="preserve"> Za kraj je priložena prijava projektnog zadatka kako bi se prijava projektnog zadatka mogla usporediti sa stvarima navedenim u dokumenti i sa samim programskim proizvodom nakon izrade</w:t>
+      </w:r>
+      <w:r>
+        <w:t>.</w:t>
+      </w:r>
+      <w:r>
+        <w:br w:type="page"/>
+      </w:r>
+    </w:p>
+    <w:p>
+      <w:pPr>
+        <w:pStyle w:val="Naslov1"/>
+        <w:numPr>
+          <w:ilvl w:val="0"/>
+          <w:numId w:val="24"/>
+        </w:numPr>
+      </w:pPr>
+      <w:bookmarkStart w:id="18" w:name="_Toc30356427"/>
       <w:r>
         <w:lastRenderedPageBreak/>
         <w:t>Prijava projektnog zadatka</w:t>
       </w:r>
-      <w:bookmarkEnd w:id="17"/>
+      <w:bookmarkEnd w:id="18"/>
     </w:p>
     <w:p>
       <w:r>
         <w:t>Sljedeća tablica prikazuje prijavu projektnog zadatka u originalnom formatu i sve potrebne funkcionalnosti za mobilnu aplikaciju.</w:t>
       </w:r>
-    </w:p>
-    <w:p>
-      <w:pPr>
-        <w:pStyle w:val="Caption"/>
+      <w:bookmarkStart w:id="19" w:name="_GoBack"/>
+      <w:bookmarkEnd w:id="19"/>
+    </w:p>
+    <w:p>
+      <w:pPr>
+        <w:pStyle w:val="Opisslike"/>
         <w:keepNext/>
       </w:pPr>
-      <w:bookmarkStart w:id="18" w:name="_Toc29829260"/>
+      <w:bookmarkStart w:id="20" w:name="_Toc29829260"/>
       <w:r>
         <w:t xml:space="preserve">Tablica </w:t>
       </w:r>
-      <w:r>
-        <w:fldChar w:fldCharType="begin"/>
-      </w:r>
-      <w:r>
-        <w:instrText xml:space="preserve"> SEQ Tablic</w:instrText>
-      </w:r>
-      <w:r>
-        <w:instrText xml:space="preserve">a \* ARABIC </w:instrText>
-      </w:r>
-      <w:r>
-        <w:fldChar w:fldCharType="separate"/>
+      <w:fldSimple w:instr=" SEQ Tablica \* ARABIC ">
+        <w:r>
+          <w:rPr>
+            <w:noProof/>
+          </w:rPr>
+          <w:t>2</w:t>
+        </w:r>
+      </w:fldSimple>
+      <w:r>
+        <w:t>. Prijava projektnog</w:t>
       </w:r>
       <w:r>
         <w:rPr>
           <w:noProof/>
         </w:rPr>
-        <w:t>2</w:t>
-      </w:r>
-      <w:r>
-        <w:rPr>
-          <w:noProof/>
-        </w:rPr>
-        <w:fldChar w:fldCharType="end"/>
-      </w:r>
-      <w:r>
-        <w:t>. Prijava projektnog</w:t>
-      </w:r>
-      <w:r>
-        <w:rPr>
-          <w:noProof/>
-        </w:rPr>
         <w:t xml:space="preserve"> zadatka</w:t>
       </w:r>
-      <w:bookmarkEnd w:id="18"/>
+      <w:bookmarkEnd w:id="20"/>
     </w:p>
     <w:tbl>
       <w:tblPr>
-        <w:tblStyle w:val="TableGrid"/>
+        <w:tblStyle w:val="Reetkatablice"/>
         <w:tblW w:w="0" w:type="auto"/>
         <w:tblCellMar>
           <w:top w:w="101" w:type="dxa"/>
@@ -4559,8 +5632,13 @@
               <w:ind w:firstLine="0"/>
             </w:pPr>
             <w:r>
-              <w:t>Bistro Deno</w:t>
-            </w:r>
+              <w:t xml:space="preserve">Bistro </w:t>
+            </w:r>
+            <w:proofErr w:type="spellStart"/>
+            <w:r>
+              <w:t>Deno</w:t>
+            </w:r>
+            <w:proofErr w:type="spellEnd"/>
           </w:p>
         </w:tc>
       </w:tr>
@@ -4611,10 +5689,10 @@
             <w:r>
               <w:t xml:space="preserve">: </w:t>
             </w:r>
-            <w:hyperlink r:id="rId20" w:history="1">
+            <w:hyperlink r:id="rId21" w:history="1">
               <w:r>
                 <w:rPr>
-                  <w:rStyle w:val="Hyperlink"/>
+                  <w:rStyle w:val="Hiperveza"/>
                 </w:rPr>
                 <w:t>tkresic@foi.hr</w:t>
               </w:r>
@@ -4639,6 +5717,7 @@
             <w:pPr>
               <w:ind w:firstLine="0"/>
             </w:pPr>
+            <w:proofErr w:type="spellStart"/>
             <w:r>
               <w:rPr>
                 <w:b/>
@@ -4646,16 +5725,19 @@
               </w:rPr>
               <w:t>GitHub</w:t>
             </w:r>
+            <w:proofErr w:type="spellEnd"/>
             <w:r>
               <w:t xml:space="preserve">: </w:t>
             </w:r>
-            <w:hyperlink r:id="rId21" w:history="1">
+            <w:hyperlink r:id="rId22" w:history="1">
+              <w:proofErr w:type="spellStart"/>
               <w:r>
                 <w:rPr>
-                  <w:rStyle w:val="Hyperlink"/>
+                  <w:rStyle w:val="Hiperveza"/>
                 </w:rPr>
                 <w:t>tonikresic</w:t>
               </w:r>
+              <w:proofErr w:type="spellEnd"/>
             </w:hyperlink>
           </w:p>
           <w:p>
@@ -4692,10 +5774,10 @@
             <w:r>
               <w:t xml:space="preserve">: </w:t>
             </w:r>
-            <w:hyperlink r:id="rId22" w:history="1">
+            <w:hyperlink r:id="rId23" w:history="1">
               <w:r>
                 <w:rPr>
-                  <w:rStyle w:val="Hyperlink"/>
+                  <w:rStyle w:val="Hiperveza"/>
                 </w:rPr>
                 <w:t>clakupres@foi.hr</w:t>
               </w:r>
@@ -4720,6 +5802,7 @@
             <w:pPr>
               <w:ind w:firstLine="0"/>
             </w:pPr>
+            <w:proofErr w:type="spellStart"/>
             <w:r>
               <w:rPr>
                 <w:b/>
@@ -4727,16 +5810,19 @@
               </w:rPr>
               <w:t>GitHub</w:t>
             </w:r>
+            <w:proofErr w:type="spellEnd"/>
             <w:r>
               <w:t xml:space="preserve">: </w:t>
             </w:r>
-            <w:hyperlink r:id="rId23" w:history="1">
+            <w:hyperlink r:id="rId24" w:history="1">
+              <w:proofErr w:type="spellStart"/>
               <w:r>
                 <w:rPr>
-                  <w:rStyle w:val="Hyperlink"/>
+                  <w:rStyle w:val="Hiperveza"/>
                 </w:rPr>
                 <w:t>clakupres</w:t>
               </w:r>
+              <w:proofErr w:type="spellEnd"/>
             </w:hyperlink>
           </w:p>
         </w:tc>
@@ -4827,8 +5913,13 @@
               <w:t>Programski jezici</w:t>
             </w:r>
             <w:r>
-              <w:t>: PHP, Dart</w:t>
-            </w:r>
+              <w:t xml:space="preserve">: PHP, </w:t>
+            </w:r>
+            <w:proofErr w:type="spellStart"/>
+            <w:r>
+              <w:t>Dart</w:t>
+            </w:r>
+            <w:proofErr w:type="spellEnd"/>
           </w:p>
           <w:p>
             <w:pPr>
@@ -4842,8 +5933,21 @@
               <w:t>Radni okviri</w:t>
             </w:r>
             <w:r>
-              <w:t>: Flutter, Laravel</w:t>
-            </w:r>
+              <w:t xml:space="preserve">: </w:t>
+            </w:r>
+            <w:proofErr w:type="spellStart"/>
+            <w:r>
+              <w:t>Flutter</w:t>
+            </w:r>
+            <w:proofErr w:type="spellEnd"/>
+            <w:r>
+              <w:t xml:space="preserve">, </w:t>
+            </w:r>
+            <w:proofErr w:type="spellStart"/>
+            <w:r>
+              <w:t>Laravel</w:t>
+            </w:r>
+            <w:proofErr w:type="spellEnd"/>
           </w:p>
           <w:p>
             <w:pPr>
@@ -4857,8 +5961,21 @@
               <w:t>DBMS</w:t>
             </w:r>
             <w:r>
-              <w:t>: MySQL/MariaDB</w:t>
-            </w:r>
+              <w:t xml:space="preserve">: </w:t>
+            </w:r>
+            <w:proofErr w:type="spellStart"/>
+            <w:r>
+              <w:t>MySQL</w:t>
+            </w:r>
+            <w:proofErr w:type="spellEnd"/>
+            <w:r>
+              <w:t>/</w:t>
+            </w:r>
+            <w:proofErr w:type="spellStart"/>
+            <w:r>
+              <w:t>MariaDB</w:t>
+            </w:r>
+            <w:proofErr w:type="spellEnd"/>
           </w:p>
           <w:p>
             <w:pPr>
@@ -4872,8 +5989,13 @@
               <w:t>Razvojna okruženja</w:t>
             </w:r>
             <w:r>
-              <w:t>: Android Studio, PhpStorm</w:t>
-            </w:r>
+              <w:t xml:space="preserve">: Android Studio, </w:t>
+            </w:r>
+            <w:proofErr w:type="spellStart"/>
+            <w:r>
+              <w:t>PhpStorm</w:t>
+            </w:r>
+            <w:proofErr w:type="spellEnd"/>
           </w:p>
           <w:p>
             <w:pPr>
@@ -4887,8 +6009,17 @@
               <w:t>Tehnologije</w:t>
             </w:r>
             <w:r>
-              <w:t xml:space="preserve">: Firebas </w:t>
-            </w:r>
+              <w:t xml:space="preserve">: </w:t>
+            </w:r>
+            <w:proofErr w:type="spellStart"/>
+            <w:r>
+              <w:t>Firebas</w:t>
+            </w:r>
+            <w:proofErr w:type="spellEnd"/>
+            <w:r>
+              <w:t xml:space="preserve"> </w:t>
+            </w:r>
+            <w:proofErr w:type="spellStart"/>
             <w:r>
               <w:rPr>
                 <w:i/>
@@ -4896,6 +6027,7 @@
               </w:rPr>
               <w:t>push</w:t>
             </w:r>
+            <w:proofErr w:type="spellEnd"/>
             <w:r>
               <w:t xml:space="preserve"> notifikacije</w:t>
             </w:r>
@@ -4912,8 +6044,13 @@
               <w:t>Ciljane platforme</w:t>
             </w:r>
             <w:r>
-              <w:t>: Android, iOS</w:t>
-            </w:r>
+              <w:t xml:space="preserve">: Android, </w:t>
+            </w:r>
+            <w:proofErr w:type="spellStart"/>
+            <w:r>
+              <w:t>iOS</w:t>
+            </w:r>
+            <w:proofErr w:type="spellEnd"/>
           </w:p>
         </w:tc>
       </w:tr>
@@ -4972,23 +6109,49 @@
               <w:ind w:firstLine="0"/>
             </w:pPr>
             <w:r>
-              <w:t xml:space="preserve">Bistro Deno je projekt razvijen primarno za poboljšanje iskustva posjetitelja restorana </w:t>
+              <w:t xml:space="preserve">Bistro </w:t>
+            </w:r>
+            <w:proofErr w:type="spellStart"/>
+            <w:r>
+              <w:t>Deno</w:t>
+            </w:r>
+            <w:proofErr w:type="spellEnd"/>
+            <w:r>
+              <w:t xml:space="preserve"> je projekt razvijen primarno za poboljšanje iskustva posjetitelja restorana </w:t>
             </w:r>
             <w:r>
               <w:t>„</w:t>
             </w:r>
+            <w:proofErr w:type="spellStart"/>
             <w:r>
               <w:t>Deno</w:t>
             </w:r>
+            <w:proofErr w:type="spellEnd"/>
             <w:r>
               <w:t>“</w:t>
             </w:r>
             <w:r>
-              <w:t xml:space="preserve">. Korisnicima će biti omogućena registracija i login. Nakon toga, moći će vidjeti koja se hrana nalazi na dnevnom i tjednom meniju. Svako jelo će moći dodati u svoje favorite, i ako žele, bit će im poslane push notifikacije na dan kada je njihovo najdraže jelo </w:t>
+              <w:t xml:space="preserve">. Korisnicima će biti omogućena registracija i login. Nakon toga, moći će vidjeti koja se hrana nalazi na dnevnom i tjednom meniju. Svako jelo će moći dodati u svoje favorite, i ako žele, bit će im poslane </w:t>
+            </w:r>
+            <w:proofErr w:type="spellStart"/>
+            <w:r>
+              <w:t>push</w:t>
+            </w:r>
+            <w:proofErr w:type="spellEnd"/>
+            <w:r>
+              <w:t xml:space="preserve"> notifikacije na dan kada je njihovo najdraže jelo </w:t>
             </w:r>
             <w:r>
               <w:lastRenderedPageBreak/>
-              <w:t>na meniju. Isto tako, za svako jelo će moći vidjeti ocjene i komentare od drugih korisnika, te i sami ostaviti iste. Nakon svakog jela pri plaćanju zaposlenik restorana dodaje korisniku jedan potpis i nakon 10 potpisa korisnik dobija besplatno jelo po izboru.</w:t>
+              <w:t xml:space="preserve">na meniju. Isto tako, za svako jelo će moći vidjeti ocjene i komentare od drugih korisnika, te i sami ostaviti iste. Nakon svakog jela pri plaćanju zaposlenik restorana dodaje korisniku jedan potpis i nakon 10 potpisa korisnik </w:t>
+            </w:r>
+            <w:proofErr w:type="spellStart"/>
+            <w:r>
+              <w:t>dobija</w:t>
+            </w:r>
+            <w:proofErr w:type="spellEnd"/>
+            <w:r>
+              <w:t xml:space="preserve"> besplatno jelo po izboru.</w:t>
             </w:r>
           </w:p>
           <w:p>
@@ -5011,7 +6174,7 @@
           </w:p>
           <w:p>
             <w:pPr>
-              <w:pStyle w:val="ListParagraph"/>
+              <w:pStyle w:val="Odlomakpopisa"/>
               <w:numPr>
                 <w:ilvl w:val="0"/>
                 <w:numId w:val="29"/>
@@ -5023,7 +6186,7 @@
           </w:p>
           <w:p>
             <w:pPr>
-              <w:pStyle w:val="ListParagraph"/>
+              <w:pStyle w:val="Odlomakpopisa"/>
               <w:numPr>
                 <w:ilvl w:val="0"/>
                 <w:numId w:val="29"/>
@@ -5035,7 +6198,7 @@
           </w:p>
           <w:p>
             <w:pPr>
-              <w:pStyle w:val="ListParagraph"/>
+              <w:pStyle w:val="Odlomakpopisa"/>
               <w:numPr>
                 <w:ilvl w:val="0"/>
                 <w:numId w:val="29"/>
@@ -5047,19 +6210,24 @@
           </w:p>
           <w:p>
             <w:pPr>
-              <w:pStyle w:val="ListParagraph"/>
+              <w:pStyle w:val="Odlomakpopisa"/>
               <w:numPr>
                 <w:ilvl w:val="0"/>
                 <w:numId w:val="29"/>
               </w:numPr>
             </w:pPr>
-            <w:r>
-              <w:t>Push notifikacije za menije</w:t>
+            <w:proofErr w:type="spellStart"/>
+            <w:r>
+              <w:t>Push</w:t>
+            </w:r>
+            <w:proofErr w:type="spellEnd"/>
+            <w:r>
+              <w:t xml:space="preserve"> notifikacije za menije</w:t>
             </w:r>
           </w:p>
           <w:p>
             <w:pPr>
-              <w:pStyle w:val="ListParagraph"/>
+              <w:pStyle w:val="Odlomakpopisa"/>
               <w:numPr>
                 <w:ilvl w:val="0"/>
                 <w:numId w:val="29"/>
@@ -5071,7 +6239,7 @@
           </w:p>
           <w:p>
             <w:pPr>
-              <w:pStyle w:val="ListParagraph"/>
+              <w:pStyle w:val="Odlomakpopisa"/>
               <w:numPr>
                 <w:ilvl w:val="0"/>
                 <w:numId w:val="29"/>
@@ -5112,10 +6280,26 @@
               <w:ind w:firstLine="0"/>
             </w:pPr>
             <w:r>
-              <w:t>Molim vas da modularno isprogramirate skupljanje potpisa za besplatna jela (NFC-a/QRcodea te unos pina).</w:t>
-            </w:r>
-            <w:r>
-              <w:t xml:space="preserve"> – Doc. dr. sc. Zlatko Stapić.</w:t>
+              <w:t>Molim vas da modularno isprogramirate skupljanje potpisa za besplatna jela (NFC-a/</w:t>
+            </w:r>
+            <w:proofErr w:type="spellStart"/>
+            <w:r>
+              <w:t>QRcodea</w:t>
+            </w:r>
+            <w:proofErr w:type="spellEnd"/>
+            <w:r>
+              <w:t xml:space="preserve"> te unos pina).</w:t>
+            </w:r>
+            <w:r>
+              <w:t xml:space="preserve"> – Doc. dr. sc. Zlatko </w:t>
+            </w:r>
+            <w:proofErr w:type="spellStart"/>
+            <w:r>
+              <w:t>Stapić</w:t>
+            </w:r>
+            <w:proofErr w:type="spellEnd"/>
+            <w:r>
+              <w:t>.</w:t>
             </w:r>
           </w:p>
         </w:tc>
@@ -5129,7 +6313,7 @@
       </w:pPr>
     </w:p>
     <w:sectPr>
-      <w:footerReference w:type="default" r:id="rId24"/>
+      <w:footerReference w:type="default" r:id="rId25"/>
       <w:pgSz w:w="11906" w:h="16838" w:code="9"/>
       <w:pgMar w:top="1418" w:right="1418" w:bottom="1418" w:left="1418" w:header="709" w:footer="709" w:gutter="0"/>
       <w:pgNumType w:start="7"/>
@@ -5169,7 +6353,7 @@
 <w:ftr xmlns:wpc="http://schemas.microsoft.com/office/word/2010/wordprocessingCanvas" xmlns:cx="http://schemas.microsoft.com/office/drawing/2014/chartex" xmlns:cx1="http://schemas.microsoft.com/office/drawing/2015/9/8/chartex" xmlns:cx2="http://schemas.microsoft.com/office/drawing/2015/10/21/chartex" xmlns:cx3="http://schemas.microsoft.com/office/drawing/2016/5/9/chartex" xmlns:cx4="http://schemas.microsoft.com/office/drawing/2016/5/10/chartex" xmlns:cx5="http://schemas.microsoft.com/office/drawing/2016/5/11/chartex" xmlns:cx6="http://schemas.microsoft.com/office/drawing/2016/5/12/chartex" xmlns:cx7="http://schemas.microsoft.com/office/drawing/2016/5/13/chartex" xmlns:cx8="http://schemas.microsoft.com/office/drawing/2016/5/14/chartex" xmlns:mc="http://schemas.openxmlformats.org/markup-compatibility/2006" xmlns:aink="http://schemas.microsoft.com/office/drawing/2016/ink" xmlns:am3d="http://schemas.microsoft.com/office/drawing/2017/model3d" xmlns:o="urn:schemas-microsoft-com:office:office" xmlns:r="http://schemas.openxmlformats.org/officeDocument/2006/relationships" xmlns:m="http://schemas.openxmlformats.org/officeDocument/2006/math" xmlns:v="urn:schemas-microsoft-com:vml" xmlns:wp14="http://schemas.microsoft.com/office/word/2010/wordprocessingDrawing" xmlns:wp="http://schemas.openxmlformats.org/drawingml/2006/wordprocessingDrawing" xmlns:w10="urn:schemas-microsoft-com:office:word" xmlns:w="http://schemas.openxmlformats.org/wordprocessingml/2006/main" xmlns:w14="http://schemas.microsoft.com/office/word/2010/wordml" xmlns:w15="http://schemas.microsoft.com/office/word/2012/wordml" xmlns:w16cid="http://schemas.microsoft.com/office/word/2016/wordml/cid" xmlns:w16se="http://schemas.microsoft.com/office/word/2015/wordml/symex" xmlns:wpg="http://schemas.microsoft.com/office/word/2010/wordprocessingGroup" xmlns:wpi="http://schemas.microsoft.com/office/word/2010/wordprocessingInk" xmlns:wne="http://schemas.microsoft.com/office/word/2006/wordml" xmlns:wps="http://schemas.microsoft.com/office/word/2010/wordprocessingShape" mc:Ignorable="w14 w15 w16se w16cid wp14">
   <w:p>
     <w:pPr>
-      <w:pStyle w:val="Footer"/>
+      <w:pStyle w:val="Podnoje"/>
     </w:pPr>
     <w:r>
       <w:ptab w:relativeTo="margin" w:alignment="center" w:leader="none"/>
@@ -5198,7 +6382,7 @@
     <w:sdtContent>
       <w:p>
         <w:pPr>
-          <w:pStyle w:val="Footer"/>
+          <w:pStyle w:val="Podnoje"/>
           <w:jc w:val="right"/>
         </w:pPr>
         <w:r>
@@ -5236,7 +6420,7 @@
   </w:sdt>
   <w:p>
     <w:pPr>
-      <w:pStyle w:val="Footer"/>
+      <w:pStyle w:val="Podnoje"/>
     </w:pPr>
   </w:p>
 </w:ftr>
@@ -8852,7 +10036,7 @@
       </w:pPr>
     </w:pPrDefault>
   </w:docDefaults>
-  <w:latentStyles w:defLockedState="0" w:defUIPriority="99" w:defSemiHidden="0" w:defUnhideWhenUsed="0" w:defQFormat="0" w:count="376">
+  <w:latentStyles w:defLockedState="0" w:defUIPriority="99" w:defSemiHidden="0" w:defUnhideWhenUsed="0" w:defQFormat="0" w:count="375">
     <w:lsdException w:name="Normal" w:uiPriority="0" w:qFormat="1"/>
     <w:lsdException w:name="heading 1" w:uiPriority="9" w:qFormat="1"/>
     <w:lsdException w:name="heading 2" w:semiHidden="1" w:uiPriority="9" w:unhideWhenUsed="1" w:qFormat="1"/>
@@ -9228,7 +10412,6 @@
     <w:lsdException w:name="Smart Hyperlink" w:semiHidden="1" w:unhideWhenUsed="1"/>
     <w:lsdException w:name="Hashtag" w:semiHidden="1" w:unhideWhenUsed="1"/>
     <w:lsdException w:name="Unresolved Mention" w:semiHidden="1" w:unhideWhenUsed="1"/>
-    <w:lsdException w:name="Smart Link" w:semiHidden="1" w:unhideWhenUsed="1"/>
   </w:latentStyles>
   <w:style w:type="paragraph" w:default="1" w:styleId="Normal">
     <w:name w:val="Normal"/>
@@ -9243,11 +10426,11 @@
       <w:sz w:val="24"/>
     </w:rPr>
   </w:style>
-  <w:style w:type="paragraph" w:styleId="Heading1">
+  <w:style w:type="paragraph" w:styleId="Naslov1">
     <w:name w:val="heading 1"/>
     <w:basedOn w:val="Normal"/>
     <w:next w:val="Normal"/>
-    <w:link w:val="Heading1Char"/>
+    <w:link w:val="Naslov1Char"/>
     <w:uiPriority w:val="9"/>
     <w:qFormat/>
     <w:rsid w:val="00326178"/>
@@ -9265,11 +10448,11 @@
       <w:szCs w:val="32"/>
     </w:rPr>
   </w:style>
-  <w:style w:type="paragraph" w:styleId="Heading2">
+  <w:style w:type="paragraph" w:styleId="Naslov2">
     <w:name w:val="heading 2"/>
     <w:basedOn w:val="Normal"/>
     <w:next w:val="Normal"/>
-    <w:link w:val="Heading2Char"/>
+    <w:link w:val="Naslov2Char"/>
     <w:uiPriority w:val="9"/>
     <w:unhideWhenUsed/>
     <w:qFormat/>
@@ -9287,13 +10470,13 @@
       <w:szCs w:val="26"/>
     </w:rPr>
   </w:style>
-  <w:style w:type="character" w:default="1" w:styleId="DefaultParagraphFont">
+  <w:style w:type="character" w:default="1" w:styleId="Zadanifontodlomka">
     <w:name w:val="Default Paragraph Font"/>
     <w:uiPriority w:val="1"/>
     <w:semiHidden/>
     <w:unhideWhenUsed/>
   </w:style>
-  <w:style w:type="table" w:default="1" w:styleId="TableNormal">
+  <w:style w:type="table" w:default="1" w:styleId="Obinatablica">
     <w:name w:val="Normal Table"/>
     <w:uiPriority w:val="99"/>
     <w:semiHidden/>
@@ -9308,16 +10491,16 @@
       </w:tblCellMar>
     </w:tblPr>
   </w:style>
-  <w:style w:type="numbering" w:default="1" w:styleId="NoList">
+  <w:style w:type="numbering" w:default="1" w:styleId="Bezpopisa">
     <w:name w:val="No List"/>
     <w:uiPriority w:val="99"/>
     <w:semiHidden/>
     <w:unhideWhenUsed/>
   </w:style>
-  <w:style w:type="character" w:customStyle="1" w:styleId="Heading1Char">
-    <w:name w:val="Heading 1 Char"/>
-    <w:basedOn w:val="DefaultParagraphFont"/>
-    <w:link w:val="Heading1"/>
+  <w:style w:type="character" w:customStyle="1" w:styleId="Naslov1Char">
+    <w:name w:val="Naslov 1 Char"/>
+    <w:basedOn w:val="Zadanifontodlomka"/>
+    <w:link w:val="Naslov1"/>
     <w:uiPriority w:val="9"/>
     <w:rsid w:val="00326178"/>
     <w:rPr>
@@ -9327,9 +10510,9 @@
       <w:szCs w:val="32"/>
     </w:rPr>
   </w:style>
-  <w:style w:type="paragraph" w:styleId="TOCHeading">
+  <w:style w:type="paragraph" w:styleId="TOCNaslov">
     <w:name w:val="TOC Heading"/>
-    <w:basedOn w:val="Heading1"/>
+    <w:basedOn w:val="Naslov1"/>
     <w:next w:val="Normal"/>
     <w:uiPriority w:val="39"/>
     <w:semiHidden/>
@@ -9347,7 +10530,7 @@
       <w:szCs w:val="28"/>
     </w:rPr>
   </w:style>
-  <w:style w:type="paragraph" w:styleId="TOC1">
+  <w:style w:type="paragraph" w:styleId="Sadraj1">
     <w:name w:val="toc 1"/>
     <w:basedOn w:val="Normal"/>
     <w:next w:val="Normal"/>
@@ -9367,9 +10550,9 @@
       <w:noProof/>
     </w:rPr>
   </w:style>
-  <w:style w:type="character" w:styleId="Hyperlink">
+  <w:style w:type="character" w:styleId="Hiperveza">
     <w:name w:val="Hyperlink"/>
-    <w:basedOn w:val="DefaultParagraphFont"/>
+    <w:basedOn w:val="Zadanifontodlomka"/>
     <w:uiPriority w:val="99"/>
     <w:unhideWhenUsed/>
     <w:rsid w:val="0074114A"/>
@@ -9378,10 +10561,10 @@
       <w:u w:val="single"/>
     </w:rPr>
   </w:style>
-  <w:style w:type="character" w:customStyle="1" w:styleId="Heading2Char">
-    <w:name w:val="Heading 2 Char"/>
-    <w:basedOn w:val="DefaultParagraphFont"/>
-    <w:link w:val="Heading2"/>
+  <w:style w:type="character" w:customStyle="1" w:styleId="Naslov2Char">
+    <w:name w:val="Naslov 2 Char"/>
+    <w:basedOn w:val="Zadanifontodlomka"/>
+    <w:link w:val="Naslov2"/>
     <w:uiPriority w:val="9"/>
     <w:rsid w:val="003629AE"/>
     <w:rPr>
@@ -9391,9 +10574,9 @@
       <w:szCs w:val="26"/>
     </w:rPr>
   </w:style>
-  <w:style w:type="table" w:styleId="TableGrid">
+  <w:style w:type="table" w:styleId="Reetkatablice">
     <w:name w:val="Table Grid"/>
-    <w:basedOn w:val="TableNormal"/>
+    <w:basedOn w:val="Obinatablica"/>
     <w:uiPriority w:val="39"/>
     <w:rsid w:val="00E32D4C"/>
     <w:pPr>
@@ -9410,7 +10593,7 @@
       </w:tblBorders>
     </w:tblPr>
   </w:style>
-  <w:style w:type="paragraph" w:styleId="Caption">
+  <w:style w:type="paragraph" w:styleId="Opisslike">
     <w:name w:val="caption"/>
     <w:basedOn w:val="Normal"/>
     <w:next w:val="Normal"/>
@@ -9429,10 +10612,10 @@
       <w:szCs w:val="18"/>
     </w:rPr>
   </w:style>
-  <w:style w:type="paragraph" w:styleId="Header">
+  <w:style w:type="paragraph" w:styleId="Zaglavlje">
     <w:name w:val="header"/>
     <w:basedOn w:val="Normal"/>
-    <w:link w:val="HeaderChar"/>
+    <w:link w:val="ZaglavljeChar"/>
     <w:uiPriority w:val="99"/>
     <w:unhideWhenUsed/>
     <w:rsid w:val="00D83443"/>
@@ -9444,10 +10627,10 @@
       <w:spacing w:after="0" w:line="240" w:lineRule="auto"/>
     </w:pPr>
   </w:style>
-  <w:style w:type="character" w:customStyle="1" w:styleId="HeaderChar">
-    <w:name w:val="Header Char"/>
-    <w:basedOn w:val="DefaultParagraphFont"/>
-    <w:link w:val="Header"/>
+  <w:style w:type="character" w:customStyle="1" w:styleId="ZaglavljeChar">
+    <w:name w:val="Zaglavlje Char"/>
+    <w:basedOn w:val="Zadanifontodlomka"/>
+    <w:link w:val="Zaglavlje"/>
     <w:uiPriority w:val="99"/>
     <w:rsid w:val="00D83443"/>
     <w:rPr>
@@ -9455,10 +10638,10 @@
       <w:sz w:val="24"/>
     </w:rPr>
   </w:style>
-  <w:style w:type="paragraph" w:styleId="Footer">
+  <w:style w:type="paragraph" w:styleId="Podnoje">
     <w:name w:val="footer"/>
     <w:basedOn w:val="Normal"/>
-    <w:link w:val="FooterChar"/>
+    <w:link w:val="PodnojeChar"/>
     <w:uiPriority w:val="99"/>
     <w:unhideWhenUsed/>
     <w:rsid w:val="00D83443"/>
@@ -9470,10 +10653,10 @@
       <w:spacing w:after="0" w:line="240" w:lineRule="auto"/>
     </w:pPr>
   </w:style>
-  <w:style w:type="character" w:customStyle="1" w:styleId="FooterChar">
-    <w:name w:val="Footer Char"/>
-    <w:basedOn w:val="DefaultParagraphFont"/>
-    <w:link w:val="Footer"/>
+  <w:style w:type="character" w:customStyle="1" w:styleId="PodnojeChar">
+    <w:name w:val="Podnožje Char"/>
+    <w:basedOn w:val="Zadanifontodlomka"/>
+    <w:link w:val="Podnoje"/>
     <w:uiPriority w:val="99"/>
     <w:rsid w:val="00D83443"/>
     <w:rPr>
@@ -9481,7 +10664,7 @@
       <w:sz w:val="24"/>
     </w:rPr>
   </w:style>
-  <w:style w:type="paragraph" w:styleId="ListParagraph">
+  <w:style w:type="paragraph" w:styleId="Odlomakpopisa">
     <w:name w:val="List Paragraph"/>
     <w:basedOn w:val="Normal"/>
     <w:uiPriority w:val="34"/>
@@ -9492,7 +10675,7 @@
       <w:contextualSpacing/>
     </w:pPr>
   </w:style>
-  <w:style w:type="paragraph" w:styleId="TOC2">
+  <w:style w:type="paragraph" w:styleId="Sadraj2">
     <w:name w:val="toc 2"/>
     <w:basedOn w:val="Normal"/>
     <w:next w:val="Normal"/>
@@ -9505,7 +10688,7 @@
       <w:ind w:left="240"/>
     </w:pPr>
   </w:style>
-  <w:style w:type="paragraph" w:styleId="TableofFigures">
+  <w:style w:type="paragraph" w:styleId="Tablicaslika">
     <w:name w:val="table of figures"/>
     <w:basedOn w:val="Normal"/>
     <w:next w:val="Normal"/>
@@ -9518,8 +10701,8 @@
   </w:style>
   <w:style w:type="table" w:customStyle="1" w:styleId="TableGrid1">
     <w:name w:val="Table Grid1"/>
-    <w:basedOn w:val="TableNormal"/>
-    <w:next w:val="TableGrid"/>
+    <w:basedOn w:val="Obinatablica"/>
+    <w:next w:val="Reetkatablice"/>
     <w:uiPriority w:val="39"/>
     <w:rsid w:val="00E25C1A"/>
     <w:pPr>
@@ -9540,9 +10723,9 @@
       </w:tblBorders>
     </w:tblPr>
   </w:style>
-  <w:style w:type="character" w:styleId="FollowedHyperlink">
+  <w:style w:type="character" w:styleId="SlijeenaHiperveza">
     <w:name w:val="FollowedHyperlink"/>
-    <w:basedOn w:val="DefaultParagraphFont"/>
+    <w:basedOn w:val="Zadanifontodlomka"/>
     <w:uiPriority w:val="99"/>
     <w:semiHidden/>
     <w:unhideWhenUsed/>
@@ -9554,17 +10737,17 @@
   </w:style>
   <w:style w:type="character" w:customStyle="1" w:styleId="normaltextrun">
     <w:name w:val="normaltextrun"/>
-    <w:basedOn w:val="DefaultParagraphFont"/>
+    <w:basedOn w:val="Zadanifontodlomka"/>
     <w:rsid w:val="00AE43BD"/>
   </w:style>
   <w:style w:type="character" w:customStyle="1" w:styleId="spellingerror">
     <w:name w:val="spellingerror"/>
-    <w:basedOn w:val="DefaultParagraphFont"/>
+    <w:basedOn w:val="Zadanifontodlomka"/>
     <w:rsid w:val="00AE43BD"/>
   </w:style>
-  <w:style w:type="character" w:styleId="UnresolvedMention">
+  <w:style w:type="character" w:styleId="Nerijeenospominjanje">
     <w:name w:val="Unresolved Mention"/>
-    <w:basedOn w:val="DefaultParagraphFont"/>
+    <w:basedOn w:val="Zadanifontodlomka"/>
     <w:uiPriority w:val="99"/>
     <w:semiHidden/>
     <w:unhideWhenUsed/>
@@ -9843,7 +11026,7 @@
 </file>
 
 <file path=customXml/itemProps1.xml><?xml version="1.0" encoding="utf-8"?>
-<ds:datastoreItem xmlns:ds="http://schemas.openxmlformats.org/officeDocument/2006/customXml" ds:itemID="{F330E32A-32C2-465E-9C70-CF11054391D2}">
+<ds:datastoreItem xmlns:ds="http://schemas.openxmlformats.org/officeDocument/2006/customXml" ds:itemID="{9ECA15FD-81C1-4F9B-88FC-1C19F742E4F5}">
   <ds:schemaRefs>
     <ds:schemaRef ds:uri="http://schemas.openxmlformats.org/officeDocument/2006/bibliography"/>
   </ds:schemaRefs>

</xml_diff>